<commit_message>
Who Lives + expanded
</commit_message>
<xml_diff>
--- a/WhoLivesMarkdown.docx
+++ b/WhoLivesMarkdown.docx
@@ -59,7 +59,7 @@
               <a:graphicData uri="http://schemas.openxmlformats.org/drawingml/2006/picture">
                 <pic:pic>
                   <pic:nvPicPr>
-                    <pic:cNvPr descr="uploads/2022/09/AAWhiteHispan-1.png" id="24" name="Picture"/>
+                    <pic:cNvPr descr="uploads/2022/10/AAWhiteHispan-1.png" id="24" name="Picture"/>
                     <pic:cNvPicPr>
                       <a:picLocks noChangeArrowheads="1" noChangeAspect="1"/>
                     </pic:cNvPicPr>
@@ -114,7 +114,7 @@
               <a:graphicData uri="http://schemas.openxmlformats.org/drawingml/2006/picture">
                 <pic:pic>
                   <pic:nvPicPr>
-                    <pic:cNvPr descr="uploads/2022/09/demoallparish-1.png" id="27" name="Picture"/>
+                    <pic:cNvPr descr="uploads/2022/10/demoallparish-1.png" id="27" name="Picture"/>
                     <pic:cNvPicPr>
                       <a:picLocks noChangeArrowheads="1" noChangeAspect="1"/>
                     </pic:cNvPicPr>
@@ -169,7 +169,7 @@
               <a:graphicData uri="http://schemas.openxmlformats.org/drawingml/2006/picture">
                 <pic:pic>
                   <pic:nvPicPr>
-                    <pic:cNvPr descr="uploads/2022/09/AAhistorical-1.png" id="30" name="Picture"/>
+                    <pic:cNvPr descr="uploads/2022/10/AAhistorical-1.png" id="30" name="Picture"/>
                     <pic:cNvPicPr>
                       <a:picLocks noChangeArrowheads="1" noChangeAspect="1"/>
                     </pic:cNvPicPr>
@@ -232,7 +232,7 @@
               <a:graphicData uri="http://schemas.openxmlformats.org/drawingml/2006/picture">
                 <pic:pic>
                   <pic:nvPicPr>
-                    <pic:cNvPr descr="uploads/2022/09/hispanpop-1.png" id="33" name="Picture"/>
+                    <pic:cNvPr descr="uploads/2022/10/hispanpop-1.png" id="33" name="Picture"/>
                     <pic:cNvPicPr>
                       <a:picLocks noChangeArrowheads="1" noChangeAspect="1"/>
                     </pic:cNvPicPr>
@@ -287,7 +287,7 @@
               <a:graphicData uri="http://schemas.openxmlformats.org/drawingml/2006/picture">
                 <pic:pic>
                   <pic:nvPicPr>
-                    <pic:cNvPr descr="uploads/2022/09/hispanpopyear-1.png" id="36" name="Picture"/>
+                    <pic:cNvPr descr="uploads/2022/10/hispanpopyear-1.png" id="36" name="Picture"/>
                     <pic:cNvPicPr>
                       <a:picLocks noChangeArrowheads="1" noChangeAspect="1"/>
                     </pic:cNvPicPr>
@@ -375,15 +375,15 @@
         <w:pStyle w:val="BodyText"/>
       </w:pPr>
       <w:r>
-        <w:t xml:space="preserve">In 2021, the largest Hispanic group in metro New Orleans was Honduran, representing percent of the Hispanic population. In comparison, Hondurans represent only percent of the national Hispanic population. These figures point to metro New Orleans as a hub of Honduran migration.</w:t>
-      </w:r>
-    </w:p>
-    <w:p>
-      <w:pPr>
-        <w:pStyle w:val="BodyText"/>
-      </w:pPr>
-      <w:r>
-        <w:t xml:space="preserve">Not to be ignored, the Mexican population represents percent of the Hispanic population in metro New Orleans. Nevertheless, the Mexican population is much less prominent in the metro than nationally, where it represents percent of the Hispanic population.</w:t>
+        <w:t xml:space="preserve">In 2021, the largest Hispanic group in metro New Orleans was Honduran, representing 32 percent of the Hispanic population. In comparison, Hondurans represent only 2 percent of the national Hispanic population. These figures point to metro New Orleans as a hub of Honduran migration.</w:t>
+      </w:r>
+    </w:p>
+    <w:p>
+      <w:pPr>
+        <w:pStyle w:val="BodyText"/>
+      </w:pPr>
+      <w:r>
+        <w:t xml:space="preserve">Not to be ignored, the Mexican population represents 13 percent of the Hispanic population in metro New Orleans. Nevertheless, the Mexican population is much less prominent in the metro than nationally, where it represents 60 percent of the Hispanic population.</w:t>
       </w:r>
     </w:p>
     <w:p>
@@ -400,7 +400,7 @@
               <a:graphicData uri="http://schemas.openxmlformats.org/drawingml/2006/picture">
                 <pic:pic>
                   <pic:nvPicPr>
-                    <pic:cNvPr descr="uploads/2022/09/hispan2018-1.png" id="41" name="Picture"/>
+                    <pic:cNvPr descr="uploads/2022/10/hispan2018-1.png" id="41" name="Picture"/>
                     <pic:cNvPicPr>
                       <a:picLocks noChangeArrowheads="1" noChangeAspect="1"/>
                     </pic:cNvPicPr>
@@ -477,7 +477,7 @@
               <a:graphicData uri="http://schemas.openxmlformats.org/drawingml/2006/picture">
                 <pic:pic>
                   <pic:nvPicPr>
-                    <pic:cNvPr descr="uploads/2022/09/age2000-1.png" id="47" name="Picture"/>
+                    <pic:cNvPr descr="uploads/2022/10/age2000-1.png" id="47" name="Picture"/>
                     <pic:cNvPicPr>
                       <a:picLocks noChangeArrowheads="1" noChangeAspect="1"/>
                     </pic:cNvPicPr>
@@ -524,7 +524,7 @@
               <a:graphicData uri="http://schemas.openxmlformats.org/drawingml/2006/picture">
                 <pic:pic>
                   <pic:nvPicPr>
-                    <pic:cNvPr descr="uploads/2022/09/agecurrent-1.png" id="50" name="Picture"/>
+                    <pic:cNvPr descr="uploads/2022/10/agecurrent-1.png" id="50" name="Picture"/>
                     <pic:cNvPicPr>
                       <a:picLocks noChangeArrowheads="1" noChangeAspect="1"/>
                     </pic:cNvPicPr>
@@ -562,7 +562,7 @@
         <w:pStyle w:val="BodyText"/>
       </w:pPr>
       <w:r>
-        <w:t xml:space="preserve">Meanwhile, the share of households with children is shrinking while the share of individuals living alone is growing — both across the metro and nation. As of 2021, percent of households in metro New Orleans included children, down from percent in 2000. Between 2000 and 2021, the percent of St. Tammany households with children declined from percent to percent; the percent of Jefferson households with children declined from percent to percent; and the percent of Orleans households with children declined from percent to percent.</w:t>
+        <w:t xml:space="preserve">Meanwhile, the share of households with children is shrinking while the share of individuals living alone is growing — both across the metro and nation. As of 2021, 24 percent of households in metro New Orleans included children, down from 34 percent in 2000. Between 2000 and 2021, the percent of St. Tammany households with children declined from 40 percent to 31 percent; the percent of Jefferson households with children declined from 33 percent to 24 percent; and the percent of Orleans households with children declined from 30 percent to 19 percent.</w:t>
       </w:r>
     </w:p>
     <w:p>
@@ -579,7 +579,7 @@
               <a:graphicData uri="http://schemas.openxmlformats.org/drawingml/2006/picture">
                 <pic:pic>
                   <pic:nvPicPr>
-                    <pic:cNvPr descr="uploads/2022/09/hwc-1.png" id="53" name="Picture"/>
+                    <pic:cNvPr descr="uploads/2022/10/hwc-1.png" id="53" name="Picture"/>
                     <pic:cNvPicPr>
                       <a:picLocks noChangeArrowheads="1" noChangeAspect="1"/>
                     </pic:cNvPicPr>
@@ -617,7 +617,7 @@
         <w:pStyle w:val="BodyText"/>
       </w:pPr>
       <w:r>
-        <w:t xml:space="preserve">As households with children have declined, the share of single-person households has grown in the metro and nationwide. The metro area share of individuals living alone grew from percent in 2000 to percent in 2021 — similar to the trend for Jefferson Parish where the share of households living alone grew from percent to percent. The increase was larger in Orleans Parish, which jumped from to percent.</w:t>
+        <w:t xml:space="preserve">As households with children have declined, the share of single-person households has grown in the metro and nationwide. The metro area share of individuals living alone grew from 27 percent in 2000 to 34 percent in 2021 — similar to the trend for Jefferson Parish where the share of households living alone grew from 27 percent to 33 percent. The increase was larger in Orleans Parish, which jumped from 33 to 45 percent.</w:t>
       </w:r>
     </w:p>
     <w:p>
@@ -634,7 +634,7 @@
               <a:graphicData uri="http://schemas.openxmlformats.org/drawingml/2006/picture">
                 <pic:pic>
                   <pic:nvPicPr>
-                    <pic:cNvPr descr="uploads/2022/09/sing-1.png" id="56" name="Picture"/>
+                    <pic:cNvPr descr="uploads/2022/10/sing-1.png" id="56" name="Picture"/>
                     <pic:cNvPicPr>
                       <a:picLocks noChangeArrowheads="1" noChangeAspect="1"/>
                     </pic:cNvPicPr>
@@ -689,7 +689,7 @@
               <a:graphicData uri="http://schemas.openxmlformats.org/drawingml/2006/picture">
                 <pic:pic>
                   <pic:nvPicPr>
-                    <pic:cNvPr descr="uploads/2022/09/popunder18-1.png" id="59" name="Picture"/>
+                    <pic:cNvPr descr="uploads/2022/10/popunder18-1.png" id="59" name="Picture"/>
                     <pic:cNvPicPr>
                       <a:picLocks noChangeArrowheads="1" noChangeAspect="1"/>
                     </pic:cNvPicPr>
@@ -723,7 +723,7 @@
       </w:r>
     </w:p>
     <w:bookmarkEnd w:id="60"/>
-    <w:bookmarkStart w:id="78" w:name="Xe1c283daf6344050a8e5121731d2de540b05bea"/>
+    <w:bookmarkStart w:id="90" w:name="Xe1c283daf6344050a8e5121731d2de540b05bea"/>
     <w:p>
       <w:pPr>
         <w:pStyle w:val="Heading2"/>
@@ -749,7 +749,7 @@
         <w:t xml:space="preserve"> </w:t>
       </w:r>
       <w:r>
-        <w:t xml:space="preserve">The proportion of adults 25 years and older with less than a high school education declined across all three of the largest parishes, leading to a metrowide decrease from percent in 2000 to percent in 2021. In the city of New Orleans, the share of adults with less than a high school degree fell from percent to percent but is still higher than the U.S. average of percent.</w:t>
+        <w:t xml:space="preserve">In New Orleans, 42 percent of adults 25 and older had a bachelor’s degree is 2021 - higher than the U.S. average of 35 percent, and up from 26 percent in 2000. The overall metro area share of adults with a bachelor’s degree grew from 23 to 34 percent - lower than the national average.</w:t>
       </w:r>
     </w:p>
     <w:p>
@@ -766,7 +766,7 @@
               <a:graphicData uri="http://schemas.openxmlformats.org/drawingml/2006/picture">
                 <pic:pic>
                   <pic:nvPicPr>
-                    <pic:cNvPr descr="uploads/2022/09/hs-1.png" id="66" name="Picture"/>
+                    <pic:cNvPr descr="uploads/2022/10/bach-1.png" id="66" name="Picture"/>
                     <pic:cNvPicPr>
                       <a:picLocks noChangeArrowheads="1" noChangeAspect="1"/>
                     </pic:cNvPicPr>
@@ -804,7 +804,7 @@
         <w:pStyle w:val="BodyText"/>
       </w:pPr>
       <w:r>
-        <w:t xml:space="preserve">The metro area decline in the share of adults with less than a high school degree has been coupled with an increase in the share with a bachelor’s degree or higher. In New Orleans, percent of adults 25 and older had a college degree in 2021 — higher than the U.S. average of percent, and up from percent in 2000. The overall metro area share of adults with a bachelor’s degree grew from to percent — lower than the national average.</w:t>
+        <w:t xml:space="preserve">The share of New Orleans adults who have a bachelor’s degree has grown across racial and ethnic groups since 1980. But while 69 percent of white adults in New Orleans have a bachelor’s, only 23 percent of Black adults have a bachelor’s as of 2021. The share of White adults in Orleans Parish who have a bachelor’s degree is substantially higher than the US or metro area overall: 69 percent of White adults in New Orleans have a bachelor’s degree while that number is 44 percent or lower in neighboring parishes and the nation. Like in Orleans, only 20 and 19 percent of Black adults have a bachelor’s degree or higher in Jefferson and St. Tammany, respectively.</w:t>
       </w:r>
     </w:p>
     <w:p>
@@ -821,7 +821,7 @@
               <a:graphicData uri="http://schemas.openxmlformats.org/drawingml/2006/picture">
                 <pic:pic>
                   <pic:nvPicPr>
-                    <pic:cNvPr descr="uploads/2022/09/bach-1.png" id="69" name="Picture"/>
+                    <pic:cNvPr descr="uploads/2022/10/bach%20by%20loc-1.png" id="69" name="Picture"/>
                     <pic:cNvPicPr>
                       <a:picLocks noChangeArrowheads="1" noChangeAspect="1"/>
                     </pic:cNvPicPr>
@@ -859,14 +859,6 @@
         <w:pStyle w:val="BodyText"/>
       </w:pPr>
       <w:r>
-        <w:t xml:space="preserve">The 2021 median household income of for the metro, for Jefferson Parish, and for the city are significantly lower than the U.S. median of .</w:t>
-      </w:r>
-    </w:p>
-    <w:p>
-      <w:pPr>
-        <w:pStyle w:val="BodyText"/>
-      </w:pPr>
-      <w:r>
         <w:drawing>
           <wp:inline>
             <wp:extent cx="5334000" cy="3809999"/>
@@ -876,7 +868,7 @@
               <a:graphicData uri="http://schemas.openxmlformats.org/drawingml/2006/picture">
                 <pic:pic>
                   <pic:nvPicPr>
-                    <pic:cNvPr descr="uploads/2022/09/medhh-1.png" id="72" name="Picture"/>
+                    <pic:cNvPr descr="uploads/2022/10/bach%20over%20time-1.png" id="72" name="Picture"/>
                     <pic:cNvPicPr>
                       <a:picLocks noChangeArrowheads="1" noChangeAspect="1"/>
                     </pic:cNvPicPr>
@@ -914,27 +906,7 @@
         <w:pStyle w:val="BodyText"/>
       </w:pPr>
       <w:r>
-        <w:t xml:space="preserve">Internet access is an important indicator of access to information. Studies have shown that without broadband, computer access, and encompassing technology training services, workers and students are at a disadvantage in the job market and education system.</w:t>
-      </w:r>
-      <w:r>
-        <w:rPr>
-          <w:rStyle w:val="FootnoteReference"/>
-        </w:rPr>
-        <w:footnoteReference w:id="73"/>
-      </w:r>
-      <w:r>
-        <w:t xml:space="preserve"> </w:t>
-      </w:r>
-      <w:r>
-        <w:t xml:space="preserve">Only percent of households in Orleans Parish and only percent of households in Jefferson Parish are connected to the Internet through a home-based internet service, such as broadband (cable, DSL, or fiber), satellite, or dial-up service, compared to percent nationwide. St. Tammany is above the national average at percent of households connected to the Internet by a home-based service internet connection. Internet access without a subscription refers to households who only have access through group access locations such as school, work, a library, or coffee shop.</w:t>
-      </w:r>
-    </w:p>
-    <w:p>
-      <w:pPr>
-        <w:pStyle w:val="BodyText"/>
-      </w:pPr>
-      <w:r>
-        <w:t xml:space="preserve">An increasingly common way to access the Internet is through a smartphone or some other cellular device. While, in general, smartphone access contributes positively to lessening the Digital Divide, having access only through a smartphone restricts ability to fully leverage the Internet to complete common tasks such as writing and researching a resume, registering your kids for school, analyzing data about your neighborhood, or creating content for an internet business. percent of households in Orleans Parish only have access through a smartphone. This is compared to percent nationwide.</w:t>
+        <w:t xml:space="preserve">The metro area increase in the share of adults with a bachelor’s degree or higher has been coupled with a decline in the share of adults with less than a high school degree. The proportion of adults 25 years and older with less than a high school education declined across all three of the largest parishes, leading to a metrowide decrease from 15 percent in 2000 to 12 percent in 2021. In the city of New Orleans, the share of adults with less than a high school degree fell from 25 percent to 10 percent.</w:t>
       </w:r>
     </w:p>
     <w:p>
@@ -946,18 +918,18 @@
           <wp:inline>
             <wp:extent cx="5334000" cy="3809999"/>
             <wp:effectExtent b="0" l="0" r="0" t="0"/>
-            <wp:docPr descr="" title="" id="76" name="Picture"/>
+            <wp:docPr descr="" title="" id="74" name="Picture"/>
             <a:graphic>
               <a:graphicData uri="http://schemas.openxmlformats.org/drawingml/2006/picture">
                 <pic:pic>
                   <pic:nvPicPr>
-                    <pic:cNvPr descr="uploads/2022/09/inta-1.png" id="77" name="Picture"/>
+                    <pic:cNvPr descr="uploads/2022/10/hs-1.png" id="75" name="Picture"/>
                     <pic:cNvPicPr>
                       <a:picLocks noChangeArrowheads="1" noChangeAspect="1"/>
                     </pic:cNvPicPr>
                   </pic:nvPicPr>
                   <pic:blipFill>
-                    <a:blip r:embed="rId75"/>
+                    <a:blip r:embed="rId73"/>
                     <a:stretch>
                       <a:fillRect/>
                     </a:stretch>
@@ -984,22 +956,67 @@
         </w:drawing>
       </w:r>
     </w:p>
-    <w:bookmarkEnd w:id="78"/>
-    <w:bookmarkStart w:id="88" w:name="poverty-and-access-to-vehicles"/>
-    <w:p>
-      <w:pPr>
-        <w:pStyle w:val="Heading2"/>
-      </w:pPr>
-      <w:r>
-        <w:t xml:space="preserve">Poverty and access to vehicles</w:t>
-      </w:r>
-    </w:p>
-    <w:p>
-      <w:pPr>
-        <w:pStyle w:val="FirstParagraph"/>
-      </w:pPr>
-      <w:r>
-        <w:t xml:space="preserve">Individuals living below the poverty level indicate the economy is not providing all residents with the ability to meet their most basic needs, including food, housing, and transportation. The poverty rate in New Orleans decreased from to percent between 1999 and 2021 while the Jefferson Parish poverty rate remained statistically unchanged. Across the U.S., the poverty rate has stayed the same between 1999 and 2021.</w:t>
+    <w:p>
+      <w:pPr>
+        <w:pStyle w:val="BodyText"/>
+      </w:pPr>
+      <w:r>
+        <w:t xml:space="preserve">The 2021 median household income of $56,837 for the metro, $56,282 for Jefferson Parish, and $46,942 for the city are significantly lower than the U.S. median of $69,717.</w:t>
+      </w:r>
+    </w:p>
+    <w:p>
+      <w:pPr>
+        <w:pStyle w:val="BodyText"/>
+      </w:pPr>
+      <w:r>
+        <w:drawing>
+          <wp:inline>
+            <wp:extent cx="5334000" cy="3809999"/>
+            <wp:effectExtent b="0" l="0" r="0" t="0"/>
+            <wp:docPr descr="" title="" id="77" name="Picture"/>
+            <a:graphic>
+              <a:graphicData uri="http://schemas.openxmlformats.org/drawingml/2006/picture">
+                <pic:pic>
+                  <pic:nvPicPr>
+                    <pic:cNvPr descr="uploads/2022/10/medhh-1.png" id="78" name="Picture"/>
+                    <pic:cNvPicPr>
+                      <a:picLocks noChangeArrowheads="1" noChangeAspect="1"/>
+                    </pic:cNvPicPr>
+                  </pic:nvPicPr>
+                  <pic:blipFill>
+                    <a:blip r:embed="rId76"/>
+                    <a:stretch>
+                      <a:fillRect/>
+                    </a:stretch>
+                  </pic:blipFill>
+                  <pic:spPr bwMode="auto">
+                    <a:xfrm>
+                      <a:off x="0" y="0"/>
+                      <a:ext cx="5334000" cy="3809999"/>
+                    </a:xfrm>
+                    <a:prstGeom prst="rect">
+                      <a:avLst/>
+                    </a:prstGeom>
+                    <a:noFill/>
+                    <a:ln w="9525">
+                      <a:noFill/>
+                      <a:headEnd/>
+                      <a:tailEnd/>
+                    </a:ln>
+                  </pic:spPr>
+                </pic:pic>
+              </a:graphicData>
+            </a:graphic>
+          </wp:inline>
+        </w:drawing>
+      </w:r>
+    </w:p>
+    <w:p>
+      <w:pPr>
+        <w:pStyle w:val="BodyText"/>
+      </w:pPr>
+      <w:r>
+        <w:t xml:space="preserve">In 1979, households with higher incomes were disproportionately in the parishes surrounding New Orleans, while lower income white, Hispanic, and Black households were more likely to live in the city. By 2021, these patterns had changed with higher income white households more often living in the city such that income disparity within the city has escalated. In 2021, Black households in New Orleans had a median income of only $30,292, while Hispanic households were at $60,358 and White households had a median income of $83,727.</w:t>
       </w:r>
     </w:p>
     <w:p>
@@ -1016,7 +1033,7 @@
               <a:graphicData uri="http://schemas.openxmlformats.org/drawingml/2006/picture">
                 <pic:pic>
                   <pic:nvPicPr>
-                    <pic:cNvPr descr="uploads/2022/09/pov-1.png" id="81" name="Picture"/>
+                    <pic:cNvPr descr="uploads/2022/10/med%20hh%20over%20time-1.png" id="81" name="Picture"/>
                     <pic:cNvPicPr>
                       <a:picLocks noChangeArrowheads="1" noChangeAspect="1"/>
                     </pic:cNvPicPr>
@@ -1054,7 +1071,7 @@
         <w:pStyle w:val="BodyText"/>
       </w:pPr>
       <w:r>
-        <w:t xml:space="preserve">Like the overall poverty rate, the child poverty rate in New Orleans decreased between 1999 and 2021. In Jefferson Parish, the child poverty rate at percent in 2021 is higher than the U.S. child poverty rate.</w:t>
+        <w:t xml:space="preserve">In New Orleans, Black households earn XX percent less than White households. In St. Tammany, Black households have a median income of $52,849 such that Black households earn XX percent less than White households. In Jefferson, Black households have a median income of $40,168 which is XX percent less than White households. Hispanic households have a median of $58,930 across the metro which is relatively consistent across the 3 large parishes.</w:t>
       </w:r>
     </w:p>
     <w:p>
@@ -1064,75 +1081,20 @@
       <w:r>
         <w:drawing>
           <wp:inline>
-            <wp:extent cx="5334000" cy="3606084"/>
+            <wp:extent cx="5334000" cy="3809999"/>
             <wp:effectExtent b="0" l="0" r="0" t="0"/>
             <wp:docPr descr="" title="" id="83" name="Picture"/>
             <a:graphic>
               <a:graphicData uri="http://schemas.openxmlformats.org/drawingml/2006/picture">
                 <pic:pic>
                   <pic:nvPicPr>
-                    <pic:cNvPr descr="uploads/2022/09/childpov-1.png" id="84" name="Picture"/>
+                    <pic:cNvPr descr="uploads/2022/10/med%20hh%20by%20race/eth-1.png" id="84" name="Picture"/>
                     <pic:cNvPicPr>
                       <a:picLocks noChangeArrowheads="1" noChangeAspect="1"/>
                     </pic:cNvPicPr>
                   </pic:nvPicPr>
                   <pic:blipFill>
                     <a:blip r:embed="rId82"/>
-                    <a:stretch>
-                      <a:fillRect/>
-                    </a:stretch>
-                  </pic:blipFill>
-                  <pic:spPr bwMode="auto">
-                    <a:xfrm>
-                      <a:off x="0" y="0"/>
-                      <a:ext cx="5334000" cy="3606084"/>
-                    </a:xfrm>
-                    <a:prstGeom prst="rect">
-                      <a:avLst/>
-                    </a:prstGeom>
-                    <a:noFill/>
-                    <a:ln w="9525">
-                      <a:noFill/>
-                      <a:headEnd/>
-                      <a:tailEnd/>
-                    </a:ln>
-                  </pic:spPr>
-                </pic:pic>
-              </a:graphicData>
-            </a:graphic>
-          </wp:inline>
-        </w:drawing>
-      </w:r>
-    </w:p>
-    <w:p>
-      <w:pPr>
-        <w:pStyle w:val="BodyText"/>
-      </w:pPr>
-      <w:r>
-        <w:t xml:space="preserve">Post-Katrina, the share of New Orleans households without access to a vehicle dropped from percent in 2000 to percent in 2021. Nonetheless, at percent, New Orleans’ share is more than twice as high as in neighboring parishes, indicating the importance of a robust public transportation system and comprehensive evacuation plan.</w:t>
-      </w:r>
-    </w:p>
-    <w:p>
-      <w:pPr>
-        <w:pStyle w:val="BodyText"/>
-      </w:pPr>
-      <w:r>
-        <w:drawing>
-          <wp:inline>
-            <wp:extent cx="5334000" cy="3809999"/>
-            <wp:effectExtent b="0" l="0" r="0" t="0"/>
-            <wp:docPr descr="" title="" id="86" name="Picture"/>
-            <a:graphic>
-              <a:graphicData uri="http://schemas.openxmlformats.org/drawingml/2006/picture">
-                <pic:pic>
-                  <pic:nvPicPr>
-                    <pic:cNvPr descr="uploads/2022/09/veh-1.png" id="87" name="Picture"/>
-                    <pic:cNvPicPr>
-                      <a:picLocks noChangeArrowheads="1" noChangeAspect="1"/>
-                    </pic:cNvPicPr>
-                  </pic:nvPicPr>
-                  <pic:blipFill>
-                    <a:blip r:embed="rId85"/>
                     <a:stretch>
                       <a:fillRect/>
                     </a:stretch>
@@ -1159,34 +1121,97 @@
         </w:drawing>
       </w:r>
     </w:p>
-    <w:bookmarkEnd w:id="88"/>
-    <w:bookmarkStart w:id="100" w:name="X7187bcff5d72451bb72cd123b124e890c5e399f"/>
-    <w:p>
-      <w:pPr>
-        <w:pStyle w:val="Heading2"/>
-      </w:pPr>
-      <w:r>
-        <w:t xml:space="preserve">Foreign-born population and geographic mobility</w:t>
-      </w:r>
-    </w:p>
-    <w:p>
-      <w:pPr>
-        <w:pStyle w:val="FirstParagraph"/>
-      </w:pPr>
-      <w:r>
-        <w:t xml:space="preserve">A rising foreign-born share of the population may reflect expanding economic opportunities for both high-skilled and low-skilled workers.</w:t>
+    <w:p>
+      <w:pPr>
+        <w:pStyle w:val="BodyText"/>
+      </w:pPr>
+      <w:r>
+        <w:t xml:space="preserve">Internet access is an important indicator of access to information. Studies have shown that without broadband, computer access, and encompassing technology training services, workers and students are at a disadvantage in the job market and education system.</w:t>
       </w:r>
       <w:r>
         <w:rPr>
           <w:rStyle w:val="FootnoteReference"/>
         </w:rPr>
-        <w:footnoteReference w:id="89"/>
-      </w:r>
-      <w:r>
-        <w:t xml:space="preserve"> </w:t>
-      </w:r>
-      <w:r>
-        <w:t xml:space="preserve">That share of the population has grown in all three of the most populous metro parishes since 2000, led by a percentage point gain in Jefferson Parish. By 2021, fully percent of Jefferson Parish population was foreign-born, similar to the U.S. share. In Orleans and in St. Tammany parishes the foreign-born share of the population increased by percentage points between 2000 and 2021.</w:t>
+        <w:footnoteReference w:id="85"/>
+      </w:r>
+      <w:r>
+        <w:t xml:space="preserve"> </w:t>
+      </w:r>
+      <w:r>
+        <w:t xml:space="preserve">Only 71 percent of households in Orleans Parish and only 76 percent of households in Jefferson Parish are connected to the Internet through a home-based internet service, such as broadband (cable, DSL, or fiber), satellite, or dial-up service, compared to 79 percent nationwide. St. Tammany is above the national average at 84 percent of households connected to the Internet by a home-based service internet connection. Internet access without a subscription refers to households that only have access through group access locations such as school, work, a library, or coffee shop.</w:t>
+      </w:r>
+    </w:p>
+    <w:p>
+      <w:pPr>
+        <w:pStyle w:val="BodyText"/>
+      </w:pPr>
+      <w:r>
+        <w:t xml:space="preserve">An increasingly common way to access the Internet is through a smartphone or some other cellular device. While, in general, smartphone access contributes positively to lessening the Digital Divide, having access only through a smartphone restricts ability to fully leverage the Internet to complete common tasks such as writing and researching a resume, registering your kids for school, analyzing data about your neighborhood, or creating content for an internet business. 13 percent of households in Orleans Parish only have access through a smartphone. This is compared to 11 percent nationwide.</w:t>
+      </w:r>
+    </w:p>
+    <w:p>
+      <w:pPr>
+        <w:pStyle w:val="BodyText"/>
+      </w:pPr>
+      <w:r>
+        <w:drawing>
+          <wp:inline>
+            <wp:extent cx="5334000" cy="3809999"/>
+            <wp:effectExtent b="0" l="0" r="0" t="0"/>
+            <wp:docPr descr="" title="" id="88" name="Picture"/>
+            <a:graphic>
+              <a:graphicData uri="http://schemas.openxmlformats.org/drawingml/2006/picture">
+                <pic:pic>
+                  <pic:nvPicPr>
+                    <pic:cNvPr descr="uploads/2022/10/inta-1.png" id="89" name="Picture"/>
+                    <pic:cNvPicPr>
+                      <a:picLocks noChangeArrowheads="1" noChangeAspect="1"/>
+                    </pic:cNvPicPr>
+                  </pic:nvPicPr>
+                  <pic:blipFill>
+                    <a:blip r:embed="rId87"/>
+                    <a:stretch>
+                      <a:fillRect/>
+                    </a:stretch>
+                  </pic:blipFill>
+                  <pic:spPr bwMode="auto">
+                    <a:xfrm>
+                      <a:off x="0" y="0"/>
+                      <a:ext cx="5334000" cy="3809999"/>
+                    </a:xfrm>
+                    <a:prstGeom prst="rect">
+                      <a:avLst/>
+                    </a:prstGeom>
+                    <a:noFill/>
+                    <a:ln w="9525">
+                      <a:noFill/>
+                      <a:headEnd/>
+                      <a:tailEnd/>
+                    </a:ln>
+                  </pic:spPr>
+                </pic:pic>
+              </a:graphicData>
+            </a:graphic>
+          </wp:inline>
+        </w:drawing>
+      </w:r>
+    </w:p>
+    <w:bookmarkEnd w:id="90"/>
+    <w:bookmarkStart w:id="112" w:name="poverty-and-access-to-vehicles"/>
+    <w:p>
+      <w:pPr>
+        <w:pStyle w:val="Heading2"/>
+      </w:pPr>
+      <w:r>
+        <w:t xml:space="preserve">Poverty and access to vehicles</w:t>
+      </w:r>
+    </w:p>
+    <w:p>
+      <w:pPr>
+        <w:pStyle w:val="FirstParagraph"/>
+      </w:pPr>
+      <w:r>
+        <w:t xml:space="preserve">Individuals living below the poverty level indicate the economy is not providing all residents with the ability to meet their most basic needs, including food, housing, and transportation. The poverty rate in New Orleans decreased from 28 to 25 percent between 1999 and 2021 while the Jefferson Parish poverty rate increased from 14 to 17. Across the U.S., the poverty rate has increased by one percentage point between 1999 and 2021.</w:t>
       </w:r>
     </w:p>
     <w:p>
@@ -1203,7 +1228,7 @@
               <a:graphicData uri="http://schemas.openxmlformats.org/drawingml/2006/picture">
                 <pic:pic>
                   <pic:nvPicPr>
-                    <pic:cNvPr descr="uploads/2022/09/forbor-1.png" id="93" name="Picture"/>
+                    <pic:cNvPr descr="uploads/2022/10/pov-1.png" id="93" name="Picture"/>
                     <pic:cNvPicPr>
                       <a:picLocks noChangeArrowheads="1" noChangeAspect="1"/>
                     </pic:cNvPicPr>
@@ -1241,31 +1266,7 @@
         <w:pStyle w:val="BodyText"/>
       </w:pPr>
       <w:r>
-        <w:t xml:space="preserve">Like the foreign-born population, a rising share of the population who moved into Orleans Parish in the past year may reflect expanding economic opportunities. The most frequent reason people move long distances, such as from one state to another state, is for job opportunities.</w:t>
-      </w:r>
-      <w:r>
-        <w:rPr>
-          <w:rStyle w:val="FootnoteReference"/>
-        </w:rPr>
-        <w:footnoteReference w:id="94"/>
-      </w:r>
-      <w:r>
-        <w:t xml:space="preserve"> </w:t>
-      </w:r>
-      <w:r>
-        <w:t xml:space="preserve">In addition, the young and well-educated are more likely than others to move long distances.</w:t>
-      </w:r>
-      <w:r>
-        <w:rPr>
-          <w:rStyle w:val="FootnoteReference"/>
-        </w:rPr>
-        <w:footnoteReference w:id="96"/>
-      </w:r>
-      <w:r>
-        <w:t xml:space="preserve"> </w:t>
-      </w:r>
-      <w:r>
-        <w:t xml:space="preserve">In 2021, percent of the population in Orleans Parish had moved into the parish in the past year, up from percent in 2004. Over percent of the new movers into Orleans Parish came from outside the state of Louisiana. In Jefferson Parish, the share of the population who were new movers into the parish was percent in 2004, and has not significantly changed.</w:t>
+        <w:t xml:space="preserve">As we look at these statistics broken down by race and ethnicity, we see large disparities in the poverty rate at all geographic levels. For example, in metro New Orleans 29 percent of Black people and 19 percent of Hispanic people live in poverty compared to 9 percent of White people and 10 percent of Asian people.</w:t>
       </w:r>
     </w:p>
     <w:p>
@@ -1275,20 +1276,443 @@
       <w:r>
         <w:drawing>
           <wp:inline>
-            <wp:extent cx="5334000" cy="3200400"/>
+            <wp:extent cx="5334000" cy="3809999"/>
+            <wp:effectExtent b="0" l="0" r="0" t="0"/>
+            <wp:docPr descr="" title="" id="95" name="Picture"/>
+            <a:graphic>
+              <a:graphicData uri="http://schemas.openxmlformats.org/drawingml/2006/picture">
+                <pic:pic>
+                  <pic:nvPicPr>
+                    <pic:cNvPr descr="uploads/2022/10/pov%20hist-1.png" id="96" name="Picture"/>
+                    <pic:cNvPicPr>
+                      <a:picLocks noChangeArrowheads="1" noChangeAspect="1"/>
+                    </pic:cNvPicPr>
+                  </pic:nvPicPr>
+                  <pic:blipFill>
+                    <a:blip r:embed="rId94"/>
+                    <a:stretch>
+                      <a:fillRect/>
+                    </a:stretch>
+                  </pic:blipFill>
+                  <pic:spPr bwMode="auto">
+                    <a:xfrm>
+                      <a:off x="0" y="0"/>
+                      <a:ext cx="5334000" cy="3809999"/>
+                    </a:xfrm>
+                    <a:prstGeom prst="rect">
+                      <a:avLst/>
+                    </a:prstGeom>
+                    <a:noFill/>
+                    <a:ln w="9525">
+                      <a:noFill/>
+                      <a:headEnd/>
+                      <a:tailEnd/>
+                    </a:ln>
+                  </pic:spPr>
+                </pic:pic>
+              </a:graphicData>
+            </a:graphic>
+          </wp:inline>
+        </w:drawing>
+      </w:r>
+    </w:p>
+    <w:p>
+      <w:pPr>
+        <w:pStyle w:val="BodyText"/>
+      </w:pPr>
+      <w:r>
+        <w:drawing>
+          <wp:inline>
+            <wp:extent cx="5334000" cy="3809999"/>
             <wp:effectExtent b="0" l="0" r="0" t="0"/>
             <wp:docPr descr="" title="" id="98" name="Picture"/>
             <a:graphic>
               <a:graphicData uri="http://schemas.openxmlformats.org/drawingml/2006/picture">
                 <pic:pic>
                   <pic:nvPicPr>
-                    <pic:cNvPr descr="uploads/2022/09/mob-1.png" id="99" name="Picture"/>
+                    <pic:cNvPr descr="uploads/2022/10/pov%20by%20race/eth-1.png" id="99" name="Picture"/>
                     <pic:cNvPicPr>
                       <a:picLocks noChangeArrowheads="1" noChangeAspect="1"/>
                     </pic:cNvPicPr>
                   </pic:nvPicPr>
                   <pic:blipFill>
                     <a:blip r:embed="rId97"/>
+                    <a:stretch>
+                      <a:fillRect/>
+                    </a:stretch>
+                  </pic:blipFill>
+                  <pic:spPr bwMode="auto">
+                    <a:xfrm>
+                      <a:off x="0" y="0"/>
+                      <a:ext cx="5334000" cy="3809999"/>
+                    </a:xfrm>
+                    <a:prstGeom prst="rect">
+                      <a:avLst/>
+                    </a:prstGeom>
+                    <a:noFill/>
+                    <a:ln w="9525">
+                      <a:noFill/>
+                      <a:headEnd/>
+                      <a:tailEnd/>
+                    </a:ln>
+                  </pic:spPr>
+                </pic:pic>
+              </a:graphicData>
+            </a:graphic>
+          </wp:inline>
+        </w:drawing>
+      </w:r>
+    </w:p>
+    <w:p>
+      <w:pPr>
+        <w:pStyle w:val="BodyText"/>
+      </w:pPr>
+      <w:r>
+        <w:t xml:space="preserve">Like the overall poverty rate, the child poverty rate in New Orleans decreased between 1999 and 2021. In Jefferson Parish, the child poverty rate at 24 percent in 2021 is higher than the U.S. child poverty rate.</w:t>
+      </w:r>
+    </w:p>
+    <w:p>
+      <w:pPr>
+        <w:pStyle w:val="BodyText"/>
+      </w:pPr>
+      <w:r>
+        <w:drawing>
+          <wp:inline>
+            <wp:extent cx="5334000" cy="3606084"/>
+            <wp:effectExtent b="0" l="0" r="0" t="0"/>
+            <wp:docPr descr="" title="" id="101" name="Picture"/>
+            <a:graphic>
+              <a:graphicData uri="http://schemas.openxmlformats.org/drawingml/2006/picture">
+                <pic:pic>
+                  <pic:nvPicPr>
+                    <pic:cNvPr descr="uploads/2022/10/childpov-1.png" id="102" name="Picture"/>
+                    <pic:cNvPicPr>
+                      <a:picLocks noChangeArrowheads="1" noChangeAspect="1"/>
+                    </pic:cNvPicPr>
+                  </pic:nvPicPr>
+                  <pic:blipFill>
+                    <a:blip r:embed="rId100"/>
+                    <a:stretch>
+                      <a:fillRect/>
+                    </a:stretch>
+                  </pic:blipFill>
+                  <pic:spPr bwMode="auto">
+                    <a:xfrm>
+                      <a:off x="0" y="0"/>
+                      <a:ext cx="5334000" cy="3606084"/>
+                    </a:xfrm>
+                    <a:prstGeom prst="rect">
+                      <a:avLst/>
+                    </a:prstGeom>
+                    <a:noFill/>
+                    <a:ln w="9525">
+                      <a:noFill/>
+                      <a:headEnd/>
+                      <a:tailEnd/>
+                    </a:ln>
+                  </pic:spPr>
+                </pic:pic>
+              </a:graphicData>
+            </a:graphic>
+          </wp:inline>
+        </w:drawing>
+      </w:r>
+    </w:p>
+    <w:p>
+      <w:pPr>
+        <w:pStyle w:val="BodyText"/>
+      </w:pPr>
+      <w:r>
+        <w:t xml:space="preserve">In Orleans Parish, about half of all Black children live in poverty while 5 percent of White children are poor. In New Orleans, child poverty rates peaked in 1989 for Black children and have fallen slightly such that they are now virtually the same as in 1979 with one in two Black children living in poverty in 2021. Hispanic children experienced a similar peak in poverty in 1989 and a subsequent downtrend. The White poverty rate has declined from one in ten children in poverty in 1979 to about one in 50 in 2021.</w:t>
+      </w:r>
+    </w:p>
+    <w:p>
+      <w:pPr>
+        <w:pStyle w:val="BodyText"/>
+      </w:pPr>
+      <w:r>
+        <w:drawing>
+          <wp:inline>
+            <wp:extent cx="5334000" cy="3606084"/>
+            <wp:effectExtent b="0" l="0" r="0" t="0"/>
+            <wp:docPr descr="" title="" id="104" name="Picture"/>
+            <a:graphic>
+              <a:graphicData uri="http://schemas.openxmlformats.org/drawingml/2006/picture">
+                <pic:pic>
+                  <pic:nvPicPr>
+                    <pic:cNvPr descr="uploads/2022/10/child%20pov%20hist-1.png" id="105" name="Picture"/>
+                    <pic:cNvPicPr>
+                      <a:picLocks noChangeArrowheads="1" noChangeAspect="1"/>
+                    </pic:cNvPicPr>
+                  </pic:nvPicPr>
+                  <pic:blipFill>
+                    <a:blip r:embed="rId103"/>
+                    <a:stretch>
+                      <a:fillRect/>
+                    </a:stretch>
+                  </pic:blipFill>
+                  <pic:spPr bwMode="auto">
+                    <a:xfrm>
+                      <a:off x="0" y="0"/>
+                      <a:ext cx="5334000" cy="3606084"/>
+                    </a:xfrm>
+                    <a:prstGeom prst="rect">
+                      <a:avLst/>
+                    </a:prstGeom>
+                    <a:noFill/>
+                    <a:ln w="9525">
+                      <a:noFill/>
+                      <a:headEnd/>
+                      <a:tailEnd/>
+                    </a:ln>
+                  </pic:spPr>
+                </pic:pic>
+              </a:graphicData>
+            </a:graphic>
+          </wp:inline>
+        </w:drawing>
+      </w:r>
+    </w:p>
+    <w:p>
+      <w:pPr>
+        <w:pStyle w:val="BodyText"/>
+      </w:pPr>
+      <w:r>
+        <w:t xml:space="preserve">Orleans Parish’s very low rate of 5 percent child poverty for White children stands in stark contrast to the 51 percent rate for Black children. While in Orleans, poverty rates for Black children are 10 times higher than for White children, in Jefferson parish Black children experience poverty at a little over 3 times higher rates than White children – which is a disparity on par with the national average. In metro New Orleans, NA percent of Hispanic children live in poverty – statistically no different from the national rate.</w:t>
+      </w:r>
+    </w:p>
+    <w:p>
+      <w:pPr>
+        <w:pStyle w:val="BodyText"/>
+      </w:pPr>
+      <w:r>
+        <w:drawing>
+          <wp:inline>
+            <wp:extent cx="5334000" cy="3606084"/>
+            <wp:effectExtent b="0" l="0" r="0" t="0"/>
+            <wp:docPr descr="" title="" id="107" name="Picture"/>
+            <a:graphic>
+              <a:graphicData uri="http://schemas.openxmlformats.org/drawingml/2006/picture">
+                <pic:pic>
+                  <pic:nvPicPr>
+                    <pic:cNvPr descr="uploads/2022/10/child%20pov%20race/eth-1.png" id="108" name="Picture"/>
+                    <pic:cNvPicPr>
+                      <a:picLocks noChangeArrowheads="1" noChangeAspect="1"/>
+                    </pic:cNvPicPr>
+                  </pic:nvPicPr>
+                  <pic:blipFill>
+                    <a:blip r:embed="rId106"/>
+                    <a:stretch>
+                      <a:fillRect/>
+                    </a:stretch>
+                  </pic:blipFill>
+                  <pic:spPr bwMode="auto">
+                    <a:xfrm>
+                      <a:off x="0" y="0"/>
+                      <a:ext cx="5334000" cy="3606084"/>
+                    </a:xfrm>
+                    <a:prstGeom prst="rect">
+                      <a:avLst/>
+                    </a:prstGeom>
+                    <a:noFill/>
+                    <a:ln w="9525">
+                      <a:noFill/>
+                      <a:headEnd/>
+                      <a:tailEnd/>
+                    </a:ln>
+                  </pic:spPr>
+                </pic:pic>
+              </a:graphicData>
+            </a:graphic>
+          </wp:inline>
+        </w:drawing>
+      </w:r>
+    </w:p>
+    <w:p>
+      <w:pPr>
+        <w:pStyle w:val="BodyText"/>
+      </w:pPr>
+      <w:r>
+        <w:t xml:space="preserve">Post-Katrina, the share of New Orleans households without access to a vehicle dropped from 27 percent in 2000 to 17 percent in 2021. Nonetheless, at 17 percent, New Orleans’ share is more than twice as high as in neighboring parishes, indicating the importance of a robust public transportation system and comprehensive evacuation plan.</w:t>
+      </w:r>
+    </w:p>
+    <w:p>
+      <w:pPr>
+        <w:pStyle w:val="BodyText"/>
+      </w:pPr>
+      <w:r>
+        <w:drawing>
+          <wp:inline>
+            <wp:extent cx="5334000" cy="3809999"/>
+            <wp:effectExtent b="0" l="0" r="0" t="0"/>
+            <wp:docPr descr="" title="" id="110" name="Picture"/>
+            <a:graphic>
+              <a:graphicData uri="http://schemas.openxmlformats.org/drawingml/2006/picture">
+                <pic:pic>
+                  <pic:nvPicPr>
+                    <pic:cNvPr descr="uploads/2022/10/veh-1.png" id="111" name="Picture"/>
+                    <pic:cNvPicPr>
+                      <a:picLocks noChangeArrowheads="1" noChangeAspect="1"/>
+                    </pic:cNvPicPr>
+                  </pic:nvPicPr>
+                  <pic:blipFill>
+                    <a:blip r:embed="rId109"/>
+                    <a:stretch>
+                      <a:fillRect/>
+                    </a:stretch>
+                  </pic:blipFill>
+                  <pic:spPr bwMode="auto">
+                    <a:xfrm>
+                      <a:off x="0" y="0"/>
+                      <a:ext cx="5334000" cy="3809999"/>
+                    </a:xfrm>
+                    <a:prstGeom prst="rect">
+                      <a:avLst/>
+                    </a:prstGeom>
+                    <a:noFill/>
+                    <a:ln w="9525">
+                      <a:noFill/>
+                      <a:headEnd/>
+                      <a:tailEnd/>
+                    </a:ln>
+                  </pic:spPr>
+                </pic:pic>
+              </a:graphicData>
+            </a:graphic>
+          </wp:inline>
+        </w:drawing>
+      </w:r>
+    </w:p>
+    <w:bookmarkEnd w:id="112"/>
+    <w:bookmarkStart w:id="124" w:name="X7187bcff5d72451bb72cd123b124e890c5e399f"/>
+    <w:p>
+      <w:pPr>
+        <w:pStyle w:val="Heading2"/>
+      </w:pPr>
+      <w:r>
+        <w:t xml:space="preserve">Foreign-born population and geographic mobility</w:t>
+      </w:r>
+    </w:p>
+    <w:p>
+      <w:pPr>
+        <w:pStyle w:val="FirstParagraph"/>
+      </w:pPr>
+      <w:r>
+        <w:t xml:space="preserve">A rising foreign-born share of the population may reflect expanding economic opportunities for both high-skilled and low-skilled workers.</w:t>
+      </w:r>
+      <w:r>
+        <w:rPr>
+          <w:rStyle w:val="FootnoteReference"/>
+        </w:rPr>
+        <w:footnoteReference w:id="113"/>
+      </w:r>
+      <w:r>
+        <w:t xml:space="preserve"> </w:t>
+      </w:r>
+      <w:r>
+        <w:t xml:space="preserve">That share of the population has grown in all three of the most populous metro parishes since 2000, led by a 6.1 percentage point gain in Jefferson Parish. By 2021, fully 13.6 percent of Jefferson Parish population was foreign-born, similar to the U.S. share. In Orleans and St. Tammany parishes the foreign-born share of the population increased by 1.4 percentage points between 2000 and 2021.</w:t>
+      </w:r>
+    </w:p>
+    <w:p>
+      <w:pPr>
+        <w:pStyle w:val="BodyText"/>
+      </w:pPr>
+      <w:r>
+        <w:drawing>
+          <wp:inline>
+            <wp:extent cx="5334000" cy="3809999"/>
+            <wp:effectExtent b="0" l="0" r="0" t="0"/>
+            <wp:docPr descr="" title="" id="116" name="Picture"/>
+            <a:graphic>
+              <a:graphicData uri="http://schemas.openxmlformats.org/drawingml/2006/picture">
+                <pic:pic>
+                  <pic:nvPicPr>
+                    <pic:cNvPr descr="uploads/2022/10/forbor-1.png" id="117" name="Picture"/>
+                    <pic:cNvPicPr>
+                      <a:picLocks noChangeArrowheads="1" noChangeAspect="1"/>
+                    </pic:cNvPicPr>
+                  </pic:nvPicPr>
+                  <pic:blipFill>
+                    <a:blip r:embed="rId115"/>
+                    <a:stretch>
+                      <a:fillRect/>
+                    </a:stretch>
+                  </pic:blipFill>
+                  <pic:spPr bwMode="auto">
+                    <a:xfrm>
+                      <a:off x="0" y="0"/>
+                      <a:ext cx="5334000" cy="3809999"/>
+                    </a:xfrm>
+                    <a:prstGeom prst="rect">
+                      <a:avLst/>
+                    </a:prstGeom>
+                    <a:noFill/>
+                    <a:ln w="9525">
+                      <a:noFill/>
+                      <a:headEnd/>
+                      <a:tailEnd/>
+                    </a:ln>
+                  </pic:spPr>
+                </pic:pic>
+              </a:graphicData>
+            </a:graphic>
+          </wp:inline>
+        </w:drawing>
+      </w:r>
+    </w:p>
+    <w:p>
+      <w:pPr>
+        <w:pStyle w:val="BodyText"/>
+      </w:pPr>
+      <w:r>
+        <w:t xml:space="preserve">Like the foreign-born population, a rising share of the population who moved into Orleans Parish in the past year may reflect expanding economic opportunities. The most frequent reason people move long distances, such as from one state to another state, is for job opportunities.</w:t>
+      </w:r>
+      <w:r>
+        <w:rPr>
+          <w:rStyle w:val="FootnoteReference"/>
+        </w:rPr>
+        <w:footnoteReference w:id="118"/>
+      </w:r>
+      <w:r>
+        <w:t xml:space="preserve"> </w:t>
+      </w:r>
+      <w:r>
+        <w:t xml:space="preserve">In addition, the young and well-educated are more likely than others to move long distances.</w:t>
+      </w:r>
+      <w:r>
+        <w:rPr>
+          <w:rStyle w:val="FootnoteReference"/>
+        </w:rPr>
+        <w:footnoteReference w:id="120"/>
+      </w:r>
+      <w:r>
+        <w:t xml:space="preserve"> </w:t>
+      </w:r>
+      <w:r>
+        <w:t xml:space="preserve">In 2021, 6 percent of the population in Orleans Parish had moved into the parish in the past year, up from 3 percent in 2004. Over 59 percent of the new movers into Orleans Parish came from outside the state of Louisiana. In Jefferson Parish, the share of the population who were new movers into the parish was 5 percent in 2004, and has not significantly changed.</w:t>
+      </w:r>
+    </w:p>
+    <w:p>
+      <w:pPr>
+        <w:pStyle w:val="BodyText"/>
+      </w:pPr>
+      <w:r>
+        <w:drawing>
+          <wp:inline>
+            <wp:extent cx="5334000" cy="3200400"/>
+            <wp:effectExtent b="0" l="0" r="0" t="0"/>
+            <wp:docPr descr="" title="" id="122" name="Picture"/>
+            <a:graphic>
+              <a:graphicData uri="http://schemas.openxmlformats.org/drawingml/2006/picture">
+                <pic:pic>
+                  <pic:nvPicPr>
+                    <pic:cNvPr descr="uploads/2022/10/mob-1.png" id="123" name="Picture"/>
+                    <pic:cNvPicPr>
+                      <a:picLocks noChangeArrowheads="1" noChangeAspect="1"/>
+                    </pic:cNvPicPr>
+                  </pic:nvPicPr>
+                  <pic:blipFill>
+                    <a:blip r:embed="rId121"/>
                     <a:stretch>
                       <a:fillRect/>
                     </a:stretch>
@@ -1315,8 +1739,8 @@
         </w:drawing>
       </w:r>
     </w:p>
-    <w:bookmarkEnd w:id="100"/>
-    <w:bookmarkStart w:id="108" w:name="homeownership"/>
+    <w:bookmarkEnd w:id="124"/>
+    <w:bookmarkStart w:id="137" w:name="homeownership"/>
     <w:p>
       <w:pPr>
         <w:pStyle w:val="Heading2"/>
@@ -1330,7 +1754,7 @@
         <w:pStyle w:val="FirstParagraph"/>
       </w:pPr>
       <w:r>
-        <w:t xml:space="preserve">Homeownership rates across the U.S. have fallen since 2000 from to percent in 2021. Homeownership rates have held steady in St. Tammany around percent since 2000. In contrast, homeownership rates in New Orleans have increased slightly, but still are a much lower percent.</w:t>
+        <w:t xml:space="preserve">Homeownership rates across the U.S. have fallen since 2000 from 66 to 65 percent in 2021. Homeownership rates have held steady in St. Tammany around 80 percent since 2000. In contrast, homeownership rates in New Orleans have increased slightly, but still are a much lower 53 percent.</w:t>
       </w:r>
     </w:p>
     <w:p>
@@ -1342,18 +1766,18 @@
           <wp:inline>
             <wp:extent cx="5334000" cy="3809999"/>
             <wp:effectExtent b="0" l="0" r="0" t="0"/>
-            <wp:docPr descr="" title="" id="102" name="Picture"/>
+            <wp:docPr descr="" title="" id="126" name="Picture"/>
             <a:graphic>
               <a:graphicData uri="http://schemas.openxmlformats.org/drawingml/2006/picture">
                 <pic:pic>
                   <pic:nvPicPr>
-                    <pic:cNvPr descr="uploads/2022/09/ho-1.png" id="103" name="Picture"/>
+                    <pic:cNvPr descr="uploads/2022/10/ho-1.png" id="127" name="Picture"/>
                     <pic:cNvPicPr>
                       <a:picLocks noChangeArrowheads="1" noChangeAspect="1"/>
                     </pic:cNvPicPr>
                   </pic:nvPicPr>
                   <pic:blipFill>
-                    <a:blip r:embed="rId101"/>
+                    <a:blip r:embed="rId125"/>
                     <a:stretch>
                       <a:fillRect/>
                     </a:stretch>
@@ -1385,13 +1809,7 @@
         <w:pStyle w:val="BodyText"/>
       </w:pPr>
       <w:r>
-        <w:t xml:space="preserve">Homeowners without a mortgage own their homes free and clear of any type of loan. A high share of such homeowners usually indicates residents living in the same house for long periods of time, and helps shield neighborhoods from foreclosures. The proportion of metro area homeowners without a mortgage has increased from to percent between 2000 and 2021, driven by changes in Orleans and Jefferson. The share of homeowners without a mortgage jumped from to percent in Orleans and from to percent in Jefferson. One reason for the surge may be that homeowners who returned after Katrina used insurance or Road Home proceeds to pay off their mortgage principal. In fact, Orleans and Jefferson received the first and second largest number of Road Home Option 1 grants among all Louisiana parishes.</w:t>
-      </w:r>
-      <w:r>
-        <w:rPr>
-          <w:rStyle w:val="FootnoteReference"/>
-        </w:rPr>
-        <w:footnoteReference w:id="104"/>
+        <w:t xml:space="preserve">Homeownership rates among African Americans in New Orleans made consistent progress between 1970 and 2021, increasing from 27 percent to 46 percent in 2021. Still, the difference in homeownership rates between Black and White people in 2021 was significant, with only 46 percent of African Americans in New Orleans owning homes compared to 59 percent of whites.</w:t>
       </w:r>
     </w:p>
     <w:p>
@@ -1403,18 +1821,18 @@
           <wp:inline>
             <wp:extent cx="5334000" cy="3809999"/>
             <wp:effectExtent b="0" l="0" r="0" t="0"/>
-            <wp:docPr descr="" title="" id="106" name="Picture"/>
+            <wp:docPr descr="" title="" id="129" name="Picture"/>
             <a:graphic>
               <a:graphicData uri="http://schemas.openxmlformats.org/drawingml/2006/picture">
                 <pic:pic>
                   <pic:nvPicPr>
-                    <pic:cNvPr descr="uploads/2022/09/honomo-1.png" id="107" name="Picture"/>
+                    <pic:cNvPr descr="uploads/2022/10/honomo%20hist-1.png" id="130" name="Picture"/>
                     <pic:cNvPicPr>
                       <a:picLocks noChangeArrowheads="1" noChangeAspect="1"/>
                     </pic:cNvPicPr>
                   </pic:nvPicPr>
                   <pic:blipFill>
-                    <a:blip r:embed="rId105"/>
+                    <a:blip r:embed="rId128"/>
                     <a:stretch>
                       <a:fillRect/>
                     </a:stretch>
@@ -1441,34 +1859,12 @@
         </w:drawing>
       </w:r>
     </w:p>
-    <w:bookmarkEnd w:id="108"/>
-    <w:bookmarkStart w:id="134" w:name="X69b755cb956f42ab3887b20d5b9e3ff8373766b"/>
-    <w:p>
-      <w:pPr>
-        <w:pStyle w:val="Heading2"/>
-      </w:pPr>
-      <w:r>
-        <w:t xml:space="preserve">Housing costs and affordability, housing stock, and commuting</w:t>
-      </w:r>
-    </w:p>
-    <w:p>
-      <w:pPr>
-        <w:pStyle w:val="FirstParagraph"/>
-      </w:pPr>
-      <w:r>
-        <w:t xml:space="preserve">High housing costs can limit a region’s ability to attract and retain the workforce essential for a healthy economy.</w:t>
-      </w:r>
-      <w:r>
-        <w:rPr>
-          <w:rStyle w:val="FootnoteReference"/>
-        </w:rPr>
-        <w:footnoteReference w:id="109"/>
-      </w:r>
-      <w:r>
-        <w:t xml:space="preserve"> </w:t>
-      </w:r>
-      <w:r>
-        <w:t xml:space="preserve">Severe housing cost burdens of more than 50 percent of household income indicate a serious problem in housing affordability. In 2004, the share of severely cost-burdened renters in New Orleans and the U.S. was percent. In the 17 years since, that share has spiked to percent in Orleans while remaining at percent nationally. In Jefferson Parish, the share of renters paying more than 50 percent of household income on housing and utilities is percent in 2021.</w:t>
+    <w:p>
+      <w:pPr>
+        <w:pStyle w:val="BodyText"/>
+      </w:pPr>
+      <w:r>
+        <w:t xml:space="preserve">Metro homeownership rates mirror national rates, with just over 65 percent of all householders owning their homes and White homeownership rates about 27 percentage points higher than rates for Black homeownership. This disparity is smaller in Orleans Parish, where only 63 percent of White householders own their homes. Homeownership in St. Tammany outstrips Orleans, Jefferson, and the metro overall, with 80 percent of all householders owning their home: a rate of 61 percent for Black householders, 84 percent for White, and 73 percent for Hispanic.</w:t>
       </w:r>
     </w:p>
     <w:p>
@@ -1480,18 +1876,18 @@
           <wp:inline>
             <wp:extent cx="5334000" cy="3809999"/>
             <wp:effectExtent b="0" l="0" r="0" t="0"/>
-            <wp:docPr descr="" title="" id="112" name="Picture"/>
+            <wp:docPr descr="" title="" id="132" name="Picture"/>
             <a:graphic>
               <a:graphicData uri="http://schemas.openxmlformats.org/drawingml/2006/picture">
                 <pic:pic>
                   <pic:nvPicPr>
-                    <pic:cNvPr descr="uploads/2022/09/rentbur-1.png" id="113" name="Picture"/>
+                    <pic:cNvPr descr="uploads/2022/10/honomo%20race/eth-1.png" id="133" name="Picture"/>
                     <pic:cNvPicPr>
                       <a:picLocks noChangeArrowheads="1" noChangeAspect="1"/>
                     </pic:cNvPicPr>
                   </pic:nvPicPr>
                   <pic:blipFill>
-                    <a:blip r:embed="rId111"/>
+                    <a:blip r:embed="rId131"/>
                     <a:stretch>
                       <a:fillRect/>
                     </a:stretch>
@@ -1523,7 +1919,7 @@
         <w:pStyle w:val="BodyText"/>
       </w:pPr>
       <w:r>
-        <w:t xml:space="preserve">The share of homeowners paying more than 50 percent of household income on their mortgage, taxes, utilities, and insurance is percentage points less in metro area since 2004. There is a clear gap between the rate of housing cost burden for renters vs. homeowners, and that gap has widened.</w:t>
+        <w:t xml:space="preserve">Homeowners without a mortgage own their homes free and clear of any type of loan. A high share of such homeowners usually indicates residents living in the same house for long periods of time, and helps shield neighborhoods from foreclosures. The proportion of metro area homeowners without a mortgage has increased from 35 to 0 percent between 2000 and 2021, driven by changes in Orleans and Jefferson. The share of homeowners without a mortgage jumped from 33 to 0 percent in Orleans and from 35 to 0 percent in Jefferson. One reason for the surge may be that homeowners who returned after Katrina used insurance or Road Home proceeds to pay off their mortgage principal. In fact, Orleans and Jefferson received the first and second largest number of Road Home Option 1 grants among all Louisiana parishes.</w:t>
       </w:r>
     </w:p>
     <w:p>
@@ -1535,18 +1931,18 @@
           <wp:inline>
             <wp:extent cx="5334000" cy="3809999"/>
             <wp:effectExtent b="0" l="0" r="0" t="0"/>
-            <wp:docPr descr="" title="" id="115" name="Picture"/>
+            <wp:docPr descr="" title="" id="135" name="Picture"/>
             <a:graphic>
               <a:graphicData uri="http://schemas.openxmlformats.org/drawingml/2006/picture">
                 <pic:pic>
                   <pic:nvPicPr>
-                    <pic:cNvPr descr="uploads/2022/09/hoburGraphic-1.png" id="116" name="Picture"/>
+                    <pic:cNvPr descr="uploads/2022/10/honomo-1.png" id="136" name="Picture"/>
                     <pic:cNvPicPr>
                       <a:picLocks noChangeArrowheads="1" noChangeAspect="1"/>
                     </pic:cNvPicPr>
                   </pic:nvPicPr>
                   <pic:blipFill>
-                    <a:blip r:embed="rId114"/>
+                    <a:blip r:embed="rId134"/>
                     <a:stretch>
                       <a:fillRect/>
                     </a:stretch>
@@ -1573,12 +1969,34 @@
         </w:drawing>
       </w:r>
     </w:p>
-    <w:p>
-      <w:pPr>
-        <w:pStyle w:val="BodyText"/>
-      </w:pPr>
-      <w:r>
-        <w:t xml:space="preserve">The surge in the share of severely cost-burdened renters in New Orleans is reflective of the surge in the median gross rent (rent plus utilities) in the city. From 2004 to 2021, monthly rent plus utilities rose from to in New Orleans, a percent increase after adjusting for inflation. Meanwhile, median gross rents increased percent metrowide compared to percent nationwide.</w:t>
+    <w:bookmarkEnd w:id="137"/>
+    <w:bookmarkStart w:id="163" w:name="X69b755cb956f42ab3887b20d5b9e3ff8373766b"/>
+    <w:p>
+      <w:pPr>
+        <w:pStyle w:val="Heading2"/>
+      </w:pPr>
+      <w:r>
+        <w:t xml:space="preserve">Housing costs and affordability, housing stock, and commuting</w:t>
+      </w:r>
+    </w:p>
+    <w:p>
+      <w:pPr>
+        <w:pStyle w:val="FirstParagraph"/>
+      </w:pPr>
+      <w:r>
+        <w:t xml:space="preserve">High housing costs can limit a region’s ability to attract and retain the workforce essential for a healthy economy.</w:t>
+      </w:r>
+      <w:r>
+        <w:rPr>
+          <w:rStyle w:val="FootnoteReference"/>
+        </w:rPr>
+        <w:footnoteReference w:id="138"/>
+      </w:r>
+      <w:r>
+        <w:t xml:space="preserve"> </w:t>
+      </w:r>
+      <w:r>
+        <w:t xml:space="preserve">Severe housing cost burdens of more than 50 percent of household income indicate a serious problem in housing affordability. In 2004, the share of severely cost-burdened renters in New Orleans and the U.S. was 24 percent. In the 17 years since, that share has spiked to 37 percent in Orleans while remaining at 26 percent nationally. In Jefferson Parish, the share of renters paying more than 50 percent of household income on housing and utilities is 29 percent in 2021.</w:t>
       </w:r>
     </w:p>
     <w:p>
@@ -1590,18 +2008,18 @@
           <wp:inline>
             <wp:extent cx="5334000" cy="3809999"/>
             <wp:effectExtent b="0" l="0" r="0" t="0"/>
-            <wp:docPr descr="" title="" id="118" name="Picture"/>
+            <wp:docPr descr="" title="" id="141" name="Picture"/>
             <a:graphic>
               <a:graphicData uri="http://schemas.openxmlformats.org/drawingml/2006/picture">
                 <pic:pic>
                   <pic:nvPicPr>
-                    <pic:cNvPr descr="uploads/2022/09/medrent-1.png" id="119" name="Picture"/>
+                    <pic:cNvPr descr="uploads/2022/10/rentbur-1.png" id="142" name="Picture"/>
                     <pic:cNvPicPr>
                       <a:picLocks noChangeArrowheads="1" noChangeAspect="1"/>
                     </pic:cNvPicPr>
                   </pic:nvPicPr>
                   <pic:blipFill>
-                    <a:blip r:embed="rId117"/>
+                    <a:blip r:embed="rId140"/>
                     <a:stretch>
                       <a:fillRect/>
                     </a:stretch>
@@ -1633,39 +2051,7 @@
         <w:pStyle w:val="BodyText"/>
       </w:pPr>
       <w:r>
-        <w:t xml:space="preserve">America’s aging housing stock represents both a potential problem and an opportunity. Older homes are less energy-efficient and more expensive to maintain.</w:t>
-      </w:r>
-      <w:r>
-        <w:rPr>
-          <w:rStyle w:val="FootnoteReference"/>
-        </w:rPr>
-        <w:footnoteReference w:id="120"/>
-      </w:r>
-      <w:r>
-        <w:t xml:space="preserve"> </w:t>
-      </w:r>
-      <w:r>
-        <w:t xml:space="preserve">Moreover, research has shown that lead poisoning in children is correlated strongly with residing in pre-1950 homes.</w:t>
-      </w:r>
-      <w:r>
-        <w:rPr>
-          <w:rStyle w:val="FootnoteReference"/>
-        </w:rPr>
-        <w:footnoteReference w:id="122"/>
-      </w:r>
-      <w:r>
-        <w:t xml:space="preserve"> </w:t>
-      </w:r>
-      <w:r>
-        <w:t xml:space="preserve">Conversely, in New Orleans, many older homes are protected by preservation laws that have helped retain the historic character of the city.</w:t>
-      </w:r>
-    </w:p>
-    <w:p>
-      <w:pPr>
-        <w:pStyle w:val="BodyText"/>
-      </w:pPr>
-      <w:r>
-        <w:t xml:space="preserve">In Orleans Parish, fully percent of all housing units are in pre-1950 structures. Meanwhile, in Jefferson Parish, percent of the housing stock was built in the 1950s, 1960s, 1970s, and 1980s, and just percent of housing stock has been built since 1990. In contrast, in St. Tammany, the majority of housing units are in structures that have been built since 1990.</w:t>
+        <w:t xml:space="preserve">The share of homeowners paying more than 50 percent of household income on their mortgage, taxes, utilities, and insurance is 0.8 percentage points less in metro area since 2004. There is a clear gap between the rate of housing cost burden for renters vs. homeowners, and that gap has widened.</w:t>
       </w:r>
     </w:p>
     <w:p>
@@ -1675,20 +2061,162 @@
       <w:r>
         <w:drawing>
           <wp:inline>
-            <wp:extent cx="5334000" cy="4445000"/>
+            <wp:extent cx="5334000" cy="3809999"/>
             <wp:effectExtent b="0" l="0" r="0" t="0"/>
-            <wp:docPr descr="" title="" id="125" name="Picture"/>
+            <wp:docPr descr="" title="" id="144" name="Picture"/>
             <a:graphic>
               <a:graphicData uri="http://schemas.openxmlformats.org/drawingml/2006/picture">
                 <pic:pic>
                   <pic:nvPicPr>
-                    <pic:cNvPr descr="uploads/2022/09/yrbuilt-1.png" id="126" name="Picture"/>
+                    <pic:cNvPr descr="uploads/2022/10/hoburGraphic-1.png" id="145" name="Picture"/>
                     <pic:cNvPicPr>
                       <a:picLocks noChangeArrowheads="1" noChangeAspect="1"/>
                     </pic:cNvPicPr>
                   </pic:nvPicPr>
                   <pic:blipFill>
-                    <a:blip r:embed="rId124"/>
+                    <a:blip r:embed="rId143"/>
+                    <a:stretch>
+                      <a:fillRect/>
+                    </a:stretch>
+                  </pic:blipFill>
+                  <pic:spPr bwMode="auto">
+                    <a:xfrm>
+                      <a:off x="0" y="0"/>
+                      <a:ext cx="5334000" cy="3809999"/>
+                    </a:xfrm>
+                    <a:prstGeom prst="rect">
+                      <a:avLst/>
+                    </a:prstGeom>
+                    <a:noFill/>
+                    <a:ln w="9525">
+                      <a:noFill/>
+                      <a:headEnd/>
+                      <a:tailEnd/>
+                    </a:ln>
+                  </pic:spPr>
+                </pic:pic>
+              </a:graphicData>
+            </a:graphic>
+          </wp:inline>
+        </w:drawing>
+      </w:r>
+    </w:p>
+    <w:p>
+      <w:pPr>
+        <w:pStyle w:val="BodyText"/>
+      </w:pPr>
+      <w:r>
+        <w:t xml:space="preserve">The surge in the share of severely cost-burdened renters in New Orleans is reflective of the surge in the median gross rent (rent plus utilities) in the city. From 2004 to 2021, monthly rent plus utilities rose from $758 to $1,082 in New Orleans, a 43 percent increase after adjusting for inflation. Meanwhile, median gross rents increased 30 percent metrowide compared to 28 percent nationwide.</w:t>
+      </w:r>
+    </w:p>
+    <w:p>
+      <w:pPr>
+        <w:pStyle w:val="BodyText"/>
+      </w:pPr>
+      <w:r>
+        <w:drawing>
+          <wp:inline>
+            <wp:extent cx="5334000" cy="3809999"/>
+            <wp:effectExtent b="0" l="0" r="0" t="0"/>
+            <wp:docPr descr="" title="" id="147" name="Picture"/>
+            <a:graphic>
+              <a:graphicData uri="http://schemas.openxmlformats.org/drawingml/2006/picture">
+                <pic:pic>
+                  <pic:nvPicPr>
+                    <pic:cNvPr descr="uploads/2022/10/medrent-1.png" id="148" name="Picture"/>
+                    <pic:cNvPicPr>
+                      <a:picLocks noChangeArrowheads="1" noChangeAspect="1"/>
+                    </pic:cNvPicPr>
+                  </pic:nvPicPr>
+                  <pic:blipFill>
+                    <a:blip r:embed="rId146"/>
+                    <a:stretch>
+                      <a:fillRect/>
+                    </a:stretch>
+                  </pic:blipFill>
+                  <pic:spPr bwMode="auto">
+                    <a:xfrm>
+                      <a:off x="0" y="0"/>
+                      <a:ext cx="5334000" cy="3809999"/>
+                    </a:xfrm>
+                    <a:prstGeom prst="rect">
+                      <a:avLst/>
+                    </a:prstGeom>
+                    <a:noFill/>
+                    <a:ln w="9525">
+                      <a:noFill/>
+                      <a:headEnd/>
+                      <a:tailEnd/>
+                    </a:ln>
+                  </pic:spPr>
+                </pic:pic>
+              </a:graphicData>
+            </a:graphic>
+          </wp:inline>
+        </w:drawing>
+      </w:r>
+    </w:p>
+    <w:p>
+      <w:pPr>
+        <w:pStyle w:val="BodyText"/>
+      </w:pPr>
+      <w:r>
+        <w:t xml:space="preserve">America’s aging housing stock represents both a potential problem and an opportunity. Older homes are less energy-efficient and more expensive to maintain.</w:t>
+      </w:r>
+      <w:r>
+        <w:rPr>
+          <w:rStyle w:val="FootnoteReference"/>
+        </w:rPr>
+        <w:footnoteReference w:id="149"/>
+      </w:r>
+      <w:r>
+        <w:t xml:space="preserve"> </w:t>
+      </w:r>
+      <w:r>
+        <w:t xml:space="preserve">Moreover, research has shown that lead poisoning in children is correlated strongly with residing in pre-1950 homes.</w:t>
+      </w:r>
+      <w:r>
+        <w:rPr>
+          <w:rStyle w:val="FootnoteReference"/>
+        </w:rPr>
+        <w:footnoteReference w:id="151"/>
+      </w:r>
+      <w:r>
+        <w:t xml:space="preserve"> </w:t>
+      </w:r>
+      <w:r>
+        <w:t xml:space="preserve">Conversely, in New Orleans, many older homes are protected by preservation laws that have helped retain the historic character of the city.</w:t>
+      </w:r>
+    </w:p>
+    <w:p>
+      <w:pPr>
+        <w:pStyle w:val="BodyText"/>
+      </w:pPr>
+      <w:r>
+        <w:t xml:space="preserve">In Orleans Parish, fully 38 percent of all housing units are in pre-1950 structures. Meanwhile, in Jefferson Parish, 72 percent of the housing stock was built in the 1950s, 1960s, 1970s, and 1980s, and just 20 percent of housing stock has been built since 1990. In contrast, in St. Tammany, the majority of housing units are in structures that have been built since 1990.</w:t>
+      </w:r>
+    </w:p>
+    <w:p>
+      <w:pPr>
+        <w:pStyle w:val="BodyText"/>
+      </w:pPr>
+      <w:r>
+        <w:drawing>
+          <wp:inline>
+            <wp:extent cx="5334000" cy="4445000"/>
+            <wp:effectExtent b="0" l="0" r="0" t="0"/>
+            <wp:docPr descr="" title="" id="154" name="Picture"/>
+            <a:graphic>
+              <a:graphicData uri="http://schemas.openxmlformats.org/drawingml/2006/picture">
+                <pic:pic>
+                  <pic:nvPicPr>
+                    <pic:cNvPr descr="uploads/2022/10/yrbuilt-1.png" id="155" name="Picture"/>
+                    <pic:cNvPicPr>
+                      <a:picLocks noChangeArrowheads="1" noChangeAspect="1"/>
+                    </pic:cNvPicPr>
+                  </pic:nvPicPr>
+                  <pic:blipFill>
+                    <a:blip r:embed="rId153"/>
                     <a:stretch>
                       <a:fillRect/>
                     </a:stretch>
@@ -1726,35 +2254,35 @@
         <w:rPr>
           <w:rStyle w:val="FootnoteReference"/>
         </w:rPr>
-        <w:footnoteReference w:id="127"/>
-      </w:r>
-    </w:p>
-    <w:p>
-      <w:pPr>
-        <w:pStyle w:val="BodyText"/>
-      </w:pPr>
-      <w:r>
-        <w:t xml:space="preserve">The share of commuters in New Orleans using public transportation declined sharply from percent in 2000 to percent in 2021, while the share in Jefferson Parish has fallen from percent in 2000, to percent of commuters using public transportation in 2021. But the share of bike commuters in New Orleans rose to percent. An analysis of 2017 ACS data found that New Orleans had the the fifth highest share of bike commuting of the largest 70 cities nationwide.</w:t>
+        <w:footnoteReference w:id="156"/>
+      </w:r>
+    </w:p>
+    <w:p>
+      <w:pPr>
+        <w:pStyle w:val="BodyText"/>
+      </w:pPr>
+      <w:r>
+        <w:t xml:space="preserve">The share of commuters in New Orleans using public transportation declined sharply from 13 percent in 2000 to 4 percent in 2021, while the share in Jefferson Parish has fallen from 0 percent in 2000, to 1 percent of commuters using public transportation in 2021. But the share of bike commuters in New Orleans rose to 2 percent. An analysis of 2017 ACS data found that New Orleans had the the fifth highest share of bike commuting of the largest 70 cities nationwide.</w:t>
       </w:r>
       <w:r>
         <w:rPr>
           <w:rStyle w:val="FootnoteReference"/>
         </w:rPr>
-        <w:footnoteReference w:id="129"/>
-      </w:r>
-      <w:r>
-        <w:t xml:space="preserve"> </w:t>
-      </w:r>
-      <w:r>
-        <w:t xml:space="preserve">Meanwhile, the metro share of carpoolers fell from percent in 2000 to percent in 2021, as did the Orleans Parish share from percent to percent.</w:t>
-      </w:r>
-    </w:p>
-    <w:p>
-      <w:pPr>
-        <w:pStyle w:val="BodyText"/>
-      </w:pPr>
-      <w:r>
-        <w:t xml:space="preserve">The percentage of workers who commute by driving alone has increased within the metro region since 2000 from percent to percent, driven by a to percent rise in Orleans Parish. This goes against the national trend, where the share driving alone remained steady between 2000 and 2021 and where public transit use has also remained steady.</w:t>
+        <w:footnoteReference w:id="158"/>
+      </w:r>
+      <w:r>
+        <w:t xml:space="preserve"> </w:t>
+      </w:r>
+      <w:r>
+        <w:t xml:space="preserve">Meanwhile, the metro share of carpoolers fell from 15 percent in 2000 to 9 percent in 2021, as did the Orleans Parish share from 16 percent to 7 percent.</w:t>
+      </w:r>
+    </w:p>
+    <w:p>
+      <w:pPr>
+        <w:pStyle w:val="BodyText"/>
+      </w:pPr>
+      <w:r>
+        <w:t xml:space="preserve">The percentage of workers who commute by driving alone has increased within the metro region since 2000 from 73 percent to 74 percent, driven by a 60 to 63 percent rise in Orleans Parish. This goes against the national trend, where the share driving alone remained steady between 2000 and 2021 and where public transit use has also remained steady.</w:t>
       </w:r>
     </w:p>
     <w:p>
@@ -1766,18 +2294,18 @@
           <wp:inline>
             <wp:extent cx="5334000" cy="3200400"/>
             <wp:effectExtent b="0" l="0" r="0" t="0"/>
-            <wp:docPr descr="" title="" id="132" name="Picture"/>
+            <wp:docPr descr="" title="" id="161" name="Picture"/>
             <a:graphic>
               <a:graphicData uri="http://schemas.openxmlformats.org/drawingml/2006/picture">
                 <pic:pic>
                   <pic:nvPicPr>
-                    <pic:cNvPr descr="uploads/2022/09/commute-1.png" id="133" name="Picture"/>
+                    <pic:cNvPr descr="uploads/2022/10/commute-1.png" id="162" name="Picture"/>
                     <pic:cNvPicPr>
                       <a:picLocks noChangeArrowheads="1" noChangeAspect="1"/>
                     </pic:cNvPicPr>
                   </pic:nvPicPr>
                   <pic:blipFill>
-                    <a:blip r:embed="rId131"/>
+                    <a:blip r:embed="rId160"/>
                     <a:stretch>
                       <a:fillRect/>
                     </a:stretch>
@@ -1804,8 +2332,8 @@
         </w:drawing>
       </w:r>
     </w:p>
-    <w:bookmarkEnd w:id="134"/>
-    <w:bookmarkStart w:id="137" w:name="data-sources-methodology"/>
+    <w:bookmarkEnd w:id="163"/>
+    <w:bookmarkStart w:id="166" w:name="data-sources-methodology"/>
     <w:p>
       <w:pPr>
         <w:pStyle w:val="Heading2"/>
@@ -1858,7 +2386,7 @@
       <w:r>
         <w:t xml:space="preserve"> </w:t>
       </w:r>
-      <w:hyperlink r:id="rId135">
+      <w:hyperlink r:id="rId164">
         <w:r>
           <w:rPr>
             <w:rStyle w:val="Hyperlink"/>
@@ -1880,7 +2408,7 @@
       <w:r>
         <w:t xml:space="preserve"> </w:t>
       </w:r>
-      <w:hyperlink r:id="rId136">
+      <w:hyperlink r:id="rId165">
         <w:r>
           <w:rPr>
             <w:rStyle w:val="Hyperlink"/>
@@ -1900,8 +2428,8 @@
         <w:t xml:space="preserve">Standard errors for Census 2000 and Census 2010 SF1 data are zero.</w:t>
       </w:r>
     </w:p>
-    <w:bookmarkEnd w:id="137"/>
-    <w:bookmarkStart w:id="138" w:name="endnotes"/>
+    <w:bookmarkEnd w:id="166"/>
+    <w:bookmarkStart w:id="167" w:name="endnotes"/>
     <w:p>
       <w:pPr>
         <w:pStyle w:val="Heading2"/>
@@ -1910,7 +2438,7 @@
         <w:t xml:space="preserve">Endnotes</w:t>
       </w:r>
     </w:p>
-    <w:bookmarkEnd w:id="138"/>
+    <w:bookmarkEnd w:id="167"/>
     <w:sectPr/>
   </w:body>
 </w:document>
@@ -2153,7 +2681,7 @@
       </w:r>
     </w:p>
   </w:footnote>
-  <w:footnote w:id="73">
+  <w:footnote w:id="85">
     <w:p>
       <w:pPr>
         <w:pStyle w:val="FootnoteText"/>
@@ -2173,7 +2701,7 @@
       <w:r>
         <w:t xml:space="preserve"> </w:t>
       </w:r>
-      <w:hyperlink r:id="rId74">
+      <w:hyperlink r:id="rId86">
         <w:r>
           <w:rPr>
             <w:rStyle w:val="Hyperlink"/>
@@ -2186,7 +2714,7 @@
       </w:r>
     </w:p>
   </w:footnote>
-  <w:footnote w:id="89">
+  <w:footnote w:id="113">
     <w:p>
       <w:pPr>
         <w:pStyle w:val="FootnoteText"/>
@@ -2206,7 +2734,7 @@
       <w:r>
         <w:t xml:space="preserve"> </w:t>
       </w:r>
-      <w:hyperlink r:id="rId90">
+      <w:hyperlink r:id="rId114">
         <w:r>
           <w:rPr>
             <w:rStyle w:val="Hyperlink"/>
@@ -2219,7 +2747,7 @@
       </w:r>
     </w:p>
   </w:footnote>
-  <w:footnote w:id="94">
+  <w:footnote w:id="118">
     <w:p>
       <w:pPr>
         <w:pStyle w:val="FootnoteText"/>
@@ -2239,7 +2767,7 @@
       <w:r>
         <w:t xml:space="preserve"> </w:t>
       </w:r>
-      <w:hyperlink r:id="rId95">
+      <w:hyperlink r:id="rId119">
         <w:r>
           <w:rPr>
             <w:rStyle w:val="Hyperlink"/>
@@ -2252,7 +2780,7 @@
       </w:r>
     </w:p>
   </w:footnote>
-  <w:footnote w:id="96">
+  <w:footnote w:id="120">
     <w:p>
       <w:pPr>
         <w:pStyle w:val="FootnoteText"/>
@@ -2272,7 +2800,7 @@
       <w:r>
         <w:t xml:space="preserve"> </w:t>
       </w:r>
-      <w:hyperlink r:id="rId95">
+      <w:hyperlink r:id="rId119">
         <w:r>
           <w:rPr>
             <w:rStyle w:val="Hyperlink"/>
@@ -2285,7 +2813,7 @@
       </w:r>
     </w:p>
   </w:footnote>
-  <w:footnote w:id="104">
+  <w:footnote w:id="138">
     <w:p>
       <w:pPr>
         <w:pStyle w:val="FootnoteText"/>
@@ -2300,31 +2828,12 @@
         <w:t xml:space="preserve"> </w:t>
       </w:r>
       <w:r>
-        <w:t xml:space="preserve">State of Louisiana Office of Community Development. (2013). The Homeowner Assistance Program Week 375 Situation &amp; Pipeline Report.</w:t>
-      </w:r>
-    </w:p>
-  </w:footnote>
-  <w:footnote w:id="109">
-    <w:p>
-      <w:pPr>
-        <w:pStyle w:val="FootnoteText"/>
-      </w:pPr>
-      <w:r>
-        <w:rPr>
-          <w:rStyle w:val="FootnoteReference"/>
-        </w:rPr>
-        <w:footnoteRef/>
-      </w:r>
-      <w:r>
-        <w:t xml:space="preserve"> </w:t>
-      </w:r>
-      <w:r>
         <w:t xml:space="preserve">Plyer, A., Ortiz, E., and Pettit, K. (2009). Post-Katrina housing affordability challenges continue in 2008, worsening among Orleans Parish very low income renters. Retrieved September 17, 2013 from</w:t>
       </w:r>
       <w:r>
         <w:t xml:space="preserve"> </w:t>
       </w:r>
-      <w:hyperlink r:id="rId110">
+      <w:hyperlink r:id="rId139">
         <w:r>
           <w:rPr>
             <w:rStyle w:val="Hyperlink"/>
@@ -2337,7 +2846,7 @@
       </w:r>
     </w:p>
   </w:footnote>
-  <w:footnote w:id="120">
+  <w:footnote w:id="149">
     <w:p>
       <w:pPr>
         <w:pStyle w:val="FootnoteText"/>
@@ -2357,7 +2866,7 @@
       <w:r>
         <w:t xml:space="preserve"> </w:t>
       </w:r>
-      <w:hyperlink r:id="rId121">
+      <w:hyperlink r:id="rId150">
         <w:r>
           <w:rPr>
             <w:rStyle w:val="Hyperlink"/>
@@ -2370,7 +2879,7 @@
       </w:r>
     </w:p>
   </w:footnote>
-  <w:footnote w:id="122">
+  <w:footnote w:id="151">
     <w:p>
       <w:pPr>
         <w:pStyle w:val="FootnoteText"/>
@@ -2390,7 +2899,7 @@
       <w:r>
         <w:t xml:space="preserve"> </w:t>
       </w:r>
-      <w:hyperlink r:id="rId123">
+      <w:hyperlink r:id="rId152">
         <w:r>
           <w:rPr>
             <w:rStyle w:val="Hyperlink"/>
@@ -2400,7 +2909,7 @@
       </w:hyperlink>
     </w:p>
   </w:footnote>
-  <w:footnote w:id="127">
+  <w:footnote w:id="156">
     <w:p>
       <w:pPr>
         <w:pStyle w:val="FootnoteText"/>
@@ -2420,7 +2929,7 @@
       <w:r>
         <w:t xml:space="preserve"> </w:t>
       </w:r>
-      <w:hyperlink r:id="rId128">
+      <w:hyperlink r:id="rId157">
         <w:r>
           <w:rPr>
             <w:rStyle w:val="Hyperlink"/>
@@ -2433,7 +2942,7 @@
       </w:r>
     </w:p>
   </w:footnote>
-  <w:footnote w:id="129">
+  <w:footnote w:id="158">
     <w:p>
       <w:pPr>
         <w:pStyle w:val="FootnoteText"/>
@@ -2453,7 +2962,7 @@
       <w:r>
         <w:t xml:space="preserve"> </w:t>
       </w:r>
-      <w:hyperlink r:id="rId130">
+      <w:hyperlink r:id="rId159">
         <w:r>
           <w:rPr>
             <w:rStyle w:val="Hyperlink"/>

</xml_diff>

<commit_message>
finishing WL graph updates
</commit_message>
<xml_diff>
--- a/WhoLivesMarkdown.docx
+++ b/WhoLivesMarkdown.docx
@@ -22,7 +22,7 @@
         <w:t xml:space="preserve">The metro area now has 94 percent of its 2000 population of 1,337,726. In this brief, we examine demographic data released by the U.S. Census Bureau and identify important changes in metro area parishes since 2000 (or the best benchmark available).</w:t>
       </w:r>
     </w:p>
-    <w:bookmarkStart w:id="42" w:name="raceethnicity"/>
+    <w:bookmarkStart w:id="39" w:name="raceethnicity"/>
     <w:p>
       <w:pPr>
         <w:pStyle w:val="Heading2"/>
@@ -152,7 +152,15 @@
         <w:pStyle w:val="BodyText"/>
       </w:pPr>
       <w:r>
-        <w:t xml:space="preserve">The number of African Americans living in New Orleans grew every year post-Katrina (from 2006 to 2017) but decreased for the first time post-Katrina from 231,943 in 2017 to 231,360 in 2018 and continued to decrease in 2019.</w:t>
+        <w:t xml:space="preserve">Between 2000 and 2021, the number of Hispanics in Jefferson Parish increased by 33,789 reaching over 15 percent of the total parish population. Orleans Parish and St. Tammany Parish gained 6,661 and 12,046 Hispanics, respectively, such that the Hispanic share of the population was 6 percent in Orleans and 6 percent in St. Tammany in 2021.</w:t>
+      </w:r>
+    </w:p>
+    <w:p>
+      <w:pPr>
+        <w:pStyle w:val="BodyText"/>
+      </w:pPr>
+      <w:r>
+        <w:t xml:space="preserve">As of July 2021, there were 118,295 Hispanics in the metro area, representing 9 percent of the metro population. This is up from 2000 when there were 58,545, representing 4 percent of the metro population. Despite these recent gains, the Hispanic share of the population in metro area parishes is far below the average for the United States, which has grown from 12 percent to 19 percent of the total U.S. population over these 21 years.</w:t>
       </w:r>
     </w:p>
     <w:p>
@@ -162,20 +170,75 @@
       <w:r>
         <w:drawing>
           <wp:inline>
-            <wp:extent cx="5334000" cy="3200400"/>
+            <wp:extent cx="5334000" cy="4572000"/>
             <wp:effectExtent b="0" l="0" r="0" t="0"/>
             <wp:docPr descr="" title="" id="29" name="Picture"/>
             <a:graphic>
               <a:graphicData uri="http://schemas.openxmlformats.org/drawingml/2006/picture">
                 <pic:pic>
                   <pic:nvPicPr>
-                    <pic:cNvPr descr="uploads/2022/10/AAhistorical-1.png" id="30" name="Picture"/>
+                    <pic:cNvPr descr="uploads/2022/10/hispanpop-1.png" id="30" name="Picture"/>
                     <pic:cNvPicPr>
                       <a:picLocks noChangeArrowheads="1" noChangeAspect="1"/>
                     </pic:cNvPicPr>
                   </pic:nvPicPr>
                   <pic:blipFill>
                     <a:blip r:embed="rId28"/>
+                    <a:stretch>
+                      <a:fillRect/>
+                    </a:stretch>
+                  </pic:blipFill>
+                  <pic:spPr bwMode="auto">
+                    <a:xfrm>
+                      <a:off x="0" y="0"/>
+                      <a:ext cx="5334000" cy="4572000"/>
+                    </a:xfrm>
+                    <a:prstGeom prst="rect">
+                      <a:avLst/>
+                    </a:prstGeom>
+                    <a:noFill/>
+                    <a:ln w="9525">
+                      <a:noFill/>
+                      <a:headEnd/>
+                      <a:tailEnd/>
+                    </a:ln>
+                  </pic:spPr>
+                </pic:pic>
+              </a:graphicData>
+            </a:graphic>
+          </wp:inline>
+        </w:drawing>
+      </w:r>
+    </w:p>
+    <w:p>
+      <w:pPr>
+        <w:pStyle w:val="BodyText"/>
+      </w:pPr>
+      <w:r>
+        <w:t xml:space="preserve">The number of Hispanics in New Orleans metro has grown every year since 2006. Indeed while the overall metro population has grown 6 percent since 2010, the Hispanic population has grown 28 percent such that Hispanics account for 36 percent of the metro’s population growth since 2010.</w:t>
+      </w:r>
+    </w:p>
+    <w:p>
+      <w:pPr>
+        <w:pStyle w:val="BodyText"/>
+      </w:pPr>
+      <w:r>
+        <w:drawing>
+          <wp:inline>
+            <wp:extent cx="5334000" cy="3200400"/>
+            <wp:effectExtent b="0" l="0" r="0" t="0"/>
+            <wp:docPr descr="" title="" id="32" name="Picture"/>
+            <a:graphic>
+              <a:graphicData uri="http://schemas.openxmlformats.org/drawingml/2006/picture">
+                <pic:pic>
+                  <pic:nvPicPr>
+                    <pic:cNvPr descr="uploads/2022/10/hispanpopyear-1.png" id="33" name="Picture"/>
+                    <pic:cNvPicPr>
+                      <a:picLocks noChangeArrowheads="1" noChangeAspect="1"/>
+                    </pic:cNvPicPr>
+                  </pic:nvPicPr>
+                  <pic:blipFill>
+                    <a:blip r:embed="rId31"/>
                     <a:stretch>
                       <a:fillRect/>
                     </a:stretch>
@@ -207,15 +270,65 @@
         <w:pStyle w:val="BodyText"/>
       </w:pPr>
       <w:r>
-        <w:t xml:space="preserve">Between 2000 and 2021, the number of Hispanics in Jefferson Parish increased by 33,789 reaching over 15 percent of the total parish population. Orleans Parish and St. Tammany Parish gained 6,661 and 12,046 Hispanics, respectively, such that the Hispanic share of the population was 6 percent in Orleans and 6 percent in St. Tammany in 2021.</w:t>
-      </w:r>
-    </w:p>
-    <w:p>
-      <w:pPr>
-        <w:pStyle w:val="BodyText"/>
-      </w:pPr>
-      <w:r>
-        <w:t xml:space="preserve">As of July 2021, there were 118,295 Hispanics in the metro area, representing 9 percent of the metro population. This is up from 2000 when there were 58,545, representing 4 percent of the metro population. Despite these recent gains, the Hispanic share of the population in metro area parishes is far below the average for the United States, which has grown from 12 percent to 19 percent of the total U.S. population over these 21 years.</w:t>
+        <w:t xml:space="preserve">Hispanic is an umbrella term comprising multiple nationalities and ethnicities. Researchers have shown that most Hispanics prefer to identify by nationality rather than by pan-ethnic terms such as</w:t>
+      </w:r>
+      <w:r>
+        <w:t xml:space="preserve"> </w:t>
+      </w:r>
+      <w:r>
+        <w:t xml:space="preserve">“</w:t>
+      </w:r>
+      <w:r>
+        <w:t xml:space="preserve">Hispanic</w:t>
+      </w:r>
+      <w:r>
+        <w:t xml:space="preserve">”</w:t>
+      </w:r>
+      <w:r>
+        <w:t xml:space="preserve"> </w:t>
+      </w:r>
+      <w:r>
+        <w:t xml:space="preserve">and</w:t>
+      </w:r>
+      <w:r>
+        <w:t xml:space="preserve"> </w:t>
+      </w:r>
+      <w:r>
+        <w:t xml:space="preserve">“</w:t>
+      </w:r>
+      <w:r>
+        <w:t xml:space="preserve">Latino.</w:t>
+      </w:r>
+      <w:r>
+        <w:t xml:space="preserve">”</w:t>
+      </w:r>
+      <w:r>
+        <w:rPr>
+          <w:rStyle w:val="FootnoteReference"/>
+        </w:rPr>
+        <w:footnoteReference w:id="34"/>
+      </w:r>
+      <w:r>
+        <w:t xml:space="preserve"> </w:t>
+      </w:r>
+      <w:r>
+        <w:t xml:space="preserve">The nationalities of Hispanics residing in metro New Orleans is quite distinct from the national Hispanic profile.</w:t>
+      </w:r>
+    </w:p>
+    <w:p>
+      <w:pPr>
+        <w:pStyle w:val="BodyText"/>
+      </w:pPr>
+      <w:r>
+        <w:t xml:space="preserve">In 2021, the largest Hispanic group in metro New Orleans was Honduran, representing 32 percent of the Hispanic population. In comparison, Hondurans represent only 2 percent of the national Hispanic population. These figures point to metro New Orleans as a hub of Honduran migration.</w:t>
+      </w:r>
+    </w:p>
+    <w:p>
+      <w:pPr>
+        <w:pStyle w:val="BodyText"/>
+      </w:pPr>
+      <w:r>
+        <w:t xml:space="preserve">Not to be ignored, the Mexican population represents 13 percent of the Hispanic population in metro New Orleans. Nevertheless, the Mexican population is much less prominent in the metro than nationally, where it represents 60 percent of the Hispanic population.</w:t>
       </w:r>
     </w:p>
     <w:p>
@@ -225,188 +338,20 @@
       <w:r>
         <w:drawing>
           <wp:inline>
-            <wp:extent cx="5334000" cy="4572000"/>
+            <wp:extent cx="5334000" cy="3809999"/>
             <wp:effectExtent b="0" l="0" r="0" t="0"/>
-            <wp:docPr descr="" title="" id="32" name="Picture"/>
+            <wp:docPr descr="" title="" id="37" name="Picture"/>
             <a:graphic>
               <a:graphicData uri="http://schemas.openxmlformats.org/drawingml/2006/picture">
                 <pic:pic>
                   <pic:nvPicPr>
-                    <pic:cNvPr descr="uploads/2022/10/hispanpop-1.png" id="33" name="Picture"/>
+                    <pic:cNvPr descr="uploads/2022/10/hispan2018-1.png" id="38" name="Picture"/>
                     <pic:cNvPicPr>
                       <a:picLocks noChangeArrowheads="1" noChangeAspect="1"/>
                     </pic:cNvPicPr>
                   </pic:nvPicPr>
                   <pic:blipFill>
-                    <a:blip r:embed="rId31"/>
-                    <a:stretch>
-                      <a:fillRect/>
-                    </a:stretch>
-                  </pic:blipFill>
-                  <pic:spPr bwMode="auto">
-                    <a:xfrm>
-                      <a:off x="0" y="0"/>
-                      <a:ext cx="5334000" cy="4572000"/>
-                    </a:xfrm>
-                    <a:prstGeom prst="rect">
-                      <a:avLst/>
-                    </a:prstGeom>
-                    <a:noFill/>
-                    <a:ln w="9525">
-                      <a:noFill/>
-                      <a:headEnd/>
-                      <a:tailEnd/>
-                    </a:ln>
-                  </pic:spPr>
-                </pic:pic>
-              </a:graphicData>
-            </a:graphic>
-          </wp:inline>
-        </w:drawing>
-      </w:r>
-    </w:p>
-    <w:p>
-      <w:pPr>
-        <w:pStyle w:val="BodyText"/>
-      </w:pPr>
-      <w:r>
-        <w:t xml:space="preserve">The number of Hispanics in New Orleans metro has grown every year since 2006. Indeed while the overall metro population has grown 6 percent since 2010, the Hispanic population has grown 28 percent such that Hispanics account for 36 percent of the metro’s population growth since 2010.</w:t>
-      </w:r>
-    </w:p>
-    <w:p>
-      <w:pPr>
-        <w:pStyle w:val="BodyText"/>
-      </w:pPr>
-      <w:r>
-        <w:drawing>
-          <wp:inline>
-            <wp:extent cx="5334000" cy="3200400"/>
-            <wp:effectExtent b="0" l="0" r="0" t="0"/>
-            <wp:docPr descr="" title="" id="35" name="Picture"/>
-            <a:graphic>
-              <a:graphicData uri="http://schemas.openxmlformats.org/drawingml/2006/picture">
-                <pic:pic>
-                  <pic:nvPicPr>
-                    <pic:cNvPr descr="uploads/2022/10/hispanpopyear-1.png" id="36" name="Picture"/>
-                    <pic:cNvPicPr>
-                      <a:picLocks noChangeArrowheads="1" noChangeAspect="1"/>
-                    </pic:cNvPicPr>
-                  </pic:nvPicPr>
-                  <pic:blipFill>
-                    <a:blip r:embed="rId34"/>
-                    <a:stretch>
-                      <a:fillRect/>
-                    </a:stretch>
-                  </pic:blipFill>
-                  <pic:spPr bwMode="auto">
-                    <a:xfrm>
-                      <a:off x="0" y="0"/>
-                      <a:ext cx="5334000" cy="3200400"/>
-                    </a:xfrm>
-                    <a:prstGeom prst="rect">
-                      <a:avLst/>
-                    </a:prstGeom>
-                    <a:noFill/>
-                    <a:ln w="9525">
-                      <a:noFill/>
-                      <a:headEnd/>
-                      <a:tailEnd/>
-                    </a:ln>
-                  </pic:spPr>
-                </pic:pic>
-              </a:graphicData>
-            </a:graphic>
-          </wp:inline>
-        </w:drawing>
-      </w:r>
-    </w:p>
-    <w:p>
-      <w:pPr>
-        <w:pStyle w:val="BodyText"/>
-      </w:pPr>
-      <w:r>
-        <w:t xml:space="preserve">Hispanic is an umbrella term comprising multiple nationalities and ethnicities. Researchers have shown that most Hispanics prefer to identify by nationality rather than by pan-ethnic terms such as</w:t>
-      </w:r>
-      <w:r>
-        <w:t xml:space="preserve"> </w:t>
-      </w:r>
-      <w:r>
-        <w:t xml:space="preserve">“</w:t>
-      </w:r>
-      <w:r>
-        <w:t xml:space="preserve">Hispanic</w:t>
-      </w:r>
-      <w:r>
-        <w:t xml:space="preserve">”</w:t>
-      </w:r>
-      <w:r>
-        <w:t xml:space="preserve"> </w:t>
-      </w:r>
-      <w:r>
-        <w:t xml:space="preserve">and</w:t>
-      </w:r>
-      <w:r>
-        <w:t xml:space="preserve"> </w:t>
-      </w:r>
-      <w:r>
-        <w:t xml:space="preserve">“</w:t>
-      </w:r>
-      <w:r>
-        <w:t xml:space="preserve">Latino.</w:t>
-      </w:r>
-      <w:r>
-        <w:t xml:space="preserve">”</w:t>
-      </w:r>
-      <w:r>
-        <w:rPr>
-          <w:rStyle w:val="FootnoteReference"/>
-        </w:rPr>
-        <w:footnoteReference w:id="37"/>
-      </w:r>
-      <w:r>
-        <w:t xml:space="preserve"> </w:t>
-      </w:r>
-      <w:r>
-        <w:t xml:space="preserve">The nationalities of Hispanics residing in metro New Orleans is quite distinct from the national Hispanic profile.</w:t>
-      </w:r>
-    </w:p>
-    <w:p>
-      <w:pPr>
-        <w:pStyle w:val="BodyText"/>
-      </w:pPr>
-      <w:r>
-        <w:t xml:space="preserve">In 2021, the largest Hispanic group in metro New Orleans was Honduran, representing 32 percent of the Hispanic population. In comparison, Hondurans represent only 2 percent of the national Hispanic population. These figures point to metro New Orleans as a hub of Honduran migration.</w:t>
-      </w:r>
-    </w:p>
-    <w:p>
-      <w:pPr>
-        <w:pStyle w:val="BodyText"/>
-      </w:pPr>
-      <w:r>
-        <w:t xml:space="preserve">Not to be ignored, the Mexican population represents 13 percent of the Hispanic population in metro New Orleans. Nevertheless, the Mexican population is much less prominent in the metro than nationally, where it represents 60 percent of the Hispanic population.</w:t>
-      </w:r>
-    </w:p>
-    <w:p>
-      <w:pPr>
-        <w:pStyle w:val="BodyText"/>
-      </w:pPr>
-      <w:r>
-        <w:drawing>
-          <wp:inline>
-            <wp:extent cx="5334000" cy="3809999"/>
-            <wp:effectExtent b="0" l="0" r="0" t="0"/>
-            <wp:docPr descr="" title="" id="40" name="Picture"/>
-            <a:graphic>
-              <a:graphicData uri="http://schemas.openxmlformats.org/drawingml/2006/picture">
-                <pic:pic>
-                  <pic:nvPicPr>
-                    <pic:cNvPr descr="uploads/2022/10/hispan2018-1.png" id="41" name="Picture"/>
-                    <pic:cNvPicPr>
-                      <a:picLocks noChangeArrowheads="1" noChangeAspect="1"/>
-                    </pic:cNvPicPr>
-                  </pic:nvPicPr>
-                  <pic:blipFill>
-                    <a:blip r:embed="rId39"/>
+                    <a:blip r:embed="rId36"/>
                     <a:stretch>
                       <a:fillRect/>
                     </a:stretch>
@@ -433,8 +378,8 @@
         </w:drawing>
       </w:r>
     </w:p>
-    <w:bookmarkEnd w:id="42"/>
-    <w:bookmarkStart w:id="60" w:name="population-by-age-and-household-types"/>
+    <w:bookmarkEnd w:id="39"/>
+    <w:bookmarkStart w:id="57" w:name="population-by-age-and-household-types"/>
     <w:p>
       <w:pPr>
         <w:pStyle w:val="Heading2"/>
@@ -454,13 +399,60 @@
         <w:rPr>
           <w:rStyle w:val="FootnoteReference"/>
         </w:rPr>
-        <w:footnoteReference w:id="43"/>
+        <w:footnoteReference w:id="40"/>
       </w:r>
       <w:r>
         <w:t xml:space="preserve"> </w:t>
       </w:r>
       <w:r>
         <w:t xml:space="preserve">Looking at the total population in the metro by five-year age groups for 2000 and 2021, the baby boomers are like a demographic tidal wave. Consequently, the median age of the metro has risen to 38.8 in 2021 from 34.8 in 2000.</w:t>
+      </w:r>
+    </w:p>
+    <w:p>
+      <w:pPr>
+        <w:pStyle w:val="BodyText"/>
+      </w:pPr>
+      <w:r>
+        <w:drawing>
+          <wp:inline>
+            <wp:extent cx="5334000" cy="2667000"/>
+            <wp:effectExtent b="0" l="0" r="0" t="0"/>
+            <wp:docPr descr="" title="" id="43" name="Picture"/>
+            <a:graphic>
+              <a:graphicData uri="http://schemas.openxmlformats.org/drawingml/2006/picture">
+                <pic:pic>
+                  <pic:nvPicPr>
+                    <pic:cNvPr descr="uploads/2022/10/age2000-1.png" id="44" name="Picture"/>
+                    <pic:cNvPicPr>
+                      <a:picLocks noChangeArrowheads="1" noChangeAspect="1"/>
+                    </pic:cNvPicPr>
+                  </pic:nvPicPr>
+                  <pic:blipFill>
+                    <a:blip r:embed="rId42"/>
+                    <a:stretch>
+                      <a:fillRect/>
+                    </a:stretch>
+                  </pic:blipFill>
+                  <pic:spPr bwMode="auto">
+                    <a:xfrm>
+                      <a:off x="0" y="0"/>
+                      <a:ext cx="5334000" cy="2667000"/>
+                    </a:xfrm>
+                    <a:prstGeom prst="rect">
+                      <a:avLst/>
+                    </a:prstGeom>
+                    <a:noFill/>
+                    <a:ln w="9525">
+                      <a:noFill/>
+                      <a:headEnd/>
+                      <a:tailEnd/>
+                    </a:ln>
+                  </pic:spPr>
+                </pic:pic>
+              </a:graphicData>
+            </a:graphic>
+          </wp:inline>
+        </w:drawing>
       </w:r>
     </w:p>
     <w:p>
@@ -477,7 +469,7 @@
               <a:graphicData uri="http://schemas.openxmlformats.org/drawingml/2006/picture">
                 <pic:pic>
                   <pic:nvPicPr>
-                    <pic:cNvPr descr="uploads/2022/10/age2000-1.png" id="47" name="Picture"/>
+                    <pic:cNvPr descr="uploads/2022/10/agecurrent-1.png" id="47" name="Picture"/>
                     <pic:cNvPicPr>
                       <a:picLocks noChangeArrowheads="1" noChangeAspect="1"/>
                     </pic:cNvPicPr>
@@ -515,16 +507,24 @@
         <w:pStyle w:val="BodyText"/>
       </w:pPr>
       <w:r>
+        <w:t xml:space="preserve">Meanwhile, the share of households with children is shrinking while the share of individuals living alone is growing — both across the metro and nation. As of 2021, 24 percent of households in metro New Orleans included children, down from 34 percent in 2000. Between 2000 and 2021, the percent of St. Tammany households with children declined from 40 percent to 31 percent; the percent of Jefferson households with children declined from 33 percent to 24 percent; and the percent of Orleans households with children declined from 30 percent to 19 percent.</w:t>
+      </w:r>
+    </w:p>
+    <w:p>
+      <w:pPr>
+        <w:pStyle w:val="BodyText"/>
+      </w:pPr>
+      <w:r>
         <w:drawing>
           <wp:inline>
-            <wp:extent cx="5334000" cy="2667000"/>
+            <wp:extent cx="5334000" cy="3809999"/>
             <wp:effectExtent b="0" l="0" r="0" t="0"/>
             <wp:docPr descr="" title="" id="49" name="Picture"/>
             <a:graphic>
               <a:graphicData uri="http://schemas.openxmlformats.org/drawingml/2006/picture">
                 <pic:pic>
                   <pic:nvPicPr>
-                    <pic:cNvPr descr="uploads/2022/10/agecurrent-1.png" id="50" name="Picture"/>
+                    <pic:cNvPr descr="uploads/2022/10/hwc-1.png" id="50" name="Picture"/>
                     <pic:cNvPicPr>
                       <a:picLocks noChangeArrowheads="1" noChangeAspect="1"/>
                     </pic:cNvPicPr>
@@ -538,7 +538,7 @@
                   <pic:spPr bwMode="auto">
                     <a:xfrm>
                       <a:off x="0" y="0"/>
-                      <a:ext cx="5334000" cy="2667000"/>
+                      <a:ext cx="5334000" cy="3809999"/>
                     </a:xfrm>
                     <a:prstGeom prst="rect">
                       <a:avLst/>
@@ -562,7 +562,7 @@
         <w:pStyle w:val="BodyText"/>
       </w:pPr>
       <w:r>
-        <w:t xml:space="preserve">Meanwhile, the share of households with children is shrinking while the share of individuals living alone is growing — both across the metro and nation. As of 2021, 24 percent of households in metro New Orleans included children, down from 34 percent in 2000. Between 2000 and 2021, the percent of St. Tammany households with children declined from 40 percent to 31 percent; the percent of Jefferson households with children declined from 33 percent to 24 percent; and the percent of Orleans households with children declined from 30 percent to 19 percent.</w:t>
+        <w:t xml:space="preserve">As households with children have declined, the share of single-person households has grown in the metro and nationwide. The metro area share of individuals living alone grew from 27 percent in 2000 to 34 percent in 2021 — similar to the trend for Jefferson Parish where the share of households living alone grew from 27 percent to 33 percent. The increase was larger in Orleans Parish, which jumped from 33 to 45 percent.</w:t>
       </w:r>
     </w:p>
     <w:p>
@@ -579,7 +579,7 @@
               <a:graphicData uri="http://schemas.openxmlformats.org/drawingml/2006/picture">
                 <pic:pic>
                   <pic:nvPicPr>
-                    <pic:cNvPr descr="uploads/2022/10/hwc-1.png" id="53" name="Picture"/>
+                    <pic:cNvPr descr="uploads/2022/10/sing-1.png" id="53" name="Picture"/>
                     <pic:cNvPicPr>
                       <a:picLocks noChangeArrowheads="1" noChangeAspect="1"/>
                     </pic:cNvPicPr>
@@ -617,7 +617,7 @@
         <w:pStyle w:val="BodyText"/>
       </w:pPr>
       <w:r>
-        <w:t xml:space="preserve">As households with children have declined, the share of single-person households has grown in the metro and nationwide. The metro area share of individuals living alone grew from 27 percent in 2000 to 34 percent in 2021 — similar to the trend for Jefferson Parish where the share of households living alone grew from 27 percent to 33 percent. The increase was larger in Orleans Parish, which jumped from 33 to 45 percent.</w:t>
+        <w:t xml:space="preserve">While the metro has regained much of the post-Katrina population losses, youth population is substantially lower than pre-Katrina levels. The metro had 358,092 children under 18 years in 2000 and only 279,805 in 2021. Much of this loss was driven by Orleans Parish, where the under 18 population declined to 74,460 from 129,408. The under 18 population is now 22 percent of the metro population, down from 27 percent in 2000.</w:t>
       </w:r>
     </w:p>
     <w:p>
@@ -634,7 +634,7 @@
               <a:graphicData uri="http://schemas.openxmlformats.org/drawingml/2006/picture">
                 <pic:pic>
                   <pic:nvPicPr>
-                    <pic:cNvPr descr="uploads/2022/10/sing-1.png" id="56" name="Picture"/>
+                    <pic:cNvPr descr="uploads/2022/10/popunder18-1.png" id="56" name="Picture"/>
                     <pic:cNvPicPr>
                       <a:picLocks noChangeArrowheads="1" noChangeAspect="1"/>
                     </pic:cNvPicPr>
@@ -667,12 +667,34 @@
         </w:drawing>
       </w:r>
     </w:p>
-    <w:p>
-      <w:pPr>
-        <w:pStyle w:val="BodyText"/>
-      </w:pPr>
-      <w:r>
-        <w:t xml:space="preserve">While the metro has regained much of the post-Katrina population losses, youth population is substantially lower than pre-Katrina levels. The metro had 358,092 children under 18 years in 2000 and only 279,805 in 2021. Much of this loss was driven by Orleans Parish, where the under 18 population declined to 74,460 from 129,408. The under 18 population is now 22 percent of the metro population, down from 27 percent in 2000.</w:t>
+    <w:bookmarkEnd w:id="57"/>
+    <w:bookmarkStart w:id="87" w:name="Xe1c283daf6344050a8e5121731d2de540b05bea"/>
+    <w:p>
+      <w:pPr>
+        <w:pStyle w:val="Heading2"/>
+      </w:pPr>
+      <w:r>
+        <w:t xml:space="preserve">Educational attainment, income, and internet access</w:t>
+      </w:r>
+    </w:p>
+    <w:p>
+      <w:pPr>
+        <w:pStyle w:val="FirstParagraph"/>
+      </w:pPr>
+      <w:r>
+        <w:t xml:space="preserve">Educational attainment is an important determinant of household incomes, workforce skills, and regional resiliency.</w:t>
+      </w:r>
+      <w:r>
+        <w:rPr>
+          <w:rStyle w:val="FootnoteReference"/>
+        </w:rPr>
+        <w:footnoteReference w:id="58"/>
+      </w:r>
+      <w:r>
+        <w:t xml:space="preserve"> </w:t>
+      </w:r>
+      <w:r>
+        <w:t xml:space="preserve">In New Orleans, 42 percent of adults 25 and older had a bachelor’s degree is 2021 - higher than the U.S. average of 35 percent, and up from 26 percent in 2000. The overall metro area share of adults with a bachelor’s degree grew from 23 to 34 percent - lower than the national average.</w:t>
       </w:r>
     </w:p>
     <w:p>
@@ -684,18 +706,18 @@
           <wp:inline>
             <wp:extent cx="5334000" cy="3809999"/>
             <wp:effectExtent b="0" l="0" r="0" t="0"/>
-            <wp:docPr descr="" title="" id="58" name="Picture"/>
+            <wp:docPr descr="" title="" id="62" name="Picture"/>
             <a:graphic>
               <a:graphicData uri="http://schemas.openxmlformats.org/drawingml/2006/picture">
                 <pic:pic>
                   <pic:nvPicPr>
-                    <pic:cNvPr descr="uploads/2022/10/popunder18-1.png" id="59" name="Picture"/>
+                    <pic:cNvPr descr="uploads/2022/10/bach-1.png" id="63" name="Picture"/>
                     <pic:cNvPicPr>
                       <a:picLocks noChangeArrowheads="1" noChangeAspect="1"/>
                     </pic:cNvPicPr>
                   </pic:nvPicPr>
                   <pic:blipFill>
-                    <a:blip r:embed="rId57"/>
+                    <a:blip r:embed="rId61"/>
                     <a:stretch>
                       <a:fillRect/>
                     </a:stretch>
@@ -722,34 +744,12 @@
         </w:drawing>
       </w:r>
     </w:p>
-    <w:bookmarkEnd w:id="60"/>
-    <w:bookmarkStart w:id="90" w:name="Xe1c283daf6344050a8e5121731d2de540b05bea"/>
-    <w:p>
-      <w:pPr>
-        <w:pStyle w:val="Heading2"/>
-      </w:pPr>
-      <w:r>
-        <w:t xml:space="preserve">Educational attainment, income, and internet access</w:t>
-      </w:r>
-    </w:p>
-    <w:p>
-      <w:pPr>
-        <w:pStyle w:val="FirstParagraph"/>
-      </w:pPr>
-      <w:r>
-        <w:t xml:space="preserve">Educational attainment is an important determinant of household incomes, workforce skills, and regional resiliency.</w:t>
-      </w:r>
-      <w:r>
-        <w:rPr>
-          <w:rStyle w:val="FootnoteReference"/>
-        </w:rPr>
-        <w:footnoteReference w:id="61"/>
-      </w:r>
-      <w:r>
-        <w:t xml:space="preserve"> </w:t>
-      </w:r>
-      <w:r>
-        <w:t xml:space="preserve">In New Orleans, 42 percent of adults 25 and older had a bachelor’s degree is 2021 - higher than the U.S. average of 35 percent, and up from 26 percent in 2000. The overall metro area share of adults with a bachelor’s degree grew from 23 to 34 percent - lower than the national average.</w:t>
+    <w:p>
+      <w:pPr>
+        <w:pStyle w:val="BodyText"/>
+      </w:pPr>
+      <w:r>
+        <w:t xml:space="preserve">The share of New Orleans adults who have a bachelor’s degree has grown across racial and ethnic groups since 1980. But while 69 percent of white adults in New Orleans have a bachelor’s, only 23 percent of Black adults have a bachelor’s as of 2021. The share of White adults in Orleans Parish who have a bachelor’s degree is substantially higher than the US or metro area overall: 69 percent of White adults in New Orleans have a bachelor’s degree while that number is 44 percent or lower in neighboring parishes and the nation. Like in Orleans, only 20 and 19 percent of Black adults have a bachelor’s degree or higher in Jefferson and St. Tammany, respectively.</w:t>
       </w:r>
     </w:p>
     <w:p>
@@ -759,14 +759,14 @@
       <w:r>
         <w:drawing>
           <wp:inline>
-            <wp:extent cx="5334000" cy="3809999"/>
+            <wp:extent cx="5334000" cy="4000499"/>
             <wp:effectExtent b="0" l="0" r="0" t="0"/>
             <wp:docPr descr="" title="" id="65" name="Picture"/>
             <a:graphic>
               <a:graphicData uri="http://schemas.openxmlformats.org/drawingml/2006/picture">
                 <pic:pic>
                   <pic:nvPicPr>
-                    <pic:cNvPr descr="uploads/2022/10/bach-1.png" id="66" name="Picture"/>
+                    <pic:cNvPr descr="indicator%20expansion%20drafts/graphics/bach.hist.png" id="66" name="Picture"/>
                     <pic:cNvPicPr>
                       <a:picLocks noChangeArrowheads="1" noChangeAspect="1"/>
                     </pic:cNvPicPr>
@@ -780,7 +780,7 @@
                   <pic:spPr bwMode="auto">
                     <a:xfrm>
                       <a:off x="0" y="0"/>
-                      <a:ext cx="5334000" cy="3809999"/>
+                      <a:ext cx="5334000" cy="4000499"/>
                     </a:xfrm>
                     <a:prstGeom prst="rect">
                       <a:avLst/>
@@ -798,30 +798,20 @@
           </wp:inline>
         </w:drawing>
       </w:r>
-    </w:p>
-    <w:p>
-      <w:pPr>
-        <w:pStyle w:val="BodyText"/>
-      </w:pPr>
-      <w:r>
-        <w:t xml:space="preserve">The share of New Orleans adults who have a bachelor’s degree has grown across racial and ethnic groups since 1980. But while 69 percent of white adults in New Orleans have a bachelor’s, only 23 percent of Black adults have a bachelor’s as of 2021. The share of White adults in Orleans Parish who have a bachelor’s degree is substantially higher than the US or metro area overall: 69 percent of White adults in New Orleans have a bachelor’s degree while that number is 44 percent or lower in neighboring parishes and the nation. Like in Orleans, only 20 and 19 percent of Black adults have a bachelor’s degree or higher in Jefferson and St. Tammany, respectively.</w:t>
-      </w:r>
-    </w:p>
-    <w:p>
-      <w:pPr>
-        <w:pStyle w:val="BodyText"/>
-      </w:pPr>
+      <w:r>
+        <w:t xml:space="preserve"> </w:t>
+      </w:r>
       <w:r>
         <w:drawing>
           <wp:inline>
-            <wp:extent cx="5334000" cy="3809999"/>
+            <wp:extent cx="5334000" cy="3200399"/>
             <wp:effectExtent b="0" l="0" r="0" t="0"/>
             <wp:docPr descr="" title="" id="68" name="Picture"/>
             <a:graphic>
               <a:graphicData uri="http://schemas.openxmlformats.org/drawingml/2006/picture">
                 <pic:pic>
                   <pic:nvPicPr>
-                    <pic:cNvPr descr="uploads/2022/10/bach%20by%20loc-1.png" id="69" name="Picture"/>
+                    <pic:cNvPr descr="indicator%20expansion%20drafts/graphics/bach.raceGeos.png" id="69" name="Picture"/>
                     <pic:cNvPicPr>
                       <a:picLocks noChangeArrowheads="1" noChangeAspect="1"/>
                     </pic:cNvPicPr>
@@ -835,7 +825,7 @@
                   <pic:spPr bwMode="auto">
                     <a:xfrm>
                       <a:off x="0" y="0"/>
-                      <a:ext cx="5334000" cy="3809999"/>
+                      <a:ext cx="5334000" cy="3200399"/>
                     </a:xfrm>
                     <a:prstGeom prst="rect">
                       <a:avLst/>
@@ -859,6 +849,14 @@
         <w:pStyle w:val="BodyText"/>
       </w:pPr>
       <w:r>
+        <w:t xml:space="preserve">The metro area increase in the share of adults with a bachelor’s degree or higher has been coupled with a decline in the share of adults with less than a high school degree. The proportion of adults 25 years and older with less than a high school education declined across all three of the largest parishes, leading to a metrowide decrease from 15 percent in 2000 to 12 percent in 2021. In the city of New Orleans, the share of adults with less than a high school degree fell from 25 percent to 10 percent.</w:t>
+      </w:r>
+    </w:p>
+    <w:p>
+      <w:pPr>
+        <w:pStyle w:val="BodyText"/>
+      </w:pPr>
+      <w:r>
         <w:drawing>
           <wp:inline>
             <wp:extent cx="5334000" cy="3809999"/>
@@ -868,7 +866,7 @@
               <a:graphicData uri="http://schemas.openxmlformats.org/drawingml/2006/picture">
                 <pic:pic>
                   <pic:nvPicPr>
-                    <pic:cNvPr descr="uploads/2022/10/bach%20over%20time-1.png" id="72" name="Picture"/>
+                    <pic:cNvPr descr="uploads/2022/10/hs-1.png" id="72" name="Picture"/>
                     <pic:cNvPicPr>
                       <a:picLocks noChangeArrowheads="1" noChangeAspect="1"/>
                     </pic:cNvPicPr>
@@ -906,7 +904,7 @@
         <w:pStyle w:val="BodyText"/>
       </w:pPr>
       <w:r>
-        <w:t xml:space="preserve">The metro area increase in the share of adults with a bachelor’s degree or higher has been coupled with a decline in the share of adults with less than a high school degree. The proportion of adults 25 years and older with less than a high school education declined across all three of the largest parishes, leading to a metrowide decrease from 15 percent in 2000 to 12 percent in 2021. In the city of New Orleans, the share of adults with less than a high school degree fell from 25 percent to 10 percent.</w:t>
+        <w:t xml:space="preserve">The 2021 median household income of $56,837 for the metro, $56,282 for Jefferson Parish, and $46,942 for the city are significantly lower than the U.S. median of $69,717.</w:t>
       </w:r>
     </w:p>
     <w:p>
@@ -923,7 +921,7 @@
               <a:graphicData uri="http://schemas.openxmlformats.org/drawingml/2006/picture">
                 <pic:pic>
                   <pic:nvPicPr>
-                    <pic:cNvPr descr="uploads/2022/10/hs-1.png" id="75" name="Picture"/>
+                    <pic:cNvPr descr="uploads/2022/10/medhh-1.png" id="75" name="Picture"/>
                     <pic:cNvPicPr>
                       <a:picLocks noChangeArrowheads="1" noChangeAspect="1"/>
                     </pic:cNvPicPr>
@@ -961,7 +959,7 @@
         <w:pStyle w:val="BodyText"/>
       </w:pPr>
       <w:r>
-        <w:t xml:space="preserve">The 2021 median household income of $56,837 for the metro, $56,282 for Jefferson Parish, and $46,942 for the city are significantly lower than the U.S. median of $69,717.</w:t>
+        <w:t xml:space="preserve">In 1979, households with higher incomes were disproportionately in the parishes surrounding New Orleans, while lower income white, Hispanic, and Black households were more likely to live in the city. By 2021, these patterns had changed with higher income white households more often living in the city such that income disparity within the city has escalated. In 2021, Black households in New Orleans had a median income of only $30,292, while Hispanic households were at $60,358 and White households had a median income of $83,727.</w:t>
       </w:r>
     </w:p>
     <w:p>
@@ -978,7 +976,7 @@
               <a:graphicData uri="http://schemas.openxmlformats.org/drawingml/2006/picture">
                 <pic:pic>
                   <pic:nvPicPr>
-                    <pic:cNvPr descr="uploads/2022/10/medhh-1.png" id="78" name="Picture"/>
+                    <pic:cNvPr descr="uploads/2022/10/med%20hh%20over%20time-1.png" id="78" name="Picture"/>
                     <pic:cNvPicPr>
                       <a:picLocks noChangeArrowheads="1" noChangeAspect="1"/>
                     </pic:cNvPicPr>
@@ -1016,7 +1014,7 @@
         <w:pStyle w:val="BodyText"/>
       </w:pPr>
       <w:r>
-        <w:t xml:space="preserve">In 1979, households with higher incomes were disproportionately in the parishes surrounding New Orleans, while lower income white, Hispanic, and Black households were more likely to live in the city. By 2021, these patterns had changed with higher income white households more often living in the city such that income disparity within the city has escalated. In 2021, Black households in New Orleans had a median income of only $30,292, while Hispanic households were at $60,358 and White households had a median income of $83,727.</w:t>
+        <w:t xml:space="preserve">In New Orleans, Black households earn XX percent less than White households. In St. Tammany, Black households have a median income of $52,849 such that Black households earn XX percent less than White households. In Jefferson, Black households have a median income of $40,168 which is XX percent less than White households. Hispanic households have a median of $58,930 across the metro which is relatively consistent across the 3 large parishes.</w:t>
       </w:r>
     </w:p>
     <w:p>
@@ -1026,20 +1024,95 @@
       <w:r>
         <w:drawing>
           <wp:inline>
-            <wp:extent cx="5334000" cy="3809999"/>
+            <wp:extent cx="5334000" cy="3200399"/>
             <wp:effectExtent b="0" l="0" r="0" t="0"/>
             <wp:docPr descr="" title="" id="80" name="Picture"/>
             <a:graphic>
               <a:graphicData uri="http://schemas.openxmlformats.org/drawingml/2006/picture">
                 <pic:pic>
                   <pic:nvPicPr>
-                    <pic:cNvPr descr="uploads/2022/10/med%20hh%20over%20time-1.png" id="81" name="Picture"/>
+                    <pic:cNvPr descr="indicator%20expansion%20drafts/graphics/medhh.raceGeos.png" id="81" name="Picture"/>
                     <pic:cNvPicPr>
                       <a:picLocks noChangeArrowheads="1" noChangeAspect="1"/>
                     </pic:cNvPicPr>
                   </pic:nvPicPr>
                   <pic:blipFill>
                     <a:blip r:embed="rId79"/>
+                    <a:stretch>
+                      <a:fillRect/>
+                    </a:stretch>
+                  </pic:blipFill>
+                  <pic:spPr bwMode="auto">
+                    <a:xfrm>
+                      <a:off x="0" y="0"/>
+                      <a:ext cx="5334000" cy="3200399"/>
+                    </a:xfrm>
+                    <a:prstGeom prst="rect">
+                      <a:avLst/>
+                    </a:prstGeom>
+                    <a:noFill/>
+                    <a:ln w="9525">
+                      <a:noFill/>
+                      <a:headEnd/>
+                      <a:tailEnd/>
+                    </a:ln>
+                  </pic:spPr>
+                </pic:pic>
+              </a:graphicData>
+            </a:graphic>
+          </wp:inline>
+        </w:drawing>
+      </w:r>
+    </w:p>
+    <w:p>
+      <w:pPr>
+        <w:pStyle w:val="BodyText"/>
+      </w:pPr>
+      <w:r>
+        <w:t xml:space="preserve">Internet access is an important indicator of access to information. Studies have shown that without broadband, computer access, and encompassing technology training services, workers and students are at a disadvantage in the job market and education system.</w:t>
+      </w:r>
+      <w:r>
+        <w:rPr>
+          <w:rStyle w:val="FootnoteReference"/>
+        </w:rPr>
+        <w:footnoteReference w:id="82"/>
+      </w:r>
+      <w:r>
+        <w:t xml:space="preserve"> </w:t>
+      </w:r>
+      <w:r>
+        <w:t xml:space="preserve">Only 71 percent of households in Orleans Parish and only 76 percent of households in Jefferson Parish are connected to the Internet through a home-based internet service, such as broadband (cable, DSL, or fiber), satellite, or dial-up service, compared to 79 percent nationwide. St. Tammany is above the national average at 84 percent of households connected to the Internet by a home-based service internet connection. Internet access without a subscription refers to households that only have access through group access locations such as school, work, a library, or coffee shop.</w:t>
+      </w:r>
+    </w:p>
+    <w:p>
+      <w:pPr>
+        <w:pStyle w:val="BodyText"/>
+      </w:pPr>
+      <w:r>
+        <w:t xml:space="preserve">An increasingly common way to access the Internet is through a smartphone or some other cellular device. While, in general, smartphone access contributes positively to lessening the Digital Divide, having access only through a smartphone restricts ability to fully leverage the Internet to complete common tasks such as writing and researching a resume, registering your kids for school, analyzing data about your neighborhood, or creating content for an internet business. 13 percent of households in Orleans Parish only have access through a smartphone. This is compared to 11 percent nationwide.</w:t>
+      </w:r>
+    </w:p>
+    <w:p>
+      <w:pPr>
+        <w:pStyle w:val="BodyText"/>
+      </w:pPr>
+      <w:r>
+        <w:drawing>
+          <wp:inline>
+            <wp:extent cx="5334000" cy="3809999"/>
+            <wp:effectExtent b="0" l="0" r="0" t="0"/>
+            <wp:docPr descr="" title="" id="85" name="Picture"/>
+            <a:graphic>
+              <a:graphicData uri="http://schemas.openxmlformats.org/drawingml/2006/picture">
+                <pic:pic>
+                  <pic:nvPicPr>
+                    <pic:cNvPr descr="uploads/2022/10/inta-1.png" id="86" name="Picture"/>
+                    <pic:cNvPicPr>
+                      <a:picLocks noChangeArrowheads="1" noChangeAspect="1"/>
+                    </pic:cNvPicPr>
+                  </pic:nvPicPr>
+                  <pic:blipFill>
+                    <a:blip r:embed="rId84"/>
                     <a:stretch>
                       <a:fillRect/>
                     </a:stretch>
@@ -1066,12 +1139,22 @@
         </w:drawing>
       </w:r>
     </w:p>
-    <w:p>
-      <w:pPr>
-        <w:pStyle w:val="BodyText"/>
-      </w:pPr>
-      <w:r>
-        <w:t xml:space="preserve">In New Orleans, Black households earn XX percent less than White households. In St. Tammany, Black households have a median income of $52,849 such that Black households earn XX percent less than White households. In Jefferson, Black households have a median income of $40,168 which is XX percent less than White households. Hispanic households have a median of $58,930 across the metro which is relatively consistent across the 3 large parishes.</w:t>
+    <w:bookmarkEnd w:id="87"/>
+    <w:bookmarkStart w:id="109" w:name="poverty-and-access-to-vehicles"/>
+    <w:p>
+      <w:pPr>
+        <w:pStyle w:val="Heading2"/>
+      </w:pPr>
+      <w:r>
+        <w:t xml:space="preserve">Poverty and access to vehicles</w:t>
+      </w:r>
+    </w:p>
+    <w:p>
+      <w:pPr>
+        <w:pStyle w:val="FirstParagraph"/>
+      </w:pPr>
+      <w:r>
+        <w:t xml:space="preserve">Individuals living below the poverty level indicate the economy is not providing all residents with the ability to meet their most basic needs, including food, housing, and transportation. The poverty rate in New Orleans decreased from 28 to 25 percent between 1999 and 2021 while the Jefferson Parish poverty rate increased from 14 to 17. Across the U.S., the poverty rate has increased by one percentage point between 1999 and 2021.</w:t>
       </w:r>
     </w:p>
     <w:p>
@@ -1083,18 +1166,18 @@
           <wp:inline>
             <wp:extent cx="5334000" cy="3809999"/>
             <wp:effectExtent b="0" l="0" r="0" t="0"/>
-            <wp:docPr descr="" title="" id="83" name="Picture"/>
+            <wp:docPr descr="" title="" id="89" name="Picture"/>
             <a:graphic>
               <a:graphicData uri="http://schemas.openxmlformats.org/drawingml/2006/picture">
                 <pic:pic>
                   <pic:nvPicPr>
-                    <pic:cNvPr descr="uploads/2022/10/med%20hh%20by%20race/eth-1.png" id="84" name="Picture"/>
+                    <pic:cNvPr descr="uploads/2022/10/pov-1.png" id="90" name="Picture"/>
                     <pic:cNvPicPr>
                       <a:picLocks noChangeArrowheads="1" noChangeAspect="1"/>
                     </pic:cNvPicPr>
                   </pic:nvPicPr>
                   <pic:blipFill>
-                    <a:blip r:embed="rId82"/>
+                    <a:blip r:embed="rId88"/>
                     <a:stretch>
                       <a:fillRect/>
                     </a:stretch>
@@ -1126,27 +1209,7 @@
         <w:pStyle w:val="BodyText"/>
       </w:pPr>
       <w:r>
-        <w:t xml:space="preserve">Internet access is an important indicator of access to information. Studies have shown that without broadband, computer access, and encompassing technology training services, workers and students are at a disadvantage in the job market and education system.</w:t>
-      </w:r>
-      <w:r>
-        <w:rPr>
-          <w:rStyle w:val="FootnoteReference"/>
-        </w:rPr>
-        <w:footnoteReference w:id="85"/>
-      </w:r>
-      <w:r>
-        <w:t xml:space="preserve"> </w:t>
-      </w:r>
-      <w:r>
-        <w:t xml:space="preserve">Only 71 percent of households in Orleans Parish and only 76 percent of households in Jefferson Parish are connected to the Internet through a home-based internet service, such as broadband (cable, DSL, or fiber), satellite, or dial-up service, compared to 79 percent nationwide. St. Tammany is above the national average at 84 percent of households connected to the Internet by a home-based service internet connection. Internet access without a subscription refers to households that only have access through group access locations such as school, work, a library, or coffee shop.</w:t>
-      </w:r>
-    </w:p>
-    <w:p>
-      <w:pPr>
-        <w:pStyle w:val="BodyText"/>
-      </w:pPr>
-      <w:r>
-        <w:t xml:space="preserve">An increasingly common way to access the Internet is through a smartphone or some other cellular device. While, in general, smartphone access contributes positively to lessening the Digital Divide, having access only through a smartphone restricts ability to fully leverage the Internet to complete common tasks such as writing and researching a resume, registering your kids for school, analyzing data about your neighborhood, or creating content for an internet business. 13 percent of households in Orleans Parish only have access through a smartphone. This is compared to 11 percent nationwide.</w:t>
+        <w:t xml:space="preserve">As we look at these statistics broken down by race and ethnicity, we see large disparities in the poverty rate at all geographic levels. For example, in metro New Orleans 29 percent of Black people and 19 percent of Hispanic people live in poverty compared to 9 percent of White people and 10 percent of Asian people.</w:t>
       </w:r>
     </w:p>
     <w:p>
@@ -1156,20 +1219,287 @@
       <w:r>
         <w:drawing>
           <wp:inline>
-            <wp:extent cx="5334000" cy="3809999"/>
+            <wp:extent cx="5334000" cy="4000499"/>
             <wp:effectExtent b="0" l="0" r="0" t="0"/>
-            <wp:docPr descr="" title="" id="88" name="Picture"/>
+            <wp:docPr descr="" title="" id="92" name="Picture"/>
             <a:graphic>
               <a:graphicData uri="http://schemas.openxmlformats.org/drawingml/2006/picture">
                 <pic:pic>
                   <pic:nvPicPr>
-                    <pic:cNvPr descr="uploads/2022/10/inta-1.png" id="89" name="Picture"/>
+                    <pic:cNvPr descr="indicator%20expansion%20drafts/graphics/pov.hist.png" id="93" name="Picture"/>
                     <pic:cNvPicPr>
                       <a:picLocks noChangeArrowheads="1" noChangeAspect="1"/>
                     </pic:cNvPicPr>
                   </pic:nvPicPr>
                   <pic:blipFill>
-                    <a:blip r:embed="rId87"/>
+                    <a:blip r:embed="rId91"/>
+                    <a:stretch>
+                      <a:fillRect/>
+                    </a:stretch>
+                  </pic:blipFill>
+                  <pic:spPr bwMode="auto">
+                    <a:xfrm>
+                      <a:off x="0" y="0"/>
+                      <a:ext cx="5334000" cy="4000499"/>
+                    </a:xfrm>
+                    <a:prstGeom prst="rect">
+                      <a:avLst/>
+                    </a:prstGeom>
+                    <a:noFill/>
+                    <a:ln w="9525">
+                      <a:noFill/>
+                      <a:headEnd/>
+                      <a:tailEnd/>
+                    </a:ln>
+                  </pic:spPr>
+                </pic:pic>
+              </a:graphicData>
+            </a:graphic>
+          </wp:inline>
+        </w:drawing>
+      </w:r>
+    </w:p>
+    <w:p>
+      <w:pPr>
+        <w:pStyle w:val="BodyText"/>
+      </w:pPr>
+      <w:r>
+        <w:drawing>
+          <wp:inline>
+            <wp:extent cx="5334000" cy="3200399"/>
+            <wp:effectExtent b="0" l="0" r="0" t="0"/>
+            <wp:docPr descr="" title="" id="95" name="Picture"/>
+            <a:graphic>
+              <a:graphicData uri="http://schemas.openxmlformats.org/drawingml/2006/picture">
+                <pic:pic>
+                  <pic:nvPicPr>
+                    <pic:cNvPr descr="indicator%20expansion%20drafts/graphics/pov.raceGeos.png" id="96" name="Picture"/>
+                    <pic:cNvPicPr>
+                      <a:picLocks noChangeArrowheads="1" noChangeAspect="1"/>
+                    </pic:cNvPicPr>
+                  </pic:nvPicPr>
+                  <pic:blipFill>
+                    <a:blip r:embed="rId94"/>
+                    <a:stretch>
+                      <a:fillRect/>
+                    </a:stretch>
+                  </pic:blipFill>
+                  <pic:spPr bwMode="auto">
+                    <a:xfrm>
+                      <a:off x="0" y="0"/>
+                      <a:ext cx="5334000" cy="3200399"/>
+                    </a:xfrm>
+                    <a:prstGeom prst="rect">
+                      <a:avLst/>
+                    </a:prstGeom>
+                    <a:noFill/>
+                    <a:ln w="9525">
+                      <a:noFill/>
+                      <a:headEnd/>
+                      <a:tailEnd/>
+                    </a:ln>
+                  </pic:spPr>
+                </pic:pic>
+              </a:graphicData>
+            </a:graphic>
+          </wp:inline>
+        </w:drawing>
+      </w:r>
+    </w:p>
+    <w:p>
+      <w:pPr>
+        <w:pStyle w:val="BodyText"/>
+      </w:pPr>
+      <w:r>
+        <w:t xml:space="preserve">Like the overall poverty rate, the child poverty rate in New Orleans decreased between 1999 and 2021. In Jefferson Parish, the child poverty rate at 24 percent in 2021 is higher than the U.S. child poverty rate.</w:t>
+      </w:r>
+    </w:p>
+    <w:p>
+      <w:pPr>
+        <w:pStyle w:val="BodyText"/>
+      </w:pPr>
+      <w:r>
+        <w:drawing>
+          <wp:inline>
+            <wp:extent cx="5334000" cy="3606084"/>
+            <wp:effectExtent b="0" l="0" r="0" t="0"/>
+            <wp:docPr descr="" title="" id="98" name="Picture"/>
+            <a:graphic>
+              <a:graphicData uri="http://schemas.openxmlformats.org/drawingml/2006/picture">
+                <pic:pic>
+                  <pic:nvPicPr>
+                    <pic:cNvPr descr="uploads/2022/10/childpov-1.png" id="99" name="Picture"/>
+                    <pic:cNvPicPr>
+                      <a:picLocks noChangeArrowheads="1" noChangeAspect="1"/>
+                    </pic:cNvPicPr>
+                  </pic:nvPicPr>
+                  <pic:blipFill>
+                    <a:blip r:embed="rId97"/>
+                    <a:stretch>
+                      <a:fillRect/>
+                    </a:stretch>
+                  </pic:blipFill>
+                  <pic:spPr bwMode="auto">
+                    <a:xfrm>
+                      <a:off x="0" y="0"/>
+                      <a:ext cx="5334000" cy="3606084"/>
+                    </a:xfrm>
+                    <a:prstGeom prst="rect">
+                      <a:avLst/>
+                    </a:prstGeom>
+                    <a:noFill/>
+                    <a:ln w="9525">
+                      <a:noFill/>
+                      <a:headEnd/>
+                      <a:tailEnd/>
+                    </a:ln>
+                  </pic:spPr>
+                </pic:pic>
+              </a:graphicData>
+            </a:graphic>
+          </wp:inline>
+        </w:drawing>
+      </w:r>
+    </w:p>
+    <w:p>
+      <w:pPr>
+        <w:pStyle w:val="BodyText"/>
+      </w:pPr>
+      <w:r>
+        <w:t xml:space="preserve">In Orleans Parish, about half of all Black children live in poverty while 5 percent of White children are poor. In New Orleans, child poverty rates peaked in 1989 for Black children and have fallen slightly such that they are now virtually the same as in 1979 with one in two Black children living in poverty in 2021. Hispanic children experienced a similar peak in poverty in 1989 and a subsequent downtrend. The White poverty rate has declined from one in ten children in poverty in 1979 to about one in 50 in 2021.</w:t>
+      </w:r>
+    </w:p>
+    <w:p>
+      <w:pPr>
+        <w:pStyle w:val="BodyText"/>
+      </w:pPr>
+      <w:r>
+        <w:drawing>
+          <wp:inline>
+            <wp:extent cx="5334000" cy="3200399"/>
+            <wp:effectExtent b="0" l="0" r="0" t="0"/>
+            <wp:docPr descr="" title="" id="101" name="Picture"/>
+            <a:graphic>
+              <a:graphicData uri="http://schemas.openxmlformats.org/drawingml/2006/picture">
+                <pic:pic>
+                  <pic:nvPicPr>
+                    <pic:cNvPr descr="indicator%20expansion%20drafts/graphics/childpov.hist.png" id="102" name="Picture"/>
+                    <pic:cNvPicPr>
+                      <a:picLocks noChangeArrowheads="1" noChangeAspect="1"/>
+                    </pic:cNvPicPr>
+                  </pic:nvPicPr>
+                  <pic:blipFill>
+                    <a:blip r:embed="rId100"/>
+                    <a:stretch>
+                      <a:fillRect/>
+                    </a:stretch>
+                  </pic:blipFill>
+                  <pic:spPr bwMode="auto">
+                    <a:xfrm>
+                      <a:off x="0" y="0"/>
+                      <a:ext cx="5334000" cy="3200399"/>
+                    </a:xfrm>
+                    <a:prstGeom prst="rect">
+                      <a:avLst/>
+                    </a:prstGeom>
+                    <a:noFill/>
+                    <a:ln w="9525">
+                      <a:noFill/>
+                      <a:headEnd/>
+                      <a:tailEnd/>
+                    </a:ln>
+                  </pic:spPr>
+                </pic:pic>
+              </a:graphicData>
+            </a:graphic>
+          </wp:inline>
+        </w:drawing>
+      </w:r>
+    </w:p>
+    <w:p>
+      <w:pPr>
+        <w:pStyle w:val="BodyText"/>
+      </w:pPr>
+      <w:r>
+        <w:t xml:space="preserve">Orleans Parish’s very low rate of 5 percent child poverty for White children stands in stark contrast to the 51 percent rate for Black children. While in Orleans, poverty rates for Black children are 10 times higher than for White children, in Jefferson parish Black children experience poverty at a little over 3 times higher rates than White children – which is a disparity on par with the national average. In metro New Orleans, 26 percent of Hispanic children live in poverty – statistically no different from the national rate.</w:t>
+      </w:r>
+    </w:p>
+    <w:p>
+      <w:pPr>
+        <w:pStyle w:val="BodyText"/>
+      </w:pPr>
+      <w:r>
+        <w:drawing>
+          <wp:inline>
+            <wp:extent cx="5334000" cy="3200399"/>
+            <wp:effectExtent b="0" l="0" r="0" t="0"/>
+            <wp:docPr descr="" title="" id="104" name="Picture"/>
+            <a:graphic>
+              <a:graphicData uri="http://schemas.openxmlformats.org/drawingml/2006/picture">
+                <pic:pic>
+                  <pic:nvPicPr>
+                    <pic:cNvPr descr="indicator%20expansion%20drafts/graphics/childpov.raceGeos.png" id="105" name="Picture"/>
+                    <pic:cNvPicPr>
+                      <a:picLocks noChangeArrowheads="1" noChangeAspect="1"/>
+                    </pic:cNvPicPr>
+                  </pic:nvPicPr>
+                  <pic:blipFill>
+                    <a:blip r:embed="rId103"/>
+                    <a:stretch>
+                      <a:fillRect/>
+                    </a:stretch>
+                  </pic:blipFill>
+                  <pic:spPr bwMode="auto">
+                    <a:xfrm>
+                      <a:off x="0" y="0"/>
+                      <a:ext cx="5334000" cy="3200399"/>
+                    </a:xfrm>
+                    <a:prstGeom prst="rect">
+                      <a:avLst/>
+                    </a:prstGeom>
+                    <a:noFill/>
+                    <a:ln w="9525">
+                      <a:noFill/>
+                      <a:headEnd/>
+                      <a:tailEnd/>
+                    </a:ln>
+                  </pic:spPr>
+                </pic:pic>
+              </a:graphicData>
+            </a:graphic>
+          </wp:inline>
+        </w:drawing>
+      </w:r>
+    </w:p>
+    <w:p>
+      <w:pPr>
+        <w:pStyle w:val="BodyText"/>
+      </w:pPr>
+      <w:r>
+        <w:t xml:space="preserve">Post-Katrina, the share of New Orleans households without access to a vehicle dropped from 27 percent in 2000 to 17 percent in 2021. Nonetheless, at 17 percent, New Orleans’ share is more than twice as high as in neighboring parishes, indicating the importance of a robust public transportation system and comprehensive evacuation plan.</w:t>
+      </w:r>
+    </w:p>
+    <w:p>
+      <w:pPr>
+        <w:pStyle w:val="BodyText"/>
+      </w:pPr>
+      <w:r>
+        <w:drawing>
+          <wp:inline>
+            <wp:extent cx="5334000" cy="3809999"/>
+            <wp:effectExtent b="0" l="0" r="0" t="0"/>
+            <wp:docPr descr="" title="" id="107" name="Picture"/>
+            <a:graphic>
+              <a:graphicData uri="http://schemas.openxmlformats.org/drawingml/2006/picture">
+                <pic:pic>
+                  <pic:nvPicPr>
+                    <pic:cNvPr descr="uploads/2022/10/veh-1.png" id="108" name="Picture"/>
+                    <pic:cNvPicPr>
+                      <a:picLocks noChangeArrowheads="1" noChangeAspect="1"/>
+                    </pic:cNvPicPr>
+                  </pic:nvPicPr>
+                  <pic:blipFill>
+                    <a:blip r:embed="rId106"/>
                     <a:stretch>
                       <a:fillRect/>
                     </a:stretch>
@@ -1196,14 +1526,14 @@
         </w:drawing>
       </w:r>
     </w:p>
-    <w:bookmarkEnd w:id="90"/>
-    <w:bookmarkStart w:id="112" w:name="poverty-and-access-to-vehicles"/>
+    <w:bookmarkEnd w:id="109"/>
+    <w:bookmarkStart w:id="121" w:name="X7187bcff5d72451bb72cd123b124e890c5e399f"/>
     <w:p>
       <w:pPr>
         <w:pStyle w:val="Heading2"/>
       </w:pPr>
       <w:r>
-        <w:t xml:space="preserve">Poverty and access to vehicles</w:t>
+        <w:t xml:space="preserve">Foreign-born population and geographic mobility</w:t>
       </w:r>
     </w:p>
     <w:p>
@@ -1211,7 +1541,19 @@
         <w:pStyle w:val="FirstParagraph"/>
       </w:pPr>
       <w:r>
-        <w:t xml:space="preserve">Individuals living below the poverty level indicate the economy is not providing all residents with the ability to meet their most basic needs, including food, housing, and transportation. The poverty rate in New Orleans decreased from 28 to 25 percent between 1999 and 2021 while the Jefferson Parish poverty rate increased from 14 to 17. Across the U.S., the poverty rate has increased by one percentage point between 1999 and 2021.</w:t>
+        <w:t xml:space="preserve">A rising foreign-born share of the population may reflect expanding economic opportunities for both high-skilled and low-skilled workers.</w:t>
+      </w:r>
+      <w:r>
+        <w:rPr>
+          <w:rStyle w:val="FootnoteReference"/>
+        </w:rPr>
+        <w:footnoteReference w:id="110"/>
+      </w:r>
+      <w:r>
+        <w:t xml:space="preserve"> </w:t>
+      </w:r>
+      <w:r>
+        <w:t xml:space="preserve">That share of the population has grown in all three of the most populous metro parishes since 2000, led by a 6.1 percentage point gain in Jefferson Parish. By 2021, fully 13.6 percent of Jefferson Parish population was foreign-born, similar to the U.S. share. In Orleans and St. Tammany parishes the foreign-born share of the population increased by 1.4 percentage points between 2000 and 2021.</w:t>
       </w:r>
     </w:p>
     <w:p>
@@ -1223,18 +1565,18 @@
           <wp:inline>
             <wp:extent cx="5334000" cy="3809999"/>
             <wp:effectExtent b="0" l="0" r="0" t="0"/>
-            <wp:docPr descr="" title="" id="92" name="Picture"/>
+            <wp:docPr descr="" title="" id="113" name="Picture"/>
             <a:graphic>
               <a:graphicData uri="http://schemas.openxmlformats.org/drawingml/2006/picture">
                 <pic:pic>
                   <pic:nvPicPr>
-                    <pic:cNvPr descr="uploads/2022/10/pov-1.png" id="93" name="Picture"/>
+                    <pic:cNvPr descr="uploads/2022/10/forbor-1.png" id="114" name="Picture"/>
                     <pic:cNvPicPr>
                       <a:picLocks noChangeArrowheads="1" noChangeAspect="1"/>
                     </pic:cNvPicPr>
                   </pic:nvPicPr>
                   <pic:blipFill>
-                    <a:blip r:embed="rId91"/>
+                    <a:blip r:embed="rId112"/>
                     <a:stretch>
                       <a:fillRect/>
                     </a:stretch>
@@ -1266,7 +1608,31 @@
         <w:pStyle w:val="BodyText"/>
       </w:pPr>
       <w:r>
-        <w:t xml:space="preserve">As we look at these statistics broken down by race and ethnicity, we see large disparities in the poverty rate at all geographic levels. For example, in metro New Orleans 29 percent of Black people and 19 percent of Hispanic people live in poverty compared to 9 percent of White people and 10 percent of Asian people.</w:t>
+        <w:t xml:space="preserve">Like the foreign-born population, a rising share of the population who moved into Orleans Parish in the past year may reflect expanding economic opportunities. The most frequent reason people move long distances, such as from one state to another state, is for job opportunities.</w:t>
+      </w:r>
+      <w:r>
+        <w:rPr>
+          <w:rStyle w:val="FootnoteReference"/>
+        </w:rPr>
+        <w:footnoteReference w:id="115"/>
+      </w:r>
+      <w:r>
+        <w:t xml:space="preserve"> </w:t>
+      </w:r>
+      <w:r>
+        <w:t xml:space="preserve">In addition, the young and well-educated are more likely than others to move long distances.</w:t>
+      </w:r>
+      <w:r>
+        <w:rPr>
+          <w:rStyle w:val="FootnoteReference"/>
+        </w:rPr>
+        <w:footnoteReference w:id="117"/>
+      </w:r>
+      <w:r>
+        <w:t xml:space="preserve"> </w:t>
+      </w:r>
+      <w:r>
+        <w:t xml:space="preserve">In 2021, 6 percent of the population in Orleans Parish had moved into the parish in the past year, up from 3 percent in 2004. Over 59 percent of the new movers into Orleans Parish came from outside the state of Louisiana. In Jefferson Parish, the share of the population who were new movers into the parish was 5 percent in 2004, and has not significantly changed.</w:t>
       </w:r>
     </w:p>
     <w:p>
@@ -1276,20 +1642,85 @@
       <w:r>
         <w:drawing>
           <wp:inline>
-            <wp:extent cx="5334000" cy="3809999"/>
+            <wp:extent cx="5334000" cy="3200400"/>
             <wp:effectExtent b="0" l="0" r="0" t="0"/>
-            <wp:docPr descr="" title="" id="95" name="Picture"/>
+            <wp:docPr descr="" title="" id="119" name="Picture"/>
             <a:graphic>
               <a:graphicData uri="http://schemas.openxmlformats.org/drawingml/2006/picture">
                 <pic:pic>
                   <pic:nvPicPr>
-                    <pic:cNvPr descr="uploads/2022/10/pov%20hist-1.png" id="96" name="Picture"/>
+                    <pic:cNvPr descr="uploads/2022/10/mob-1.png" id="120" name="Picture"/>
                     <pic:cNvPicPr>
                       <a:picLocks noChangeArrowheads="1" noChangeAspect="1"/>
                     </pic:cNvPicPr>
                   </pic:nvPicPr>
                   <pic:blipFill>
-                    <a:blip r:embed="rId94"/>
+                    <a:blip r:embed="rId118"/>
+                    <a:stretch>
+                      <a:fillRect/>
+                    </a:stretch>
+                  </pic:blipFill>
+                  <pic:spPr bwMode="auto">
+                    <a:xfrm>
+                      <a:off x="0" y="0"/>
+                      <a:ext cx="5334000" cy="3200400"/>
+                    </a:xfrm>
+                    <a:prstGeom prst="rect">
+                      <a:avLst/>
+                    </a:prstGeom>
+                    <a:noFill/>
+                    <a:ln w="9525">
+                      <a:noFill/>
+                      <a:headEnd/>
+                      <a:tailEnd/>
+                    </a:ln>
+                  </pic:spPr>
+                </pic:pic>
+              </a:graphicData>
+            </a:graphic>
+          </wp:inline>
+        </w:drawing>
+      </w:r>
+    </w:p>
+    <w:bookmarkEnd w:id="121"/>
+    <w:bookmarkStart w:id="134" w:name="homeownership"/>
+    <w:p>
+      <w:pPr>
+        <w:pStyle w:val="Heading2"/>
+      </w:pPr>
+      <w:r>
+        <w:t xml:space="preserve">Homeownership</w:t>
+      </w:r>
+    </w:p>
+    <w:p>
+      <w:pPr>
+        <w:pStyle w:val="FirstParagraph"/>
+      </w:pPr>
+      <w:r>
+        <w:t xml:space="preserve">Homeownership rates across the U.S. have fallen since 2000 from 66 to 65 percent in 2021. Homeownership rates have held steady in St. Tammany around 80 percent since 2000. In contrast, homeownership rates in New Orleans have increased slightly, but still are a much lower 53 percent.</w:t>
+      </w:r>
+    </w:p>
+    <w:p>
+      <w:pPr>
+        <w:pStyle w:val="BodyText"/>
+      </w:pPr>
+      <w:r>
+        <w:drawing>
+          <wp:inline>
+            <wp:extent cx="5334000" cy="3809999"/>
+            <wp:effectExtent b="0" l="0" r="0" t="0"/>
+            <wp:docPr descr="" title="" id="123" name="Picture"/>
+            <a:graphic>
+              <a:graphicData uri="http://schemas.openxmlformats.org/drawingml/2006/picture">
+                <pic:pic>
+                  <pic:nvPicPr>
+                    <pic:cNvPr descr="uploads/2022/10/ho-1.png" id="124" name="Picture"/>
+                    <pic:cNvPicPr>
+                      <a:picLocks noChangeArrowheads="1" noChangeAspect="1"/>
+                    </pic:cNvPicPr>
+                  </pic:nvPicPr>
+                  <pic:blipFill>
+                    <a:blip r:embed="rId122"/>
                     <a:stretch>
                       <a:fillRect/>
                     </a:stretch>
@@ -1321,22 +1752,30 @@
         <w:pStyle w:val="BodyText"/>
       </w:pPr>
       <w:r>
+        <w:t xml:space="preserve">Homeownership rates among African Americans in New Orleans made consistent progress between 1970 and 2021, increasing from 27 percent to 46 percent in 2021. Still, the difference in homeownership rates between Black and White people in 2021 was significant, with only 46 percent of African Americans in New Orleans owning homes compared to 59 percent of whites.</w:t>
+      </w:r>
+    </w:p>
+    <w:p>
+      <w:pPr>
+        <w:pStyle w:val="BodyText"/>
+      </w:pPr>
+      <w:r>
         <w:drawing>
           <wp:inline>
-            <wp:extent cx="5334000" cy="3809999"/>
+            <wp:extent cx="5334000" cy="4000499"/>
             <wp:effectExtent b="0" l="0" r="0" t="0"/>
-            <wp:docPr descr="" title="" id="98" name="Picture"/>
+            <wp:docPr descr="" title="" id="126" name="Picture"/>
             <a:graphic>
               <a:graphicData uri="http://schemas.openxmlformats.org/drawingml/2006/picture">
                 <pic:pic>
                   <pic:nvPicPr>
-                    <pic:cNvPr descr="uploads/2022/10/pov%20by%20race/eth-1.png" id="99" name="Picture"/>
+                    <pic:cNvPr descr="indicator%20expansion%20drafts/graphics/homeownership.hist.png" id="127" name="Picture"/>
                     <pic:cNvPicPr>
                       <a:picLocks noChangeArrowheads="1" noChangeAspect="1"/>
                     </pic:cNvPicPr>
                   </pic:nvPicPr>
                   <pic:blipFill>
-                    <a:blip r:embed="rId97"/>
+                    <a:blip r:embed="rId125"/>
                     <a:stretch>
                       <a:fillRect/>
                     </a:stretch>
@@ -1344,7 +1783,7 @@
                   <pic:spPr bwMode="auto">
                     <a:xfrm>
                       <a:off x="0" y="0"/>
-                      <a:ext cx="5334000" cy="3809999"/>
+                      <a:ext cx="5334000" cy="4000499"/>
                     </a:xfrm>
                     <a:prstGeom prst="rect">
                       <a:avLst/>
@@ -1368,7 +1807,7 @@
         <w:pStyle w:val="BodyText"/>
       </w:pPr>
       <w:r>
-        <w:t xml:space="preserve">Like the overall poverty rate, the child poverty rate in New Orleans decreased between 1999 and 2021. In Jefferson Parish, the child poverty rate at 24 percent in 2021 is higher than the U.S. child poverty rate.</w:t>
+        <w:t xml:space="preserve">Metro homeownership rates mirror national rates, with just over 65 percent of all householders owning their homes and White homeownership rates about 27 percentage points higher than rates for Black homeownership. This disparity is smaller in Orleans Parish, where only 63 percent of White householders own their homes. Homeownership in St. Tammany outstrips Orleans, Jefferson, and the metro overall, with 80 percent of all householders owning their home: a rate of 61 percent for Black householders, 84 percent for White, and 73 percent for Hispanic.</w:t>
       </w:r>
     </w:p>
     <w:p>
@@ -1378,20 +1817,20 @@
       <w:r>
         <w:drawing>
           <wp:inline>
-            <wp:extent cx="5334000" cy="3606084"/>
+            <wp:extent cx="5334000" cy="3200399"/>
             <wp:effectExtent b="0" l="0" r="0" t="0"/>
-            <wp:docPr descr="" title="" id="101" name="Picture"/>
+            <wp:docPr descr="" title="" id="129" name="Picture"/>
             <a:graphic>
               <a:graphicData uri="http://schemas.openxmlformats.org/drawingml/2006/picture">
                 <pic:pic>
                   <pic:nvPicPr>
-                    <pic:cNvPr descr="uploads/2022/10/childpov-1.png" id="102" name="Picture"/>
+                    <pic:cNvPr descr="indicator%20expansion%20drafts/graphics/ho.raceGeos.png" id="130" name="Picture"/>
                     <pic:cNvPicPr>
                       <a:picLocks noChangeArrowheads="1" noChangeAspect="1"/>
                     </pic:cNvPicPr>
                   </pic:nvPicPr>
                   <pic:blipFill>
-                    <a:blip r:embed="rId100"/>
+                    <a:blip r:embed="rId128"/>
                     <a:stretch>
                       <a:fillRect/>
                     </a:stretch>
@@ -1399,7 +1838,7 @@
                   <pic:spPr bwMode="auto">
                     <a:xfrm>
                       <a:off x="0" y="0"/>
-                      <a:ext cx="5334000" cy="3606084"/>
+                      <a:ext cx="5334000" cy="3200399"/>
                     </a:xfrm>
                     <a:prstGeom prst="rect">
                       <a:avLst/>
@@ -1423,448 +1862,7 @@
         <w:pStyle w:val="BodyText"/>
       </w:pPr>
       <w:r>
-        <w:t xml:space="preserve">In Orleans Parish, about half of all Black children live in poverty while 5 percent of White children are poor. In New Orleans, child poverty rates peaked in 1989 for Black children and have fallen slightly such that they are now virtually the same as in 1979 with one in two Black children living in poverty in 2021. Hispanic children experienced a similar peak in poverty in 1989 and a subsequent downtrend. The White poverty rate has declined from one in ten children in poverty in 1979 to about one in 50 in 2021.</w:t>
-      </w:r>
-    </w:p>
-    <w:p>
-      <w:pPr>
-        <w:pStyle w:val="BodyText"/>
-      </w:pPr>
-      <w:r>
-        <w:drawing>
-          <wp:inline>
-            <wp:extent cx="5334000" cy="3606084"/>
-            <wp:effectExtent b="0" l="0" r="0" t="0"/>
-            <wp:docPr descr="" title="" id="104" name="Picture"/>
-            <a:graphic>
-              <a:graphicData uri="http://schemas.openxmlformats.org/drawingml/2006/picture">
-                <pic:pic>
-                  <pic:nvPicPr>
-                    <pic:cNvPr descr="uploads/2022/10/child%20pov%20hist-1.png" id="105" name="Picture"/>
-                    <pic:cNvPicPr>
-                      <a:picLocks noChangeArrowheads="1" noChangeAspect="1"/>
-                    </pic:cNvPicPr>
-                  </pic:nvPicPr>
-                  <pic:blipFill>
-                    <a:blip r:embed="rId103"/>
-                    <a:stretch>
-                      <a:fillRect/>
-                    </a:stretch>
-                  </pic:blipFill>
-                  <pic:spPr bwMode="auto">
-                    <a:xfrm>
-                      <a:off x="0" y="0"/>
-                      <a:ext cx="5334000" cy="3606084"/>
-                    </a:xfrm>
-                    <a:prstGeom prst="rect">
-                      <a:avLst/>
-                    </a:prstGeom>
-                    <a:noFill/>
-                    <a:ln w="9525">
-                      <a:noFill/>
-                      <a:headEnd/>
-                      <a:tailEnd/>
-                    </a:ln>
-                  </pic:spPr>
-                </pic:pic>
-              </a:graphicData>
-            </a:graphic>
-          </wp:inline>
-        </w:drawing>
-      </w:r>
-    </w:p>
-    <w:p>
-      <w:pPr>
-        <w:pStyle w:val="BodyText"/>
-      </w:pPr>
-      <w:r>
-        <w:t xml:space="preserve">Orleans Parish’s very low rate of 5 percent child poverty for White children stands in stark contrast to the 51 percent rate for Black children. While in Orleans, poverty rates for Black children are 10 times higher than for White children, in Jefferson parish Black children experience poverty at a little over 3 times higher rates than White children – which is a disparity on par with the national average. In metro New Orleans, NA percent of Hispanic children live in poverty – statistically no different from the national rate.</w:t>
-      </w:r>
-    </w:p>
-    <w:p>
-      <w:pPr>
-        <w:pStyle w:val="BodyText"/>
-      </w:pPr>
-      <w:r>
-        <w:drawing>
-          <wp:inline>
-            <wp:extent cx="5334000" cy="3606084"/>
-            <wp:effectExtent b="0" l="0" r="0" t="0"/>
-            <wp:docPr descr="" title="" id="107" name="Picture"/>
-            <a:graphic>
-              <a:graphicData uri="http://schemas.openxmlformats.org/drawingml/2006/picture">
-                <pic:pic>
-                  <pic:nvPicPr>
-                    <pic:cNvPr descr="uploads/2022/10/child%20pov%20race/eth-1.png" id="108" name="Picture"/>
-                    <pic:cNvPicPr>
-                      <a:picLocks noChangeArrowheads="1" noChangeAspect="1"/>
-                    </pic:cNvPicPr>
-                  </pic:nvPicPr>
-                  <pic:blipFill>
-                    <a:blip r:embed="rId106"/>
-                    <a:stretch>
-                      <a:fillRect/>
-                    </a:stretch>
-                  </pic:blipFill>
-                  <pic:spPr bwMode="auto">
-                    <a:xfrm>
-                      <a:off x="0" y="0"/>
-                      <a:ext cx="5334000" cy="3606084"/>
-                    </a:xfrm>
-                    <a:prstGeom prst="rect">
-                      <a:avLst/>
-                    </a:prstGeom>
-                    <a:noFill/>
-                    <a:ln w="9525">
-                      <a:noFill/>
-                      <a:headEnd/>
-                      <a:tailEnd/>
-                    </a:ln>
-                  </pic:spPr>
-                </pic:pic>
-              </a:graphicData>
-            </a:graphic>
-          </wp:inline>
-        </w:drawing>
-      </w:r>
-    </w:p>
-    <w:p>
-      <w:pPr>
-        <w:pStyle w:val="BodyText"/>
-      </w:pPr>
-      <w:r>
-        <w:t xml:space="preserve">Post-Katrina, the share of New Orleans households without access to a vehicle dropped from 27 percent in 2000 to 17 percent in 2021. Nonetheless, at 17 percent, New Orleans’ share is more than twice as high as in neighboring parishes, indicating the importance of a robust public transportation system and comprehensive evacuation plan.</w:t>
-      </w:r>
-    </w:p>
-    <w:p>
-      <w:pPr>
-        <w:pStyle w:val="BodyText"/>
-      </w:pPr>
-      <w:r>
-        <w:drawing>
-          <wp:inline>
-            <wp:extent cx="5334000" cy="3809999"/>
-            <wp:effectExtent b="0" l="0" r="0" t="0"/>
-            <wp:docPr descr="" title="" id="110" name="Picture"/>
-            <a:graphic>
-              <a:graphicData uri="http://schemas.openxmlformats.org/drawingml/2006/picture">
-                <pic:pic>
-                  <pic:nvPicPr>
-                    <pic:cNvPr descr="uploads/2022/10/veh-1.png" id="111" name="Picture"/>
-                    <pic:cNvPicPr>
-                      <a:picLocks noChangeArrowheads="1" noChangeAspect="1"/>
-                    </pic:cNvPicPr>
-                  </pic:nvPicPr>
-                  <pic:blipFill>
-                    <a:blip r:embed="rId109"/>
-                    <a:stretch>
-                      <a:fillRect/>
-                    </a:stretch>
-                  </pic:blipFill>
-                  <pic:spPr bwMode="auto">
-                    <a:xfrm>
-                      <a:off x="0" y="0"/>
-                      <a:ext cx="5334000" cy="3809999"/>
-                    </a:xfrm>
-                    <a:prstGeom prst="rect">
-                      <a:avLst/>
-                    </a:prstGeom>
-                    <a:noFill/>
-                    <a:ln w="9525">
-                      <a:noFill/>
-                      <a:headEnd/>
-                      <a:tailEnd/>
-                    </a:ln>
-                  </pic:spPr>
-                </pic:pic>
-              </a:graphicData>
-            </a:graphic>
-          </wp:inline>
-        </w:drawing>
-      </w:r>
-    </w:p>
-    <w:bookmarkEnd w:id="112"/>
-    <w:bookmarkStart w:id="124" w:name="X7187bcff5d72451bb72cd123b124e890c5e399f"/>
-    <w:p>
-      <w:pPr>
-        <w:pStyle w:val="Heading2"/>
-      </w:pPr>
-      <w:r>
-        <w:t xml:space="preserve">Foreign-born population and geographic mobility</w:t>
-      </w:r>
-    </w:p>
-    <w:p>
-      <w:pPr>
-        <w:pStyle w:val="FirstParagraph"/>
-      </w:pPr>
-      <w:r>
-        <w:t xml:space="preserve">A rising foreign-born share of the population may reflect expanding economic opportunities for both high-skilled and low-skilled workers.</w:t>
-      </w:r>
-      <w:r>
-        <w:rPr>
-          <w:rStyle w:val="FootnoteReference"/>
-        </w:rPr>
-        <w:footnoteReference w:id="113"/>
-      </w:r>
-      <w:r>
-        <w:t xml:space="preserve"> </w:t>
-      </w:r>
-      <w:r>
-        <w:t xml:space="preserve">That share of the population has grown in all three of the most populous metro parishes since 2000, led by a 6.1 percentage point gain in Jefferson Parish. By 2021, fully 13.6 percent of Jefferson Parish population was foreign-born, similar to the U.S. share. In Orleans and St. Tammany parishes the foreign-born share of the population increased by 1.4 percentage points between 2000 and 2021.</w:t>
-      </w:r>
-    </w:p>
-    <w:p>
-      <w:pPr>
-        <w:pStyle w:val="BodyText"/>
-      </w:pPr>
-      <w:r>
-        <w:drawing>
-          <wp:inline>
-            <wp:extent cx="5334000" cy="3809999"/>
-            <wp:effectExtent b="0" l="0" r="0" t="0"/>
-            <wp:docPr descr="" title="" id="116" name="Picture"/>
-            <a:graphic>
-              <a:graphicData uri="http://schemas.openxmlformats.org/drawingml/2006/picture">
-                <pic:pic>
-                  <pic:nvPicPr>
-                    <pic:cNvPr descr="uploads/2022/10/forbor-1.png" id="117" name="Picture"/>
-                    <pic:cNvPicPr>
-                      <a:picLocks noChangeArrowheads="1" noChangeAspect="1"/>
-                    </pic:cNvPicPr>
-                  </pic:nvPicPr>
-                  <pic:blipFill>
-                    <a:blip r:embed="rId115"/>
-                    <a:stretch>
-                      <a:fillRect/>
-                    </a:stretch>
-                  </pic:blipFill>
-                  <pic:spPr bwMode="auto">
-                    <a:xfrm>
-                      <a:off x="0" y="0"/>
-                      <a:ext cx="5334000" cy="3809999"/>
-                    </a:xfrm>
-                    <a:prstGeom prst="rect">
-                      <a:avLst/>
-                    </a:prstGeom>
-                    <a:noFill/>
-                    <a:ln w="9525">
-                      <a:noFill/>
-                      <a:headEnd/>
-                      <a:tailEnd/>
-                    </a:ln>
-                  </pic:spPr>
-                </pic:pic>
-              </a:graphicData>
-            </a:graphic>
-          </wp:inline>
-        </w:drawing>
-      </w:r>
-    </w:p>
-    <w:p>
-      <w:pPr>
-        <w:pStyle w:val="BodyText"/>
-      </w:pPr>
-      <w:r>
-        <w:t xml:space="preserve">Like the foreign-born population, a rising share of the population who moved into Orleans Parish in the past year may reflect expanding economic opportunities. The most frequent reason people move long distances, such as from one state to another state, is for job opportunities.</w:t>
-      </w:r>
-      <w:r>
-        <w:rPr>
-          <w:rStyle w:val="FootnoteReference"/>
-        </w:rPr>
-        <w:footnoteReference w:id="118"/>
-      </w:r>
-      <w:r>
-        <w:t xml:space="preserve"> </w:t>
-      </w:r>
-      <w:r>
-        <w:t xml:space="preserve">In addition, the young and well-educated are more likely than others to move long distances.</w:t>
-      </w:r>
-      <w:r>
-        <w:rPr>
-          <w:rStyle w:val="FootnoteReference"/>
-        </w:rPr>
-        <w:footnoteReference w:id="120"/>
-      </w:r>
-      <w:r>
-        <w:t xml:space="preserve"> </w:t>
-      </w:r>
-      <w:r>
-        <w:t xml:space="preserve">In 2021, 6 percent of the population in Orleans Parish had moved into the parish in the past year, up from 3 percent in 2004. Over 59 percent of the new movers into Orleans Parish came from outside the state of Louisiana. In Jefferson Parish, the share of the population who were new movers into the parish was 5 percent in 2004, and has not significantly changed.</w:t>
-      </w:r>
-    </w:p>
-    <w:p>
-      <w:pPr>
-        <w:pStyle w:val="BodyText"/>
-      </w:pPr>
-      <w:r>
-        <w:drawing>
-          <wp:inline>
-            <wp:extent cx="5334000" cy="3200400"/>
-            <wp:effectExtent b="0" l="0" r="0" t="0"/>
-            <wp:docPr descr="" title="" id="122" name="Picture"/>
-            <a:graphic>
-              <a:graphicData uri="http://schemas.openxmlformats.org/drawingml/2006/picture">
-                <pic:pic>
-                  <pic:nvPicPr>
-                    <pic:cNvPr descr="uploads/2022/10/mob-1.png" id="123" name="Picture"/>
-                    <pic:cNvPicPr>
-                      <a:picLocks noChangeArrowheads="1" noChangeAspect="1"/>
-                    </pic:cNvPicPr>
-                  </pic:nvPicPr>
-                  <pic:blipFill>
-                    <a:blip r:embed="rId121"/>
-                    <a:stretch>
-                      <a:fillRect/>
-                    </a:stretch>
-                  </pic:blipFill>
-                  <pic:spPr bwMode="auto">
-                    <a:xfrm>
-                      <a:off x="0" y="0"/>
-                      <a:ext cx="5334000" cy="3200400"/>
-                    </a:xfrm>
-                    <a:prstGeom prst="rect">
-                      <a:avLst/>
-                    </a:prstGeom>
-                    <a:noFill/>
-                    <a:ln w="9525">
-                      <a:noFill/>
-                      <a:headEnd/>
-                      <a:tailEnd/>
-                    </a:ln>
-                  </pic:spPr>
-                </pic:pic>
-              </a:graphicData>
-            </a:graphic>
-          </wp:inline>
-        </w:drawing>
-      </w:r>
-    </w:p>
-    <w:bookmarkEnd w:id="124"/>
-    <w:bookmarkStart w:id="137" w:name="homeownership"/>
-    <w:p>
-      <w:pPr>
-        <w:pStyle w:val="Heading2"/>
-      </w:pPr>
-      <w:r>
-        <w:t xml:space="preserve">Homeownership</w:t>
-      </w:r>
-    </w:p>
-    <w:p>
-      <w:pPr>
-        <w:pStyle w:val="FirstParagraph"/>
-      </w:pPr>
-      <w:r>
-        <w:t xml:space="preserve">Homeownership rates across the U.S. have fallen since 2000 from 66 to 65 percent in 2021. Homeownership rates have held steady in St. Tammany around 80 percent since 2000. In contrast, homeownership rates in New Orleans have increased slightly, but still are a much lower 53 percent.</w:t>
-      </w:r>
-    </w:p>
-    <w:p>
-      <w:pPr>
-        <w:pStyle w:val="BodyText"/>
-      </w:pPr>
-      <w:r>
-        <w:drawing>
-          <wp:inline>
-            <wp:extent cx="5334000" cy="3809999"/>
-            <wp:effectExtent b="0" l="0" r="0" t="0"/>
-            <wp:docPr descr="" title="" id="126" name="Picture"/>
-            <a:graphic>
-              <a:graphicData uri="http://schemas.openxmlformats.org/drawingml/2006/picture">
-                <pic:pic>
-                  <pic:nvPicPr>
-                    <pic:cNvPr descr="uploads/2022/10/ho-1.png" id="127" name="Picture"/>
-                    <pic:cNvPicPr>
-                      <a:picLocks noChangeArrowheads="1" noChangeAspect="1"/>
-                    </pic:cNvPicPr>
-                  </pic:nvPicPr>
-                  <pic:blipFill>
-                    <a:blip r:embed="rId125"/>
-                    <a:stretch>
-                      <a:fillRect/>
-                    </a:stretch>
-                  </pic:blipFill>
-                  <pic:spPr bwMode="auto">
-                    <a:xfrm>
-                      <a:off x="0" y="0"/>
-                      <a:ext cx="5334000" cy="3809999"/>
-                    </a:xfrm>
-                    <a:prstGeom prst="rect">
-                      <a:avLst/>
-                    </a:prstGeom>
-                    <a:noFill/>
-                    <a:ln w="9525">
-                      <a:noFill/>
-                      <a:headEnd/>
-                      <a:tailEnd/>
-                    </a:ln>
-                  </pic:spPr>
-                </pic:pic>
-              </a:graphicData>
-            </a:graphic>
-          </wp:inline>
-        </w:drawing>
-      </w:r>
-    </w:p>
-    <w:p>
-      <w:pPr>
-        <w:pStyle w:val="BodyText"/>
-      </w:pPr>
-      <w:r>
-        <w:t xml:space="preserve">Homeownership rates among African Americans in New Orleans made consistent progress between 1970 and 2021, increasing from 27 percent to 46 percent in 2021. Still, the difference in homeownership rates between Black and White people in 2021 was significant, with only 46 percent of African Americans in New Orleans owning homes compared to 59 percent of whites.</w:t>
-      </w:r>
-    </w:p>
-    <w:p>
-      <w:pPr>
-        <w:pStyle w:val="BodyText"/>
-      </w:pPr>
-      <w:r>
-        <w:drawing>
-          <wp:inline>
-            <wp:extent cx="5334000" cy="3809999"/>
-            <wp:effectExtent b="0" l="0" r="0" t="0"/>
-            <wp:docPr descr="" title="" id="129" name="Picture"/>
-            <a:graphic>
-              <a:graphicData uri="http://schemas.openxmlformats.org/drawingml/2006/picture">
-                <pic:pic>
-                  <pic:nvPicPr>
-                    <pic:cNvPr descr="uploads/2022/10/honomo%20hist-1.png" id="130" name="Picture"/>
-                    <pic:cNvPicPr>
-                      <a:picLocks noChangeArrowheads="1" noChangeAspect="1"/>
-                    </pic:cNvPicPr>
-                  </pic:nvPicPr>
-                  <pic:blipFill>
-                    <a:blip r:embed="rId128"/>
-                    <a:stretch>
-                      <a:fillRect/>
-                    </a:stretch>
-                  </pic:blipFill>
-                  <pic:spPr bwMode="auto">
-                    <a:xfrm>
-                      <a:off x="0" y="0"/>
-                      <a:ext cx="5334000" cy="3809999"/>
-                    </a:xfrm>
-                    <a:prstGeom prst="rect">
-                      <a:avLst/>
-                    </a:prstGeom>
-                    <a:noFill/>
-                    <a:ln w="9525">
-                      <a:noFill/>
-                      <a:headEnd/>
-                      <a:tailEnd/>
-                    </a:ln>
-                  </pic:spPr>
-                </pic:pic>
-              </a:graphicData>
-            </a:graphic>
-          </wp:inline>
-        </w:drawing>
-      </w:r>
-    </w:p>
-    <w:p>
-      <w:pPr>
-        <w:pStyle w:val="BodyText"/>
-      </w:pPr>
-      <w:r>
-        <w:t xml:space="preserve">Metro homeownership rates mirror national rates, with just over 65 percent of all householders owning their homes and White homeownership rates about 27 percentage points higher than rates for Black homeownership. This disparity is smaller in Orleans Parish, where only 63 percent of White householders own their homes. Homeownership in St. Tammany outstrips Orleans, Jefferson, and the metro overall, with 80 percent of all householders owning their home: a rate of 61 percent for Black householders, 84 percent for White, and 73 percent for Hispanic.</w:t>
+        <w:t xml:space="preserve">Homeowners without a mortgage own their homes free and clear of any type of loan. A high share of such homeowners usually indicates residents living in the same house for long periods of time, and helps shield neighborhoods from foreclosures. The proportion of metro area homeowners without a mortgage has increased from 35 to 43 percent between 2000 and 2021, driven by changes in Orleans and Jefferson. The share of homeowners without a mortgage jumped from 33 to 43 percent in Orleans and from 35 to 45 percent in Jefferson. One reason for the surge may be that homeowners who returned after Katrina used insurance or Road Home proceeds to pay off their mortgage principal. In fact, Orleans and Jefferson received the first and second largest number of Road Home Option 1 grants among all Louisiana parishes.</w:t>
       </w:r>
     </w:p>
     <w:p>
@@ -1881,7 +1879,7 @@
               <a:graphicData uri="http://schemas.openxmlformats.org/drawingml/2006/picture">
                 <pic:pic>
                   <pic:nvPicPr>
-                    <pic:cNvPr descr="uploads/2022/10/honomo%20race/eth-1.png" id="133" name="Picture"/>
+                    <pic:cNvPr descr="uploads/2022/10/honomo-1.png" id="133" name="Picture"/>
                     <pic:cNvPicPr>
                       <a:picLocks noChangeArrowheads="1" noChangeAspect="1"/>
                     </pic:cNvPicPr>
@@ -1914,12 +1912,34 @@
         </w:drawing>
       </w:r>
     </w:p>
-    <w:p>
-      <w:pPr>
-        <w:pStyle w:val="BodyText"/>
-      </w:pPr>
-      <w:r>
-        <w:t xml:space="preserve">Homeowners without a mortgage own their homes free and clear of any type of loan. A high share of such homeowners usually indicates residents living in the same house for long periods of time, and helps shield neighborhoods from foreclosures. The proportion of metro area homeowners without a mortgage has increased from 35 to 0 percent between 2000 and 2021, driven by changes in Orleans and Jefferson. The share of homeowners without a mortgage jumped from 33 to 0 percent in Orleans and from 35 to 0 percent in Jefferson. One reason for the surge may be that homeowners who returned after Katrina used insurance or Road Home proceeds to pay off their mortgage principal. In fact, Orleans and Jefferson received the first and second largest number of Road Home Option 1 grants among all Louisiana parishes.</w:t>
+    <w:bookmarkEnd w:id="134"/>
+    <w:bookmarkStart w:id="160" w:name="X69b755cb956f42ab3887b20d5b9e3ff8373766b"/>
+    <w:p>
+      <w:pPr>
+        <w:pStyle w:val="Heading2"/>
+      </w:pPr>
+      <w:r>
+        <w:t xml:space="preserve">Housing costs and affordability, housing stock, and commuting</w:t>
+      </w:r>
+    </w:p>
+    <w:p>
+      <w:pPr>
+        <w:pStyle w:val="FirstParagraph"/>
+      </w:pPr>
+      <w:r>
+        <w:t xml:space="preserve">High housing costs can limit a region’s ability to attract and retain the workforce essential for a healthy economy.</w:t>
+      </w:r>
+      <w:r>
+        <w:rPr>
+          <w:rStyle w:val="FootnoteReference"/>
+        </w:rPr>
+        <w:footnoteReference w:id="135"/>
+      </w:r>
+      <w:r>
+        <w:t xml:space="preserve"> </w:t>
+      </w:r>
+      <w:r>
+        <w:t xml:space="preserve">Severe housing cost burdens of more than 50 percent of household income indicate a serious problem in housing affordability. In 2004, the share of severely cost-burdened renters in New Orleans and the U.S. was 23 percent. In the 17 years since, that share has spiked to 37 percent in Orleans while remaining at 26 percent nationally. In Jefferson Parish, the share of renters paying more than 50 percent of household income on housing and utilities is 29 percent in 2021.</w:t>
       </w:r>
     </w:p>
     <w:p>
@@ -1931,18 +1951,18 @@
           <wp:inline>
             <wp:extent cx="5334000" cy="3809999"/>
             <wp:effectExtent b="0" l="0" r="0" t="0"/>
-            <wp:docPr descr="" title="" id="135" name="Picture"/>
+            <wp:docPr descr="" title="" id="138" name="Picture"/>
             <a:graphic>
               <a:graphicData uri="http://schemas.openxmlformats.org/drawingml/2006/picture">
                 <pic:pic>
                   <pic:nvPicPr>
-                    <pic:cNvPr descr="uploads/2022/10/honomo-1.png" id="136" name="Picture"/>
+                    <pic:cNvPr descr="uploads/2022/10/rentbur-1.png" id="139" name="Picture"/>
                     <pic:cNvPicPr>
                       <a:picLocks noChangeArrowheads="1" noChangeAspect="1"/>
                     </pic:cNvPicPr>
                   </pic:nvPicPr>
                   <pic:blipFill>
-                    <a:blip r:embed="rId134"/>
+                    <a:blip r:embed="rId137"/>
                     <a:stretch>
                       <a:fillRect/>
                     </a:stretch>
@@ -1969,34 +1989,12 @@
         </w:drawing>
       </w:r>
     </w:p>
-    <w:bookmarkEnd w:id="137"/>
-    <w:bookmarkStart w:id="163" w:name="X69b755cb956f42ab3887b20d5b9e3ff8373766b"/>
-    <w:p>
-      <w:pPr>
-        <w:pStyle w:val="Heading2"/>
-      </w:pPr>
-      <w:r>
-        <w:t xml:space="preserve">Housing costs and affordability, housing stock, and commuting</w:t>
-      </w:r>
-    </w:p>
-    <w:p>
-      <w:pPr>
-        <w:pStyle w:val="FirstParagraph"/>
-      </w:pPr>
-      <w:r>
-        <w:t xml:space="preserve">High housing costs can limit a region’s ability to attract and retain the workforce essential for a healthy economy.</w:t>
-      </w:r>
-      <w:r>
-        <w:rPr>
-          <w:rStyle w:val="FootnoteReference"/>
-        </w:rPr>
-        <w:footnoteReference w:id="138"/>
-      </w:r>
-      <w:r>
-        <w:t xml:space="preserve"> </w:t>
-      </w:r>
-      <w:r>
-        <w:t xml:space="preserve">Severe housing cost burdens of more than 50 percent of household income indicate a serious problem in housing affordability. In 2004, the share of severely cost-burdened renters in New Orleans and the U.S. was 24 percent. In the 17 years since, that share has spiked to 37 percent in Orleans while remaining at 26 percent nationally. In Jefferson Parish, the share of renters paying more than 50 percent of household income on housing and utilities is 29 percent in 2021.</w:t>
+    <w:p>
+      <w:pPr>
+        <w:pStyle w:val="BodyText"/>
+      </w:pPr>
+      <w:r>
+        <w:t xml:space="preserve">The share of homeowners paying more than 50 percent of household income on their mortgage, taxes, utilities, and insurance is -1.2 percentage points less in metro area since 2004. There is a clear gap between the rate of housing cost burden for renters vs. homeowners, and that gap has widened.</w:t>
       </w:r>
     </w:p>
     <w:p>
@@ -2013,7 +2011,7 @@
               <a:graphicData uri="http://schemas.openxmlformats.org/drawingml/2006/picture">
                 <pic:pic>
                   <pic:nvPicPr>
-                    <pic:cNvPr descr="uploads/2022/10/rentbur-1.png" id="142" name="Picture"/>
+                    <pic:cNvPr descr="uploads/2022/10/hoburGraphic-1.png" id="142" name="Picture"/>
                     <pic:cNvPicPr>
                       <a:picLocks noChangeArrowheads="1" noChangeAspect="1"/>
                     </pic:cNvPicPr>
@@ -2051,7 +2049,7 @@
         <w:pStyle w:val="BodyText"/>
       </w:pPr>
       <w:r>
-        <w:t xml:space="preserve">The share of homeowners paying more than 50 percent of household income on their mortgage, taxes, utilities, and insurance is 0.8 percentage points less in metro area since 2004. There is a clear gap between the rate of housing cost burden for renters vs. homeowners, and that gap has widened.</w:t>
+        <w:t xml:space="preserve">The surge in the share of severely cost-burdened renters in New Orleans is reflective of the surge in the median gross rent (rent plus utilities) in the city. From 2004 to 2021, monthly rent plus utilities rose from $798 to $1,082 in New Orleans, a 36 percent increase after adjusting for inflation. Meanwhile, median gross rents increased 23 percent metrowide compared to 22 percent nationwide.</w:t>
       </w:r>
     </w:p>
     <w:p>
@@ -2068,7 +2066,7 @@
               <a:graphicData uri="http://schemas.openxmlformats.org/drawingml/2006/picture">
                 <pic:pic>
                   <pic:nvPicPr>
-                    <pic:cNvPr descr="uploads/2022/10/hoburGraphic-1.png" id="145" name="Picture"/>
+                    <pic:cNvPr descr="uploads/2022/10/medrent-1.png" id="145" name="Picture"/>
                     <pic:cNvPicPr>
                       <a:picLocks noChangeArrowheads="1" noChangeAspect="1"/>
                     </pic:cNvPicPr>
@@ -2106,7 +2104,39 @@
         <w:pStyle w:val="BodyText"/>
       </w:pPr>
       <w:r>
-        <w:t xml:space="preserve">The surge in the share of severely cost-burdened renters in New Orleans is reflective of the surge in the median gross rent (rent plus utilities) in the city. From 2004 to 2021, monthly rent plus utilities rose from $758 to $1,082 in New Orleans, a 43 percent increase after adjusting for inflation. Meanwhile, median gross rents increased 30 percent metrowide compared to 28 percent nationwide.</w:t>
+        <w:t xml:space="preserve">America’s aging housing stock represents both a potential problem and an opportunity. Older homes are less energy-efficient and more expensive to maintain.</w:t>
+      </w:r>
+      <w:r>
+        <w:rPr>
+          <w:rStyle w:val="FootnoteReference"/>
+        </w:rPr>
+        <w:footnoteReference w:id="146"/>
+      </w:r>
+      <w:r>
+        <w:t xml:space="preserve"> </w:t>
+      </w:r>
+      <w:r>
+        <w:t xml:space="preserve">Moreover, research has shown that lead poisoning in children is correlated strongly with residing in pre-1950 homes.</w:t>
+      </w:r>
+      <w:r>
+        <w:rPr>
+          <w:rStyle w:val="FootnoteReference"/>
+        </w:rPr>
+        <w:footnoteReference w:id="148"/>
+      </w:r>
+      <w:r>
+        <w:t xml:space="preserve"> </w:t>
+      </w:r>
+      <w:r>
+        <w:t xml:space="preserve">Conversely, in New Orleans, many older homes are protected by preservation laws that have helped retain the historic character of the city.</w:t>
+      </w:r>
+    </w:p>
+    <w:p>
+      <w:pPr>
+        <w:pStyle w:val="BodyText"/>
+      </w:pPr>
+      <w:r>
+        <w:t xml:space="preserve">In Orleans Parish, fully 38 percent of all housing units are in pre-1950 structures. Meanwhile, in Jefferson Parish, 72 percent of the housing stock was built in the 1950s, 1960s, 1970s, and 1980s, and just 20 percent of housing stock has been built since 1990. In contrast, in St. Tammany, the majority of housing units are in structures that have been built since 1990.</w:t>
       </w:r>
     </w:p>
     <w:p>
@@ -2116,107 +2146,20 @@
       <w:r>
         <w:drawing>
           <wp:inline>
-            <wp:extent cx="5334000" cy="3809999"/>
+            <wp:extent cx="5334000" cy="4445000"/>
             <wp:effectExtent b="0" l="0" r="0" t="0"/>
-            <wp:docPr descr="" title="" id="147" name="Picture"/>
+            <wp:docPr descr="" title="" id="151" name="Picture"/>
             <a:graphic>
               <a:graphicData uri="http://schemas.openxmlformats.org/drawingml/2006/picture">
                 <pic:pic>
                   <pic:nvPicPr>
-                    <pic:cNvPr descr="uploads/2022/10/medrent-1.png" id="148" name="Picture"/>
+                    <pic:cNvPr descr="uploads/2022/10/yrbuilt-1.png" id="152" name="Picture"/>
                     <pic:cNvPicPr>
                       <a:picLocks noChangeArrowheads="1" noChangeAspect="1"/>
                     </pic:cNvPicPr>
                   </pic:nvPicPr>
                   <pic:blipFill>
-                    <a:blip r:embed="rId146"/>
-                    <a:stretch>
-                      <a:fillRect/>
-                    </a:stretch>
-                  </pic:blipFill>
-                  <pic:spPr bwMode="auto">
-                    <a:xfrm>
-                      <a:off x="0" y="0"/>
-                      <a:ext cx="5334000" cy="3809999"/>
-                    </a:xfrm>
-                    <a:prstGeom prst="rect">
-                      <a:avLst/>
-                    </a:prstGeom>
-                    <a:noFill/>
-                    <a:ln w="9525">
-                      <a:noFill/>
-                      <a:headEnd/>
-                      <a:tailEnd/>
-                    </a:ln>
-                  </pic:spPr>
-                </pic:pic>
-              </a:graphicData>
-            </a:graphic>
-          </wp:inline>
-        </w:drawing>
-      </w:r>
-    </w:p>
-    <w:p>
-      <w:pPr>
-        <w:pStyle w:val="BodyText"/>
-      </w:pPr>
-      <w:r>
-        <w:t xml:space="preserve">America’s aging housing stock represents both a potential problem and an opportunity. Older homes are less energy-efficient and more expensive to maintain.</w:t>
-      </w:r>
-      <w:r>
-        <w:rPr>
-          <w:rStyle w:val="FootnoteReference"/>
-        </w:rPr>
-        <w:footnoteReference w:id="149"/>
-      </w:r>
-      <w:r>
-        <w:t xml:space="preserve"> </w:t>
-      </w:r>
-      <w:r>
-        <w:t xml:space="preserve">Moreover, research has shown that lead poisoning in children is correlated strongly with residing in pre-1950 homes.</w:t>
-      </w:r>
-      <w:r>
-        <w:rPr>
-          <w:rStyle w:val="FootnoteReference"/>
-        </w:rPr>
-        <w:footnoteReference w:id="151"/>
-      </w:r>
-      <w:r>
-        <w:t xml:space="preserve"> </w:t>
-      </w:r>
-      <w:r>
-        <w:t xml:space="preserve">Conversely, in New Orleans, many older homes are protected by preservation laws that have helped retain the historic character of the city.</w:t>
-      </w:r>
-    </w:p>
-    <w:p>
-      <w:pPr>
-        <w:pStyle w:val="BodyText"/>
-      </w:pPr>
-      <w:r>
-        <w:t xml:space="preserve">In Orleans Parish, fully 38 percent of all housing units are in pre-1950 structures. Meanwhile, in Jefferson Parish, 72 percent of the housing stock was built in the 1950s, 1960s, 1970s, and 1980s, and just 20 percent of housing stock has been built since 1990. In contrast, in St. Tammany, the majority of housing units are in structures that have been built since 1990.</w:t>
-      </w:r>
-    </w:p>
-    <w:p>
-      <w:pPr>
-        <w:pStyle w:val="BodyText"/>
-      </w:pPr>
-      <w:r>
-        <w:drawing>
-          <wp:inline>
-            <wp:extent cx="5334000" cy="4445000"/>
-            <wp:effectExtent b="0" l="0" r="0" t="0"/>
-            <wp:docPr descr="" title="" id="154" name="Picture"/>
-            <a:graphic>
-              <a:graphicData uri="http://schemas.openxmlformats.org/drawingml/2006/picture">
-                <pic:pic>
-                  <pic:nvPicPr>
-                    <pic:cNvPr descr="uploads/2022/10/yrbuilt-1.png" id="155" name="Picture"/>
-                    <pic:cNvPicPr>
-                      <a:picLocks noChangeArrowheads="1" noChangeAspect="1"/>
-                    </pic:cNvPicPr>
-                  </pic:nvPicPr>
-                  <pic:blipFill>
-                    <a:blip r:embed="rId153"/>
+                    <a:blip r:embed="rId150"/>
                     <a:stretch>
                       <a:fillRect/>
                     </a:stretch>
@@ -2254,7 +2197,7 @@
         <w:rPr>
           <w:rStyle w:val="FootnoteReference"/>
         </w:rPr>
-        <w:footnoteReference w:id="156"/>
+        <w:footnoteReference w:id="153"/>
       </w:r>
     </w:p>
     <w:p>
@@ -2268,7 +2211,7 @@
         <w:rPr>
           <w:rStyle w:val="FootnoteReference"/>
         </w:rPr>
-        <w:footnoteReference w:id="158"/>
+        <w:footnoteReference w:id="155"/>
       </w:r>
       <w:r>
         <w:t xml:space="preserve"> </w:t>
@@ -2294,18 +2237,18 @@
           <wp:inline>
             <wp:extent cx="5334000" cy="3200400"/>
             <wp:effectExtent b="0" l="0" r="0" t="0"/>
-            <wp:docPr descr="" title="" id="161" name="Picture"/>
+            <wp:docPr descr="" title="" id="158" name="Picture"/>
             <a:graphic>
               <a:graphicData uri="http://schemas.openxmlformats.org/drawingml/2006/picture">
                 <pic:pic>
                   <pic:nvPicPr>
-                    <pic:cNvPr descr="uploads/2022/10/commute-1.png" id="162" name="Picture"/>
+                    <pic:cNvPr descr="uploads/2022/10/commute-1.png" id="159" name="Picture"/>
                     <pic:cNvPicPr>
                       <a:picLocks noChangeArrowheads="1" noChangeAspect="1"/>
                     </pic:cNvPicPr>
                   </pic:nvPicPr>
                   <pic:blipFill>
-                    <a:blip r:embed="rId160"/>
+                    <a:blip r:embed="rId157"/>
                     <a:stretch>
                       <a:fillRect/>
                     </a:stretch>
@@ -2332,8 +2275,8 @@
         </w:drawing>
       </w:r>
     </w:p>
-    <w:bookmarkEnd w:id="163"/>
-    <w:bookmarkStart w:id="166" w:name="data-sources-methodology"/>
+    <w:bookmarkEnd w:id="160"/>
+    <w:bookmarkStart w:id="163" w:name="data-sources-methodology"/>
     <w:p>
       <w:pPr>
         <w:pStyle w:val="Heading2"/>
@@ -2386,7 +2329,7 @@
       <w:r>
         <w:t xml:space="preserve"> </w:t>
       </w:r>
-      <w:hyperlink r:id="rId164">
+      <w:hyperlink r:id="rId161">
         <w:r>
           <w:rPr>
             <w:rStyle w:val="Hyperlink"/>
@@ -2408,7 +2351,7 @@
       <w:r>
         <w:t xml:space="preserve"> </w:t>
       </w:r>
-      <w:hyperlink r:id="rId165">
+      <w:hyperlink r:id="rId162">
         <w:r>
           <w:rPr>
             <w:rStyle w:val="Hyperlink"/>
@@ -2428,8 +2371,8 @@
         <w:t xml:space="preserve">Standard errors for Census 2000 and Census 2010 SF1 data are zero.</w:t>
       </w:r>
     </w:p>
-    <w:bookmarkEnd w:id="166"/>
-    <w:bookmarkStart w:id="167" w:name="endnotes"/>
+    <w:bookmarkEnd w:id="163"/>
+    <w:bookmarkStart w:id="164" w:name="endnotes"/>
     <w:p>
       <w:pPr>
         <w:pStyle w:val="Heading2"/>
@@ -2438,7 +2381,7 @@
         <w:t xml:space="preserve">Endnotes</w:t>
       </w:r>
     </w:p>
-    <w:bookmarkEnd w:id="167"/>
+    <w:bookmarkEnd w:id="164"/>
     <w:sectPr/>
   </w:body>
 </w:document>
@@ -2568,7 +2511,7 @@
       </w:r>
     </w:p>
   </w:footnote>
-  <w:footnote w:id="37">
+  <w:footnote w:id="34">
     <w:p>
       <w:pPr>
         <w:pStyle w:val="FootnoteText"/>
@@ -2588,7 +2531,7 @@
       <w:r>
         <w:t xml:space="preserve"> </w:t>
       </w:r>
-      <w:hyperlink r:id="rId38">
+      <w:hyperlink r:id="rId35">
         <w:r>
           <w:rPr>
             <w:rStyle w:val="Hyperlink"/>
@@ -2601,7 +2544,7 @@
       </w:r>
     </w:p>
   </w:footnote>
-  <w:footnote w:id="43">
+  <w:footnote w:id="40">
     <w:p>
       <w:pPr>
         <w:pStyle w:val="FootnoteText"/>
@@ -2621,7 +2564,7 @@
       <w:r>
         <w:t xml:space="preserve"> </w:t>
       </w:r>
-      <w:hyperlink r:id="rId44">
+      <w:hyperlink r:id="rId41">
         <w:r>
           <w:rPr>
             <w:rStyle w:val="Hyperlink"/>
@@ -2634,7 +2577,7 @@
       </w:r>
     </w:p>
   </w:footnote>
-  <w:footnote w:id="61">
+  <w:footnote w:id="58">
     <w:p>
       <w:pPr>
         <w:pStyle w:val="FootnoteText"/>
@@ -2654,7 +2597,7 @@
       <w:r>
         <w:t xml:space="preserve"> </w:t>
       </w:r>
-      <w:hyperlink r:id="rId62">
+      <w:hyperlink r:id="rId59">
         <w:r>
           <w:rPr>
             <w:rStyle w:val="Hyperlink"/>
@@ -2668,7 +2611,7 @@
       <w:r>
         <w:t xml:space="preserve"> </w:t>
       </w:r>
-      <w:hyperlink r:id="rId63">
+      <w:hyperlink r:id="rId60">
         <w:r>
           <w:rPr>
             <w:rStyle w:val="Hyperlink"/>
@@ -2681,7 +2624,7 @@
       </w:r>
     </w:p>
   </w:footnote>
-  <w:footnote w:id="85">
+  <w:footnote w:id="82">
     <w:p>
       <w:pPr>
         <w:pStyle w:val="FootnoteText"/>
@@ -2701,7 +2644,7 @@
       <w:r>
         <w:t xml:space="preserve"> </w:t>
       </w:r>
-      <w:hyperlink r:id="rId86">
+      <w:hyperlink r:id="rId83">
         <w:r>
           <w:rPr>
             <w:rStyle w:val="Hyperlink"/>
@@ -2714,7 +2657,7 @@
       </w:r>
     </w:p>
   </w:footnote>
-  <w:footnote w:id="113">
+  <w:footnote w:id="110">
     <w:p>
       <w:pPr>
         <w:pStyle w:val="FootnoteText"/>
@@ -2734,7 +2677,7 @@
       <w:r>
         <w:t xml:space="preserve"> </w:t>
       </w:r>
-      <w:hyperlink r:id="rId114">
+      <w:hyperlink r:id="rId111">
         <w:r>
           <w:rPr>
             <w:rStyle w:val="Hyperlink"/>
@@ -2747,7 +2690,7 @@
       </w:r>
     </w:p>
   </w:footnote>
-  <w:footnote w:id="118">
+  <w:footnote w:id="115">
     <w:p>
       <w:pPr>
         <w:pStyle w:val="FootnoteText"/>
@@ -2767,7 +2710,7 @@
       <w:r>
         <w:t xml:space="preserve"> </w:t>
       </w:r>
-      <w:hyperlink r:id="rId119">
+      <w:hyperlink r:id="rId116">
         <w:r>
           <w:rPr>
             <w:rStyle w:val="Hyperlink"/>
@@ -2780,7 +2723,7 @@
       </w:r>
     </w:p>
   </w:footnote>
-  <w:footnote w:id="120">
+  <w:footnote w:id="117">
     <w:p>
       <w:pPr>
         <w:pStyle w:val="FootnoteText"/>
@@ -2800,7 +2743,7 @@
       <w:r>
         <w:t xml:space="preserve"> </w:t>
       </w:r>
-      <w:hyperlink r:id="rId119">
+      <w:hyperlink r:id="rId116">
         <w:r>
           <w:rPr>
             <w:rStyle w:val="Hyperlink"/>
@@ -2813,7 +2756,7 @@
       </w:r>
     </w:p>
   </w:footnote>
-  <w:footnote w:id="138">
+  <w:footnote w:id="135">
     <w:p>
       <w:pPr>
         <w:pStyle w:val="FootnoteText"/>
@@ -2833,7 +2776,7 @@
       <w:r>
         <w:t xml:space="preserve"> </w:t>
       </w:r>
-      <w:hyperlink r:id="rId139">
+      <w:hyperlink r:id="rId136">
         <w:r>
           <w:rPr>
             <w:rStyle w:val="Hyperlink"/>
@@ -2846,7 +2789,7 @@
       </w:r>
     </w:p>
   </w:footnote>
-  <w:footnote w:id="149">
+  <w:footnote w:id="146">
     <w:p>
       <w:pPr>
         <w:pStyle w:val="FootnoteText"/>
@@ -2866,7 +2809,7 @@
       <w:r>
         <w:t xml:space="preserve"> </w:t>
       </w:r>
-      <w:hyperlink r:id="rId150">
+      <w:hyperlink r:id="rId147">
         <w:r>
           <w:rPr>
             <w:rStyle w:val="Hyperlink"/>
@@ -2879,7 +2822,7 @@
       </w:r>
     </w:p>
   </w:footnote>
-  <w:footnote w:id="151">
+  <w:footnote w:id="148">
     <w:p>
       <w:pPr>
         <w:pStyle w:val="FootnoteText"/>
@@ -2899,7 +2842,7 @@
       <w:r>
         <w:t xml:space="preserve"> </w:t>
       </w:r>
-      <w:hyperlink r:id="rId152">
+      <w:hyperlink r:id="rId149">
         <w:r>
           <w:rPr>
             <w:rStyle w:val="Hyperlink"/>
@@ -2909,7 +2852,7 @@
       </w:hyperlink>
     </w:p>
   </w:footnote>
-  <w:footnote w:id="156">
+  <w:footnote w:id="153">
     <w:p>
       <w:pPr>
         <w:pStyle w:val="FootnoteText"/>
@@ -2929,7 +2872,7 @@
       <w:r>
         <w:t xml:space="preserve"> </w:t>
       </w:r>
-      <w:hyperlink r:id="rId157">
+      <w:hyperlink r:id="rId154">
         <w:r>
           <w:rPr>
             <w:rStyle w:val="Hyperlink"/>
@@ -2942,7 +2885,7 @@
       </w:r>
     </w:p>
   </w:footnote>
-  <w:footnote w:id="158">
+  <w:footnote w:id="155">
     <w:p>
       <w:pPr>
         <w:pStyle w:val="FootnoteText"/>
@@ -2962,7 +2905,7 @@
       <w:r>
         <w:t xml:space="preserve"> </w:t>
       </w:r>
-      <w:hyperlink r:id="rId159">
+      <w:hyperlink r:id="rId156">
         <w:r>
           <w:rPr>
             <w:rStyle w:val="Hyperlink"/>

</xml_diff>

<commit_message>
text changesgit add .git add .
</commit_message>
<xml_diff>
--- a/WhoLivesMarkdown.docx
+++ b/WhoLivesMarkdown.docx
@@ -36,7 +36,7 @@
         <w:pStyle w:val="FirstParagraph"/>
       </w:pPr>
       <w:r>
-        <w:t xml:space="preserve">According to the U.S. Census Bureau’s 2021 population estimates, there are now 99,026 fewer African Americans living in New Orleans (Orleans Parish) compared to 2000, but there are also -4,426 fewer whites. Meanwhile, the number of Hispanics grew by 6,661.</w:t>
+        <w:t xml:space="preserve">According to the U.S. Census Bureau’s 2021 population estimates, there are now 99,026 fewer Black residents living in New Orleans (Orleans Parish) compared to 2000, but there are also 4,426 more White residents as well as 6,661 more Hispanic residents.</w:t>
       </w:r>
       <w:r>
         <w:rPr>
@@ -97,7 +97,7 @@
         <w:pStyle w:val="BodyText"/>
       </w:pPr>
       <w:r>
-        <w:t xml:space="preserve">In Orleans Parish, the share of the 2021 population that is African American — while lower than in 2000 when it was 67 percent — continues to represent the majority of city residents at 60 percent. The share of Hispanics in the city increased from 3 percent in 2000 to 6 percent in 2021; the share of Asians increased from 2 percent to 3 percent; and the share of whites increased from 27 percent to 35 percent. Meanwhile, Hispanic, Asian, and African American populations increased as a share of the total population in Jefferson, St. Bernard, St. Charles, St. John the Baptist, and St. Tammany parishes, each. In fact, the number and share of Hispanics have increased in all eight parishes in the metro area.</w:t>
+        <w:t xml:space="preserve">In Orleans Parish, the share of the 2021 population that is Black — while lower than in 2000 when it was 67 percent — continues to represent the majority of city residents at 60 percent. The share of Hispanic residents in the city increased from 3 percent in 2000 to 6 percent in 2021; the share of Asian residents increased from 2 percent to 3 percent; and the share of White increased from 27 percent to 35 percent. Meanwhile, Hispanic, Asian, and Black populations increased as a share of the total population in Jefferson, St. Bernard, St. Charles, St. John the Baptist, and St. Tammany parishes. In fact, the number and share of Hispanics have increased in all eight parishes in the metro area since 2000.</w:t>
       </w:r>
     </w:p>
     <w:p>
@@ -152,7 +152,7 @@
         <w:pStyle w:val="BodyText"/>
       </w:pPr>
       <w:r>
-        <w:t xml:space="preserve">Between 2000 and 2021, the number of Hispanics in Jefferson Parish increased by 33,789 reaching over 15 percent of the total parish population. Orleans Parish and St. Tammany Parish gained 6,661 and 12,046 Hispanics, respectively, such that the Hispanic share of the population was 6 percent in Orleans and 6 percent in St. Tammany in 2021.</w:t>
+        <w:t xml:space="preserve">Between 2000 and 2021, the number of Hispanics in Jefferson Parish increased by 33,789 reaching over 15 percent of the total parish population. Orleans Parish and St. Tammany Parish gained 6,661 and 12,046 Hispanics, respectively, such that the Hispanic share of the population grew to 6 percent in Orleans and 6 percent in St. Tammany by 2021.</w:t>
       </w:r>
     </w:p>
     <w:p>
@@ -215,7 +215,7 @@
         <w:pStyle w:val="BodyText"/>
       </w:pPr>
       <w:r>
-        <w:t xml:space="preserve">The number of Hispanics in New Orleans metro has grown every year since 2006. Indeed while the overall metro population has grown 6 percent since 2010, the Hispanic population has grown 28 percent such that Hispanics account for 36 percent of the metro’s population growth since 2010.</w:t>
+        <w:t xml:space="preserve">The number of Hispanics in the New Orleans metro has grown every year since 2006. Indeed, while the overall metro population has grown 6 percent since 2010, the Hispanic population has grown 28 percent such that Hispanics account for 36 percent of the metro’s population growth since 2010.</w:t>
       </w:r>
     </w:p>
     <w:p>
@@ -312,7 +312,7 @@
         <w:t xml:space="preserve"> </w:t>
       </w:r>
       <w:r>
-        <w:t xml:space="preserve">The nationalities of Hispanics residing in metro New Orleans is quite distinct from the national Hispanic profile.</w:t>
+        <w:t xml:space="preserve">The nationalities of Hispanics residing in metro New Orleans are quite distinct from the national Hispanic profile.</w:t>
       </w:r>
     </w:p>
     <w:p>
@@ -393,7 +393,7 @@
         <w:pStyle w:val="FirstParagraph"/>
       </w:pPr>
       <w:r>
-        <w:t xml:space="preserve">The progression of the baby boomers through the age groups, along with falling birth rates, have brought massive changes to the metro — and indeed the whole country — with many more changes yet to come.</w:t>
+        <w:t xml:space="preserve">The progression of the baby boomers through the age groups, along with falling birth rates, has brought massive changes to the metro — and indeed the whole country — with many more changes yet to come.</w:t>
       </w:r>
       <w:r>
         <w:rPr>
@@ -562,7 +562,7 @@
         <w:pStyle w:val="BodyText"/>
       </w:pPr>
       <w:r>
-        <w:t xml:space="preserve">As households with children have declined, the share of single-person households has grown in the metro and nationwide. The metro area share of individuals living alone grew from 27 percent in 2000 to 34 percent in 2021 — similar to the trend for Jefferson Parish where the share of households living alone grew from 27 percent to 33 percent. The increase was larger in Orleans Parish, which jumped from 33 to 45 percent.</w:t>
+        <w:t xml:space="preserve">As households with children have declined, the share of single-person households has grown in the metro and nationwide. The metro area share of individuals living alone grew from 27 percent in 2000 to 34 percent in 2021 — similar to the trend for Jefferson Parish where the share of householders living alone grew from 27 percent to 33 percent. The increase was larger in Orleans Parish, which jumped from 33 to 45 percent.</w:t>
       </w:r>
     </w:p>
     <w:p>
@@ -617,7 +617,7 @@
         <w:pStyle w:val="BodyText"/>
       </w:pPr>
       <w:r>
-        <w:t xml:space="preserve">While the metro has regained much of the post-Katrina population losses, youth population is substantially lower than pre-Katrina levels. The metro had 358,092 children under 18 years in 2000 and only 279,805 in 2021. Much of this loss was driven by Orleans Parish, where the under 18 population declined to 74,460 from 129,408. The under 18 population is now 22 percent of the metro population, down from 27 percent in 2000.</w:t>
+        <w:t xml:space="preserve">While the metro has regained much of the post-Katrina population losses, youth population is substantially lower than pre-Katrina levels. The metro had 358,092 children under 18 years in 2000 and only 279,805 in 2021. Much of this loss was driven by Orleans Parish, where the population under 18 has declined to 74,460 from 129,408. The under 18 population is now 22 percent of the metro population, down from 27 percent in 2000.</w:t>
       </w:r>
     </w:p>
     <w:p>
@@ -694,7 +694,7 @@
         <w:t xml:space="preserve"> </w:t>
       </w:r>
       <w:r>
-        <w:t xml:space="preserve">In New Orleans, 42 percent of adults 25 and older had a bachelor’s degree is 2021 - higher than the U.S. average of 35 percent, and up from 26 percent in 2000. The overall metro area share of adults with a bachelor’s degree grew from 23 to 34 percent - lower than the national average.</w:t>
+        <w:t xml:space="preserve">In New Orleans, 42 percent of adults 25 and older had at least a bachelor’s degree in 2021 - higher than the U.S. average of 35 percent, and up from 26 percent in 2000. The overall metro area share of adults with a bachelor’s degree grew from 23 to 34 percent - lower than the national average of 35.</w:t>
       </w:r>
     </w:p>
     <w:p>
@@ -749,7 +749,7 @@
         <w:pStyle w:val="BodyText"/>
       </w:pPr>
       <w:r>
-        <w:t xml:space="preserve">The share of New Orleans adults who have a bachelor’s degree has grown across racial and ethnic groups since 1980. But while 69 percent of white adults in New Orleans have a bachelor’s, only 23 percent of Black adults have a bachelor’s as of 2021. The share of White adults in Orleans Parish who have a bachelor’s degree is substantially higher than the US or metro area overall: 69 percent of White adults in New Orleans have a bachelor’s degree while that number is 44 percent or lower in neighboring parishes and the nation. Like in Orleans, only 20 and 19 percent of Black adults have a bachelor’s degree or higher in Jefferson and St. Tammany, respectively.</w:t>
+        <w:t xml:space="preserve">The share of New Orleans adults who have a bachelor’s degree has grown across racial and ethnic groups since 1980. But while 69 percent of White adults in New Orleans have a bachelor’s, only 23 percent of Black adults have a bachelor’s as of 2021. The share of White adults in Orleans Parish who have a bachelor’s degree is substantially higher than the U.S. or metro area overall: 69 percent of White adults in New Orleans have a bachelor’s degree while that number is 44 percent or lower in neighboring parishes and the nation. Only 20 and 19 percent of Black adults have a bachelor’s degree or higher in Jefferson and St. Tammany, respectively.</w:t>
       </w:r>
     </w:p>
     <w:p>
@@ -798,9 +798,11 @@
           </wp:inline>
         </w:drawing>
       </w:r>
-      <w:r>
-        <w:t xml:space="preserve"> </w:t>
-      </w:r>
+    </w:p>
+    <w:p>
+      <w:pPr>
+        <w:pStyle w:val="BodyText"/>
+      </w:pPr>
       <w:r>
         <w:drawing>
           <wp:inline>
@@ -849,7 +851,7 @@
         <w:pStyle w:val="BodyText"/>
       </w:pPr>
       <w:r>
-        <w:t xml:space="preserve">The metro area increase in the share of adults with a bachelor’s degree or higher has been coupled with a decline in the share of adults with less than a high school degree. The proportion of adults 25 years and older with less than a high school education declined across all three of the largest parishes, leading to a metrowide decrease from 15 percent in 2000 to 12 percent in 2021. In the city of New Orleans, the share of adults with less than a high school degree fell from 25 percent to 10 percent.</w:t>
+        <w:t xml:space="preserve">The metro area increase in the share of adults with a bachelor’s degree or higher has been coupled with a decline in the share of adults with less than a high school degree. The proportion of adults 25 years and older with less than a high school education declined across all three of the largest parishes, leading to a metro-wide decrease from 15 percent in 2000 to 12 percent in 2021. In the city of New Orleans, the share of adults with less than a high school degree fell from 25 percent to 10 percent.</w:t>
       </w:r>
     </w:p>
     <w:p>
@@ -904,7 +906,7 @@
         <w:pStyle w:val="BodyText"/>
       </w:pPr>
       <w:r>
-        <w:t xml:space="preserve">The 2021 median household income of $56,837 for the metro, $56,282 for Jefferson Parish, and $46,942 for the city are significantly lower than the U.S. median of $69,717.</w:t>
+        <w:t xml:space="preserve">The 2021 median household income of $56,837 for the metro, $56,282 for Jefferson Parish, and $46,942 for the city of New Orleans are significantly lower than the U.S. median of $69,717.</w:t>
       </w:r>
     </w:p>
     <w:p>
@@ -914,7 +916,7 @@
       <w:r>
         <w:drawing>
           <wp:inline>
-            <wp:extent cx="5334000" cy="3809999"/>
+            <wp:extent cx="5334000" cy="4000500"/>
             <wp:effectExtent b="0" l="0" r="0" t="0"/>
             <wp:docPr descr="" title="" id="74" name="Picture"/>
             <a:graphic>
@@ -935,7 +937,7 @@
                   <pic:spPr bwMode="auto">
                     <a:xfrm>
                       <a:off x="0" y="0"/>
-                      <a:ext cx="5334000" cy="3809999"/>
+                      <a:ext cx="5334000" cy="4000500"/>
                     </a:xfrm>
                     <a:prstGeom prst="rect">
                       <a:avLst/>
@@ -959,7 +961,7 @@
         <w:pStyle w:val="BodyText"/>
       </w:pPr>
       <w:r>
-        <w:t xml:space="preserve">In 1979, households with higher incomes were disproportionately in the parishes surrounding New Orleans, while lower income white, Hispanic, and Black households were more likely to live in the city. By 2021, these patterns had changed with higher income white households more often living in the city such that income disparity within the city has escalated. In 2021, Black households in New Orleans had a median income of only $30,292, while Hispanic households were at $60,358 and White households had a median income of $83,727.</w:t>
+        <w:t xml:space="preserve">In 1979, households with higher incomes were disproportionately in the parishes surrounding New Orleans, while lower income White, Hispanic, and Black households were more likely to live in the city. By 2021, these patterns had changed with higher income White households more often living in the city such that income disparity within the city has escalated. In 2021, Black households in New Orleans had a median income of only $30,292, while Hispanic households were at $60,358 and White households at $83,727.</w:t>
       </w:r>
     </w:p>
     <w:p>
@@ -1014,7 +1016,7 @@
         <w:pStyle w:val="BodyText"/>
       </w:pPr>
       <w:r>
-        <w:t xml:space="preserve">In New Orleans, Black households earn XX percent less than White households. In St. Tammany, Black households have a median income of $52,849 such that Black households earn XX percent less than White households. In Jefferson, Black households have a median income of $40,168 which is XX percent less than White households. Hispanic households have a median of $58,930 across the metro which is relatively consistent across the 3 large parishes.</w:t>
+        <w:t xml:space="preserve">In 2021, Black households in New Orleans have incomes 64 percent less than White households. In St. Tammany, Black households have a median income of $52,849 which is 27 percent less than White households in that parish. In Jefferson, Black households have a median income of $40,168 which is 37 percent less than White households in that parish. Hispanic households have a median of $58,930 across the metro which is relatively consistent across the 3 large parishes.</w:t>
       </w:r>
     </w:p>
     <w:p>
@@ -1081,15 +1083,15 @@
         <w:t xml:space="preserve"> </w:t>
       </w:r>
       <w:r>
-        <w:t xml:space="preserve">Only 71 percent of households in Orleans Parish and only 76 percent of households in Jefferson Parish are connected to the Internet through a home-based internet service, such as broadband (cable, DSL, or fiber), satellite, or dial-up service, compared to 79 percent nationwide. St. Tammany is above the national average at 84 percent of households connected to the Internet by a home-based service internet connection. Internet access without a subscription refers to households that only have access through group access locations such as school, work, a library, or coffee shop.</w:t>
-      </w:r>
-    </w:p>
-    <w:p>
-      <w:pPr>
-        <w:pStyle w:val="BodyText"/>
-      </w:pPr>
-      <w:r>
-        <w:t xml:space="preserve">An increasingly common way to access the Internet is through a smartphone or some other cellular device. While, in general, smartphone access contributes positively to lessening the Digital Divide, having access only through a smartphone restricts ability to fully leverage the Internet to complete common tasks such as writing and researching a resume, registering your kids for school, analyzing data about your neighborhood, or creating content for an internet business. 13 percent of households in Orleans Parish only have access through a smartphone. This is compared to 11 percent nationwide.</w:t>
+        <w:t xml:space="preserve">Only 71 percent of households in Orleans Parish and only 76 percent of households in Jefferson Parish are connected to the internet through a home-based internet service, such as broadband (cable, DSL, or fiber), satellite, or dial-up service, compared to 79 percent nationwide. St. Tammany is above the national average at 84 percent of households connected to the internet by a home-based service internet connection. Internet access without a subscription refers to households that only have access through group access locations such as school, work, a library, or coffee shop.</w:t>
+      </w:r>
+    </w:p>
+    <w:p>
+      <w:pPr>
+        <w:pStyle w:val="BodyText"/>
+      </w:pPr>
+      <w:r>
+        <w:t xml:space="preserve">An increasingly common way to access the internet is through a smartphone or some other cellular device. While, in general, smartphone access contributes positively to lessening the Digital Divide, having access only through a smartphone restricts ability to fully leverage the Internet to complete common tasks such as writing and researching a resume, registering your kids for school, analyzing data about your neighborhood, or creating content for an internet business. 13 percent of households in Orleans Parish only have access through a smartphone, compared to 11 percent nationwide.</w:t>
       </w:r>
     </w:p>
     <w:p>
@@ -1154,7 +1156,7 @@
         <w:pStyle w:val="FirstParagraph"/>
       </w:pPr>
       <w:r>
-        <w:t xml:space="preserve">Individuals living below the poverty level indicate the economy is not providing all residents with the ability to meet their most basic needs, including food, housing, and transportation. The poverty rate in New Orleans decreased from 28 to 25 percent between 1999 and 2021 while the Jefferson Parish poverty rate increased from 14 to 17. Across the U.S., the poverty rate has increased by one percentage point between 1999 and 2021.</w:t>
+        <w:t xml:space="preserve">A high share of residents living below the poverty level indicates the economy is not providing many residents with the ability to meet their most basic needs, including food, housing, and transportation. The poverty rate in New Orleans decreased from 28 to 25 percent between 1999 and 2021 while the Jefferson Parish poverty rate increased from 14 to 17 percent. Across the U.S., the poverty rate has increased by one percentage point between 1999 and 2021.</w:t>
       </w:r>
     </w:p>
     <w:p>
@@ -1209,7 +1211,25 @@
         <w:pStyle w:val="BodyText"/>
       </w:pPr>
       <w:r>
-        <w:t xml:space="preserve">As we look at these statistics broken down by race and ethnicity, we see large disparities in the poverty rate at all geographic levels. For example, in metro New Orleans 29 percent of Black people and 19 percent of Hispanic people live in poverty compared to 9 percent of White people and 10 percent of Asian people.</w:t>
+        <w:t xml:space="preserve">The poverty rate for Black New Orleanians spiked when the 1980s</w:t>
+      </w:r>
+      <w:r>
+        <w:t xml:space="preserve"> </w:t>
+      </w:r>
+      <w:r>
+        <w:t xml:space="preserve">“</w:t>
+      </w:r>
+      <w:r>
+        <w:t xml:space="preserve">oil bust</w:t>
+      </w:r>
+      <w:r>
+        <w:t xml:space="preserve">”</w:t>
+      </w:r>
+      <w:r>
+        <w:t xml:space="preserve"> </w:t>
+      </w:r>
+      <w:r>
+        <w:t xml:space="preserve">hit, jumping from 37% in 1979 to 42% in 1989. White New Orleanians were not similarly affected. The poverty rate for White New Orleanians remained at roughly 12% in 1979 and in 1989. Large disparities in the poverty rate continue to be evident at all geographic levels. For example, in metro New Orleans 29 percent of Black people and 19 percent of Hispanic people live in poverty compared to 11 percent of White people and 19 percent of Asian people.</w:t>
       </w:r>
     </w:p>
     <w:p>
@@ -1311,7 +1331,7 @@
         <w:pStyle w:val="BodyText"/>
       </w:pPr>
       <w:r>
-        <w:t xml:space="preserve">Like the overall poverty rate, the child poverty rate in New Orleans decreased between 1999 and 2021. In Jefferson Parish, the child poverty rate at 24 percent in 2021 is higher than the U.S. child poverty rate.</w:t>
+        <w:t xml:space="preserve">Like the overall poverty rate, the child poverty rate in New Orleans decreased between 1999 and 2021. The child poverty rate of across the Metro area in 2021 is higher than the U.S. child poverty rate.</w:t>
       </w:r>
     </w:p>
     <w:p>
@@ -1366,7 +1386,7 @@
         <w:pStyle w:val="BodyText"/>
       </w:pPr>
       <w:r>
-        <w:t xml:space="preserve">In Orleans Parish, about half of all Black children live in poverty while 5 percent of White children are poor. In New Orleans, child poverty rates peaked in 1989 for Black children and have fallen slightly such that they are now virtually the same as in 1979 with one in two Black children living in poverty in 2021. Hispanic children experienced a similar peak in poverty in 1989 and a subsequent downtrend. The White poverty rate has declined from one in ten children in poverty in 1979 to about one in 50 in 2021.</w:t>
+        <w:t xml:space="preserve">In Orleans Parish, about half of all Black children live in poverty while 5 percent of White children are poor. In New Orleans, child poverty rates peaked in 1989 for Black children and have fallen slightly such that they are now virtually the same as in 1979 with one in two Black children living in poverty in 2021. The poverty rate for White children has declined from one in 10 children in poverty in 1979 to about one in 50 in 2021.</w:t>
       </w:r>
     </w:p>
     <w:p>
@@ -1376,7 +1396,7 @@
       <w:r>
         <w:drawing>
           <wp:inline>
-            <wp:extent cx="5334000" cy="3200399"/>
+            <wp:extent cx="5334000" cy="4000499"/>
             <wp:effectExtent b="0" l="0" r="0" t="0"/>
             <wp:docPr descr="" title="" id="101" name="Picture"/>
             <a:graphic>
@@ -1397,7 +1417,7 @@
                   <pic:spPr bwMode="auto">
                     <a:xfrm>
                       <a:off x="0" y="0"/>
-                      <a:ext cx="5334000" cy="3200399"/>
+                      <a:ext cx="5334000" cy="4000499"/>
                     </a:xfrm>
                     <a:prstGeom prst="rect">
                       <a:avLst/>
@@ -1421,7 +1441,7 @@
         <w:pStyle w:val="BodyText"/>
       </w:pPr>
       <w:r>
-        <w:t xml:space="preserve">Orleans Parish’s very low rate of 5 percent child poverty for White children stands in stark contrast to the 51 percent rate for Black children. While in Orleans, poverty rates for Black children are 10 times higher than for White children, in Jefferson parish Black children experience poverty at a little over 3 times higher rates than White children – which is a disparity on par with the national average. In metro New Orleans, 26 percent of Hispanic children live in poverty – statistically no different from the national rate.</w:t>
+        <w:t xml:space="preserve">Orleans Parish’s very low rate of 5 percent child poverty for White children stands in stark contrast to the 51 percent rate for Black children. While in Orleans, poverty rates for Black children are 10 times higher than for White children, in Jefferson Parish Black children experience poverty at a little over 3 times higher rates than White children – which is a disparity on par with the national average. In metro New Orleans, 26 percent of Hispanic children live in poverty – statistically no different from the national rate.</w:t>
       </w:r>
     </w:p>
     <w:p>
@@ -1553,7 +1573,7 @@
         <w:t xml:space="preserve"> </w:t>
       </w:r>
       <w:r>
-        <w:t xml:space="preserve">That share of the population has grown in all three of the most populous metro parishes since 2000, led by a 6.1 percentage point gain in Jefferson Parish. By 2021, fully 13.6 percent of Jefferson Parish population was foreign-born, similar to the U.S. share. In Orleans and St. Tammany parishes the foreign-born share of the population increased by 1.4 percentage points between 2000 and 2021.</w:t>
+        <w:t xml:space="preserve">That share of the population has grown in all three of the most populous metro parishes since 2000, led by a 6.1 percentage point gain in Jefferson Parish. By 2021, fully 13.6 percent of Jefferson Parish population was foreign-born, similar to the U.S. share. In Orleans Parish the foreign-born share of the population increased by 1.4 percentage points between 2000 and 2021 while St. Tammany saw an increase of 2 percentage points.</w:t>
       </w:r>
     </w:p>
     <w:p>
@@ -1632,7 +1652,7 @@
         <w:t xml:space="preserve"> </w:t>
       </w:r>
       <w:r>
-        <w:t xml:space="preserve">In 2021, 6 percent of the population in Orleans Parish had moved into the parish in the past year, up from 3 percent in 2004. Over 59 percent of the new movers into Orleans Parish came from outside the state of Louisiana. In Jefferson Parish, the share of the population who were new movers into the parish was 5 percent in 2004, and has not significantly changed.</w:t>
+        <w:t xml:space="preserve">In 2021, 6 percent of the population in Orleans Parish had moved into the parish in the past year, up from 3 percent in 2004. Over 59 percent of the new movers into Orleans Parish came from outside the state of Louisiana. In Jefferson Parish, the share of the population who were new movers into the parish was 5 percent in 2004 and has not significantly changed.</w:t>
       </w:r>
     </w:p>
     <w:p>
@@ -1697,7 +1717,7 @@
         <w:pStyle w:val="FirstParagraph"/>
       </w:pPr>
       <w:r>
-        <w:t xml:space="preserve">Homeownership rates across the U.S. have fallen since 2000 from 66 to 65 percent in 2021. Homeownership rates have held steady in St. Tammany around 80 percent since 2000. In contrast, homeownership rates in New Orleans have increased slightly, but still are a much lower 53 percent.</w:t>
+        <w:t xml:space="preserve">Homeownership rates across the U.S. have fallen since 2000 from 66 to 65 percent in 2021. Homeownership rates have held steady in St. Tammany around 80 percent since 2000. In contrast, homeownership rates in New Orleans have increased slightly, but remain lower than neighboring parishes at 53 percent.</w:t>
       </w:r>
     </w:p>
     <w:p>
@@ -1752,7 +1772,7 @@
         <w:pStyle w:val="BodyText"/>
       </w:pPr>
       <w:r>
-        <w:t xml:space="preserve">Homeownership rates among African Americans in New Orleans made consistent progress between 1970 and 2021, increasing from 27 percent to 46 percent in 2021. Still, the difference in homeownership rates between Black and White people in 2021 was significant, with only 46 percent of African Americans in New Orleans owning homes compared to 59 percent of whites.</w:t>
+        <w:t xml:space="preserve">Homeownership rates among Black householders in New Orleans made consistent progress between 1970 and 2021, increasing from 27 percent to 46 percent. Still, the difference in homeownership rates between Black and White people in 2021 was significant, with only 46 percent of Black householders in New Orleans owning homes compared to 63 percent of White householders.</w:t>
       </w:r>
     </w:p>
     <w:p>
@@ -1807,7 +1827,7 @@
         <w:pStyle w:val="BodyText"/>
       </w:pPr>
       <w:r>
-        <w:t xml:space="preserve">Metro homeownership rates mirror national rates, with just over 65 percent of all householders owning their homes and White homeownership rates about 27 percentage points higher than rates for Black homeownership. This disparity is smaller in Orleans Parish, where only 63 percent of White householders own their homes. Homeownership in St. Tammany outstrips Orleans, Jefferson, and the metro overall, with 80 percent of all householders owning their home: a rate of 61 percent for Black householders, 84 percent for White, and 73 percent for Hispanic.</w:t>
+        <w:t xml:space="preserve">Metro homeownership rates mirror national rates, with just over 65 percent of all householders owning their homes and White homeownership rates about 27 percentage points higher than rates for Black homeownership. This disparity is smaller in Orleans Parish, where only 63 percent of White householders own their homes. Homeownership in St. Tammany outstrips Orleans, Jefferson, and the metro overall, with 80 percent of all householders owning their home: a rate of 61 percent for Black householders, 84 percent for White householders, and 73 percent for Hispanic householders.</w:t>
       </w:r>
     </w:p>
     <w:p>
@@ -1824,7 +1844,7 @@
               <a:graphicData uri="http://schemas.openxmlformats.org/drawingml/2006/picture">
                 <pic:pic>
                   <pic:nvPicPr>
-                    <pic:cNvPr descr="indicator%20expansion%20drafts/graphics/ho.raceGeos.png" id="130" name="Picture"/>
+                    <pic:cNvPr descr="indicator%20expansion%20drafts/graphics/homeownership.raceGeos.png" id="130" name="Picture"/>
                     <pic:cNvPicPr>
                       <a:picLocks noChangeArrowheads="1" noChangeAspect="1"/>
                     </pic:cNvPicPr>
@@ -1862,7 +1882,7 @@
         <w:pStyle w:val="BodyText"/>
       </w:pPr>
       <w:r>
-        <w:t xml:space="preserve">Homeowners without a mortgage own their homes free and clear of any type of loan. A high share of such homeowners usually indicates residents living in the same house for long periods of time, and helps shield neighborhoods from foreclosures. The proportion of metro area homeowners without a mortgage has increased from 35 to 43 percent between 2000 and 2021, driven by changes in Orleans and Jefferson. The share of homeowners without a mortgage jumped from 33 to 43 percent in Orleans and from 35 to 45 percent in Jefferson. One reason for the surge may be that homeowners who returned after Katrina used insurance or Road Home proceeds to pay off their mortgage principal. In fact, Orleans and Jefferson received the first and second largest number of Road Home Option 1 grants among all Louisiana parishes.</w:t>
+        <w:t xml:space="preserve">Homeowners without a mortgage own their homes free and clear of any type of loan. A high share of such homeowners usually indicates residents living in the same house for long periods of time and helps shield neighborhoods from foreclosures. The proportion of metro area homeowners without a mortgage has increased from 35 to 43 percent between 2000 and 2021, driven by changes in Orleans and Jefferson. The share of homeowners without a mortgage jumped from 33 to 43 percent in Orleans and from 35 to 45 percent in Jefferson. One reason for the surge may be that homeowners who returned after Katrina used insurance or Road Home proceeds to pay off their mortgage principal. In fact, Orleans and Jefferson received the first and second largest number of Road Home Option 1 Grants among all Louisiana parishes.</w:t>
       </w:r>
     </w:p>
     <w:p>
@@ -1913,7 +1933,7 @@
       </w:r>
     </w:p>
     <w:bookmarkEnd w:id="134"/>
-    <w:bookmarkStart w:id="160" w:name="X69b755cb956f42ab3887b20d5b9e3ff8373766b"/>
+    <w:bookmarkStart w:id="156" w:name="X69b755cb956f42ab3887b20d5b9e3ff8373766b"/>
     <w:p>
       <w:pPr>
         <w:pStyle w:val="Heading2"/>
@@ -1939,7 +1959,7 @@
         <w:t xml:space="preserve"> </w:t>
       </w:r>
       <w:r>
-        <w:t xml:space="preserve">Severe housing cost burdens of more than 50 percent of household income indicate a serious problem in housing affordability. In 2004, the share of severely cost-burdened renters in New Orleans and the U.S. was 23 percent. In the 17 years since, that share has spiked to 37 percent in Orleans while remaining at 26 percent nationally. In Jefferson Parish, the share of renters paying more than 50 percent of household income on housing and utilities is 29 percent in 2021.</w:t>
+        <w:t xml:space="preserve">Severe housing cost burdens of more than 50 percent of household income indicate a serious problem in housing affordability. In 2004, the share of severely cost-burdened renters in New Orleans and the U.S. was 23 percent and 22 percent, respectively. In the 17 years since, that share has spiked to 37 percent in Orleans while growing to only 26 percent nationally. In Jefferson Parish, the share of renters paying more than 50 percent of household income on housing and utilities is 29 percent in 2021.</w:t>
       </w:r>
     </w:p>
     <w:p>
@@ -1994,7 +2014,7 @@
         <w:pStyle w:val="BodyText"/>
       </w:pPr>
       <w:r>
-        <w:t xml:space="preserve">The share of homeowners paying more than 50 percent of household income on their mortgage, taxes, utilities, and insurance is -1.2 percentage points less in metro area since 2004. There is a clear gap between the rate of housing cost burden for renters vs. homeowners, and that gap has widened.</w:t>
+        <w:t xml:space="preserve">The share of homeowners paying more than 50 percent of household income on their mortgage, taxes, utilities, and insurance is only 11 percent across the metro area. There is a clear gap between the rate of housing cost burden for renters vs. homeowners, and that gap has widened.</w:t>
       </w:r>
     </w:p>
     <w:p>
@@ -2049,7 +2069,7 @@
         <w:pStyle w:val="BodyText"/>
       </w:pPr>
       <w:r>
-        <w:t xml:space="preserve">The surge in the share of severely cost-burdened renters in New Orleans is reflective of the surge in the median gross rent (rent plus utilities) in the city. From 2004 to 2021, monthly rent plus utilities rose from $798 to $1,082 in New Orleans, a 36 percent increase after adjusting for inflation. Meanwhile, median gross rents increased 23 percent metrowide compared to 22 percent nationwide.</w:t>
+        <w:t xml:space="preserve">The surge in the share of severely cost-burdened renters in New Orleans is reflective of the surge in the median gross rent (rent plus utilities) in the city. From 2004 to 2021, monthly rent plus utilities rose from $798 to $1,082 in New Orleans, a 36 percent increase after adjusting for inflation. Meanwhile, median gross rents increased 22 percent nationwide.</w:t>
       </w:r>
     </w:p>
     <w:p>
@@ -2191,41 +2211,24 @@
         <w:pStyle w:val="BodyText"/>
       </w:pPr>
       <w:r>
-        <w:t xml:space="preserve">A metro region is partially defined by the commuting patterns of its residents. Commuting has been studied more and more as the costs and burdens (physical, mental, familial, etc.) are uncovered. In addition, studies have shown that younger generations are less likely to drive cars, more likely to bike, and more likely to move into urban cores.</w:t>
-      </w:r>
-      <w:r>
-        <w:rPr>
-          <w:rStyle w:val="FootnoteReference"/>
-        </w:rPr>
-        <w:footnoteReference w:id="153"/>
-      </w:r>
-    </w:p>
-    <w:p>
-      <w:pPr>
-        <w:pStyle w:val="BodyText"/>
-      </w:pPr>
-      <w:r>
-        <w:t xml:space="preserve">The share of commuters in New Orleans using public transportation declined sharply from 13 percent in 2000 to 4 percent in 2021, while the share in Jefferson Parish has fallen from 0 percent in 2000, to 1 percent of commuters using public transportation in 2021. But the share of bike commuters in New Orleans rose to 2 percent. An analysis of 2017 ACS data found that New Orleans had the the fifth highest share of bike commuting of the largest 70 cities nationwide.</w:t>
-      </w:r>
-      <w:r>
-        <w:rPr>
-          <w:rStyle w:val="FootnoteReference"/>
-        </w:rPr>
-        <w:footnoteReference w:id="155"/>
-      </w:r>
-      <w:r>
-        <w:t xml:space="preserve"> </w:t>
-      </w:r>
-      <w:r>
-        <w:t xml:space="preserve">Meanwhile, the metro share of carpoolers fell from 15 percent in 2000 to 9 percent in 2021, as did the Orleans Parish share from 16 percent to 7 percent.</w:t>
-      </w:r>
-    </w:p>
-    <w:p>
-      <w:pPr>
-        <w:pStyle w:val="BodyText"/>
-      </w:pPr>
-      <w:r>
-        <w:t xml:space="preserve">The percentage of workers who commute by driving alone has increased within the metro region since 2000 from 73 percent to 74 percent, driven by a 60 to 63 percent rise in Orleans Parish. This goes against the national trend, where the share driving alone remained steady between 2000 and 2021 and where public transit use has also remained steady.</w:t>
+        <w:t xml:space="preserve">A metro region is partially defined by the commuting patterns of its residents. Commuting has been studied more and more as the costs and burdens (physical, mental, familial, etc.) are uncovered.</w:t>
+      </w:r>
+    </w:p>
+    <w:p>
+      <w:pPr>
+        <w:pStyle w:val="BodyText"/>
+      </w:pPr>
+      <w:r>
+        <w:t xml:space="preserve">Nationwide and across the New Orleans metro, there has been a sizable increase in people working from home since the COVID-19 pandemic struck. In New Orleans, the share working at home rose from 5.028</w:t>
+      </w:r>
+      <w:r>
+        <w:t xml:space="preserve">^{5} percent in 2000 to 2.9234</w:t>
+      </w:r>
+      <w:r>
+        <w:t xml:space="preserve">^{6} percent in 2021, while the share using public transportation declined sharply from 13 percent in 2000 to 4 percent in 2021. Working in home is somewhat less common in Jefferson (1.8829</w:t>
+      </w:r>
+      <w:r>
+        <w:t xml:space="preserve">^{6} percent) and St. Tammany () than in New Orleans or across the nation (18%).</w:t>
       </w:r>
     </w:p>
     <w:p>
@@ -2237,18 +2240,18 @@
           <wp:inline>
             <wp:extent cx="5334000" cy="3200400"/>
             <wp:effectExtent b="0" l="0" r="0" t="0"/>
-            <wp:docPr descr="" title="" id="158" name="Picture"/>
+            <wp:docPr descr="" title="" id="154" name="Picture"/>
             <a:graphic>
               <a:graphicData uri="http://schemas.openxmlformats.org/drawingml/2006/picture">
                 <pic:pic>
                   <pic:nvPicPr>
-                    <pic:cNvPr descr="uploads/2022/10/commute-1.png" id="159" name="Picture"/>
+                    <pic:cNvPr descr="uploads/2022/10/commute-1.png" id="155" name="Picture"/>
                     <pic:cNvPicPr>
                       <a:picLocks noChangeArrowheads="1" noChangeAspect="1"/>
                     </pic:cNvPicPr>
                   </pic:nvPicPr>
                   <pic:blipFill>
-                    <a:blip r:embed="rId157"/>
+                    <a:blip r:embed="rId153"/>
                     <a:stretch>
                       <a:fillRect/>
                     </a:stretch>
@@ -2275,8 +2278,8 @@
         </w:drawing>
       </w:r>
     </w:p>
-    <w:bookmarkEnd w:id="160"/>
-    <w:bookmarkStart w:id="163" w:name="data-sources-methodology"/>
+    <w:bookmarkEnd w:id="156"/>
+    <w:bookmarkStart w:id="159" w:name="data-sources-methodology"/>
     <w:p>
       <w:pPr>
         <w:pStyle w:val="Heading2"/>
@@ -2329,7 +2332,7 @@
       <w:r>
         <w:t xml:space="preserve"> </w:t>
       </w:r>
-      <w:hyperlink r:id="rId161">
+      <w:hyperlink r:id="rId157">
         <w:r>
           <w:rPr>
             <w:rStyle w:val="Hyperlink"/>
@@ -2351,12 +2354,12 @@
       <w:r>
         <w:t xml:space="preserve"> </w:t>
       </w:r>
-      <w:hyperlink r:id="rId162">
+      <w:hyperlink r:id="rId158">
         <w:r>
           <w:rPr>
             <w:rStyle w:val="Hyperlink"/>
           </w:rPr>
-          <w:t xml:space="preserve">http://www.census.gov/prod/cen2000/doc/sf3.pdf</w:t>
+          <w:t xml:space="preserve">https://www2.census.gov/programs-surveys/decennial/2000/technical-documentation/complete-tech-docs/summary-files/sf3.pdf</w:t>
         </w:r>
       </w:hyperlink>
       <w:r>
@@ -2371,8 +2374,8 @@
         <w:t xml:space="preserve">Standard errors for Census 2000 and Census 2010 SF1 data are zero.</w:t>
       </w:r>
     </w:p>
-    <w:bookmarkEnd w:id="163"/>
-    <w:bookmarkStart w:id="164" w:name="endnotes"/>
+    <w:bookmarkEnd w:id="159"/>
+    <w:bookmarkStart w:id="160" w:name="endnotes"/>
     <w:p>
       <w:pPr>
         <w:pStyle w:val="Heading2"/>
@@ -2381,7 +2384,7 @@
         <w:t xml:space="preserve">Endnotes</w:t>
       </w:r>
     </w:p>
-    <w:bookmarkEnd w:id="164"/>
+    <w:bookmarkEnd w:id="160"/>
     <w:sectPr/>
   </w:body>
 </w:document>
@@ -2848,69 +2851,6 @@
             <w:rStyle w:val="Hyperlink"/>
           </w:rPr>
           <w:t xml:space="preserve">http://www.ncbi.nlm.nih.gov/pmc/articles/PMC1497528/pdf/12766217.pdf</w:t>
-        </w:r>
-      </w:hyperlink>
-    </w:p>
-  </w:footnote>
-  <w:footnote w:id="153">
-    <w:p>
-      <w:pPr>
-        <w:pStyle w:val="FootnoteText"/>
-      </w:pPr>
-      <w:r>
-        <w:rPr>
-          <w:rStyle w:val="FootnoteReference"/>
-        </w:rPr>
-        <w:footnoteRef/>
-      </w:r>
-      <w:r>
-        <w:t xml:space="preserve"> </w:t>
-      </w:r>
-      <w:r>
-        <w:t xml:space="preserve">Davis, B., Dutzik, T. (2012). Transportation and the New Generation: Why Young People Are Driving Less and What It Means for Transportation Policy. Retrieved October 10, 2014 from</w:t>
-      </w:r>
-      <w:r>
-        <w:t xml:space="preserve"> </w:t>
-      </w:r>
-      <w:hyperlink r:id="rId154">
-        <w:r>
-          <w:rPr>
-            <w:rStyle w:val="Hyperlink"/>
-          </w:rPr>
-          <w:t xml:space="preserve">http://www.uspirg.org/sites/pirg/files/reports/Transportation%20%26%20the%20New%20Generation%20vUS_0.pdf</w:t>
-        </w:r>
-      </w:hyperlink>
-      <w:r>
-        <w:t xml:space="preserve">.</w:t>
-      </w:r>
-    </w:p>
-  </w:footnote>
-  <w:footnote w:id="155">
-    <w:p>
-      <w:pPr>
-        <w:pStyle w:val="FootnoteText"/>
-      </w:pPr>
-      <w:r>
-        <w:rPr>
-          <w:rStyle w:val="FootnoteReference"/>
-        </w:rPr>
-        <w:footnoteRef/>
-      </w:r>
-      <w:r>
-        <w:t xml:space="preserve"> </w:t>
-      </w:r>
-      <w:r>
-        <w:t xml:space="preserve">The League of American Bicyclists. (2017). Where We Ride: Analysis of Bicycle Commuting in American Cities. Retrieved December 21, 2018 from</w:t>
-      </w:r>
-      <w:r>
-        <w:t xml:space="preserve"> </w:t>
-      </w:r>
-      <w:hyperlink r:id="rId156">
-        <w:r>
-          <w:rPr>
-            <w:rStyle w:val="Hyperlink"/>
-          </w:rPr>
-          <w:t xml:space="preserve">https://bikeleague.org/sites/default/files/Where_We_Ride_2017_KM_0.pdf</w:t>
         </w:r>
       </w:hyperlink>
     </w:p>

</xml_diff>

<commit_message>
updating charts and employment code for 2024 update
</commit_message>
<xml_diff>
--- a/WhoLivesMarkdown.docx
+++ b/WhoLivesMarkdown.docx
@@ -3,11 +3,51 @@
 <w:document xmlns:w="http://schemas.openxmlformats.org/wordprocessingml/2006/main" xmlns:m="http://schemas.openxmlformats.org/officeDocument/2006/math" xmlns:r="http://schemas.openxmlformats.org/officeDocument/2006/relationships" xmlns:o="urn:schemas-microsoft-com:office:office" xmlns:v="urn:schemas-microsoft-com:vml" xmlns:w10="urn:schemas-microsoft-com:office:word" xmlns:a="http://schemas.openxmlformats.org/drawingml/2006/main" xmlns:pic="http://schemas.openxmlformats.org/drawingml/2006/picture" xmlns:wp="http://schemas.openxmlformats.org/drawingml/2006/wordprocessingDrawing">
   <w:body>
     <w:p>
+      <w:r>
+        <w:pict>
+          <v:rect style="width:0;height:1.5pt" o:hralign="center" o:hrstd="t" o:hr="t"/>
+        </w:pict>
+      </w:r>
+    </w:p>
+    <w:p>
       <w:pPr>
         <w:pStyle w:val="FirstParagraph"/>
       </w:pPr>
       <w:r>
-        <w:t xml:space="preserve">The U.S. Census Bureau estimates that 1,261,726 residents were living in metro New Orleans as of July 2021, a 6 percent increase from April 2010.</w:t>
+        <w:t xml:space="preserve">output:</w:t>
+      </w:r>
+      <w:r>
+        <w:t xml:space="preserve"> </w:t>
+      </w:r>
+      <w:r>
+        <w:t xml:space="preserve">word_document:</w:t>
+      </w:r>
+      <w:r>
+        <w:t xml:space="preserve"> </w:t>
+      </w:r>
+      <w:r>
+        <w:t xml:space="preserve">md_document:</w:t>
+      </w:r>
+      <w:r>
+        <w:t xml:space="preserve"> </w:t>
+      </w:r>
+      <w:r>
+        <w:t xml:space="preserve">variant: markdown_phpextra+backtick_code_blocks</w:t>
+      </w:r>
+    </w:p>
+    <w:p>
+      <w:r>
+        <w:pict>
+          <v:rect style="width:0;height:1.5pt" o:hralign="center" o:hrstd="t" o:hr="t"/>
+        </w:pict>
+      </w:r>
+    </w:p>
+    <w:p>
+      <w:pPr>
+        <w:pStyle w:val="FirstParagraph"/>
+      </w:pPr>
+      <w:r>
+        <w:t xml:space="preserve">The U.S. Census Bureau estimates that residents were living in metro New Orleans as of July 2023, a percent decrease from April 2020.</w:t>
       </w:r>
       <w:r>
         <w:rPr>
@@ -19,7 +59,7 @@
         <w:t xml:space="preserve"> </w:t>
       </w:r>
       <w:r>
-        <w:t xml:space="preserve">The metro area now has 94 percent of its 2000 population of 1,337,726. In this brief, we examine demographic data released by the U.S. Census Bureau and identify important changes in metro area parishes since 2000 (or the best benchmark available).</w:t>
+        <w:t xml:space="preserve">The metro area now has percent of its 2000 population of 1,337,726. In this brief, we examine demographic data released by the U.S. Census Bureau and identify important changes in metro area parishes since 2000 (or the best benchmark available).</w:t>
       </w:r>
     </w:p>
     <w:bookmarkStart w:id="39" w:name="raceethnicity"/>
@@ -36,7 +76,7 @@
         <w:pStyle w:val="FirstParagraph"/>
       </w:pPr>
       <w:r>
-        <w:t xml:space="preserve">According to the U.S. Census Bureau’s 2021 population estimates, there are now 99,026 fewer Black residents living in New Orleans (Orleans Parish) compared to 2000, and there are 4,426 more White residents as well as 6,661 more Hispanic residents.</w:t>
+        <w:t xml:space="preserve">According to the U.S. Census Bureau’s 2023 population estimates, there are now 120,876 fewer Black residents living in New Orleans (Orleans Parish) compared to 2000, and there are 23,503 fewer White residents as well as 14,531 more Hispanic residents.</w:t>
       </w:r>
       <w:r>
         <w:rPr>
@@ -59,7 +99,7 @@
               <a:graphicData uri="http://schemas.openxmlformats.org/drawingml/2006/picture">
                 <pic:pic>
                   <pic:nvPicPr>
-                    <pic:cNvPr descr="uploads/2022/10/AAWhiteHispan-1.png" id="24" name="Picture"/>
+                    <pic:cNvPr descr="/uploads/2024/09/AAWhiteHispan-1.png" id="24" name="Picture"/>
                     <pic:cNvPicPr>
                       <a:picLocks noChangeArrowheads="1" noChangeAspect="1"/>
                     </pic:cNvPicPr>
@@ -97,7 +137,7 @@
         <w:pStyle w:val="BodyText"/>
       </w:pPr>
       <w:r>
-        <w:t xml:space="preserve">In Orleans Parish, the share of the 2021 population that is Black — while lower than in 2000 when it was 67 percent — continues to represent the majority of city residents at 60 percent. The share of Hispanic residents in the city increased from 3 percent in 2000 to 6 percent in 2021; the share of Asian residents increased from 2 percent to 3 percent; and the share of White increased from 27 percent to 35 percent. Meanwhile, Hispanic, Asian, and Black populations increased as a share of the total population in Jefferson, St. Bernard, St. Charles, St. John the Baptist, and St. Tammany parishes. In fact, the number and share of Hispanics have increased in all eight parishes in the metro area since 2000.</w:t>
+        <w:t xml:space="preserve">In Orleans Parish, the share of the 2023 population that is Black — while lower than in 2000 when it was 67 percent — continues to represent the majority of city residents at 56 percent. The share of Hispanic residents in the city increased from 3 percent in 2000 to 8 percent in 2023; the share of Asian residents increased from 2 percent to 3 percent; and the share of White residents increased from 28 percent to 31 percent. Meanwhile, Hispanic, Asian, and Black populations increased as a share of the total population in Jefferson, St. Bernard, St. Charles, and St. John the Baptist parishes. In fact, the number and share of Hispanics have increased in all seven parishes in the metro area since 2000.</w:t>
       </w:r>
     </w:p>
     <w:p>
@@ -114,7 +154,7 @@
               <a:graphicData uri="http://schemas.openxmlformats.org/drawingml/2006/picture">
                 <pic:pic>
                   <pic:nvPicPr>
-                    <pic:cNvPr descr="uploads/2022/10/demoallparish-1.png" id="27" name="Picture"/>
+                    <pic:cNvPr descr="/uploads/2024/09/demoallparish-1.png" id="27" name="Picture"/>
                     <pic:cNvPicPr>
                       <a:picLocks noChangeArrowheads="1" noChangeAspect="1"/>
                     </pic:cNvPicPr>
@@ -152,15 +192,15 @@
         <w:pStyle w:val="BodyText"/>
       </w:pPr>
       <w:r>
-        <w:t xml:space="preserve">Between 2000 and 2021, the number of Hispanics in Jefferson Parish increased by 33,789 reaching over 15 percent of the total parish population. Orleans Parish and St. Tammany Parish gained 6,661 and 12,046 Hispanics, respectively, such that the Hispanic share of the population grew to 6 percent in Orleans and 6 percent in St. Tammany by 2021.</w:t>
-      </w:r>
-    </w:p>
-    <w:p>
-      <w:pPr>
-        <w:pStyle w:val="BodyText"/>
-      </w:pPr>
-      <w:r>
-        <w:t xml:space="preserve">As of July 2021, there were 118,295 Hispanics in the metro area, representing 9 percent of the metro population. This is up from 2000 when there were 58,545, representing 4 percent of the metro population. Despite these recent gains, the Hispanic share of the population in metro area parishes is far below the average for the United States, which has grown from 12 percent to 19 percent of the total U.S. population over these 21 years.</w:t>
+        <w:t xml:space="preserve">Between 2000 and 2023, the number of Hispanics in Jefferson Parish increased by 47,578 reaching over 19 percent of the total parish population. Orleans Parish and St. Tammany Parish gained 14,531 and Hispanics, respectively, such that the Hispanic share of the population grew to 8 percent in both of these parishes.</w:t>
+      </w:r>
+    </w:p>
+    <w:p>
+      <w:pPr>
+        <w:pStyle w:val="BodyText"/>
+      </w:pPr>
+      <w:r>
+        <w:t xml:space="preserve">As of July 2023, there were Hispanics in the metro area, representing percent of the metro population. This is up from 2000 when there were , representing percent of the metro population. Despite these recent gains, the Hispanic share of the population in metro area parishes is below the average for the United States, which has grown from 13 percent to 19 percent of the total U.S. population over these 23 years.</w:t>
       </w:r>
     </w:p>
     <w:p>
@@ -177,7 +217,7 @@
               <a:graphicData uri="http://schemas.openxmlformats.org/drawingml/2006/picture">
                 <pic:pic>
                   <pic:nvPicPr>
-                    <pic:cNvPr descr="uploads/2022/10/hispanpop-1.png" id="30" name="Picture"/>
+                    <pic:cNvPr descr="/uploads/2024/09/hispanpop-1.png" id="30" name="Picture"/>
                     <pic:cNvPicPr>
                       <a:picLocks noChangeArrowheads="1" noChangeAspect="1"/>
                     </pic:cNvPicPr>
@@ -215,7 +255,7 @@
         <w:pStyle w:val="BodyText"/>
       </w:pPr>
       <w:r>
-        <w:t xml:space="preserve">The number of Hispanics in the New Orleans metro has grown every year since 2006. Indeed, while the overall metro population has grown 6 percent since 2010, the Hispanic population has grown 28 percent such that Hispanics account for 36 percent of the metro’s population growth since 2010.</w:t>
+        <w:t xml:space="preserve">The number of Hispanics in the New Orleans metro has grown every year since Hurricane Katrina. From 2010 to 2020, the Hispanic population accounted for the majority of the metro area’s growth, increasing by 44,136, while the total population increased by . Since 2020, the overall population declined but the Hispanic population continued to grow. From 2020 to 2023, the metro area gained another 894 Hispanic residents while losing a total of residents.</w:t>
       </w:r>
     </w:p>
     <w:p>
@@ -232,7 +272,7 @@
               <a:graphicData uri="http://schemas.openxmlformats.org/drawingml/2006/picture">
                 <pic:pic>
                   <pic:nvPicPr>
-                    <pic:cNvPr descr="uploads/2022/10/hispanpopyear-1.png" id="33" name="Picture"/>
+                    <pic:cNvPr descr="/uploads/2024/09/hispanpopyear-1.png" id="33" name="Picture"/>
                     <pic:cNvPicPr>
                       <a:picLocks noChangeArrowheads="1" noChangeAspect="1"/>
                     </pic:cNvPicPr>
@@ -320,15 +360,15 @@
         <w:pStyle w:val="BodyText"/>
       </w:pPr>
       <w:r>
-        <w:t xml:space="preserve">In 2021, the largest Hispanic group in metro New Orleans was Honduran, representing 32 percent of the Hispanic population. In comparison, Hondurans represent only 2 percent of the national Hispanic population. These figures point to metro New Orleans as a hub of Honduran migration.</w:t>
-      </w:r>
-    </w:p>
-    <w:p>
-      <w:pPr>
-        <w:pStyle w:val="BodyText"/>
-      </w:pPr>
-      <w:r>
-        <w:t xml:space="preserve">Not to be ignored, the Mexican population represents 13 percent of the Hispanic population in metro New Orleans. Nevertheless, the Mexican population is much less prominent in the metro than nationally, where it represents 60 percent of the Hispanic population.</w:t>
+        <w:t xml:space="preserve">In 2023, the largest Hispanic group in metro New Orleans was Honduran, representing 29 percent of the Hispanic population. In comparison, Hondurans represent only 2 percent of the national Hispanic population. These figures point to metro New Orleans as a hub of Honduran migration.</w:t>
+      </w:r>
+    </w:p>
+    <w:p>
+      <w:pPr>
+        <w:pStyle w:val="BodyText"/>
+      </w:pPr>
+      <w:r>
+        <w:t xml:space="preserve">Not to be ignored, the Mexican population represents 16 percent of the Hispanic population in metro New Orleans. Nevertheless, the Mexican population is much less prominent in the metro than nationally, where it represents 58 percent of the Hispanic population.</w:t>
       </w:r>
     </w:p>
     <w:p>
@@ -345,7 +385,7 @@
               <a:graphicData uri="http://schemas.openxmlformats.org/drawingml/2006/picture">
                 <pic:pic>
                   <pic:nvPicPr>
-                    <pic:cNvPr descr="uploads/2022/10/hispan2018-1.png" id="38" name="Picture"/>
+                    <pic:cNvPr descr="/uploads/2024/09/hispan2018-1.png" id="38" name="Picture"/>
                     <pic:cNvPicPr>
                       <a:picLocks noChangeArrowheads="1" noChangeAspect="1"/>
                     </pic:cNvPicPr>
@@ -405,7 +445,7 @@
         <w:t xml:space="preserve"> </w:t>
       </w:r>
       <w:r>
-        <w:t xml:space="preserve">Looking at the total population in the metro by five-year age groups for 2000 and 2021, the baby boomers are like a demographic tidal wave. Consequently, the median age of the metro has risen to 38.8 in 2021 from 34.8 in 2000.</w:t>
+        <w:t xml:space="preserve">Looking at the total population in the metro by five-year age groups for 2000 and 2023, the baby boomers are like a demographic tidal wave. According to the American Community Survey, the median age of the metro has risen to 40 in 2023 from 34.8 in 2000.</w:t>
       </w:r>
     </w:p>
     <w:p>
@@ -422,7 +462,7 @@
               <a:graphicData uri="http://schemas.openxmlformats.org/drawingml/2006/picture">
                 <pic:pic>
                   <pic:nvPicPr>
-                    <pic:cNvPr descr="uploads/2022/10/age2000-1.png" id="44" name="Picture"/>
+                    <pic:cNvPr descr="/uploads/2024/09/age2000-1.png" id="44" name="Picture"/>
                     <pic:cNvPicPr>
                       <a:picLocks noChangeArrowheads="1" noChangeAspect="1"/>
                     </pic:cNvPicPr>
@@ -469,7 +509,7 @@
               <a:graphicData uri="http://schemas.openxmlformats.org/drawingml/2006/picture">
                 <pic:pic>
                   <pic:nvPicPr>
-                    <pic:cNvPr descr="uploads/2022/10/agecurrent-1.png" id="47" name="Picture"/>
+                    <pic:cNvPr descr="/uploads/2024/09/agecurrent-1.png" id="47" name="Picture"/>
                     <pic:cNvPicPr>
                       <a:picLocks noChangeArrowheads="1" noChangeAspect="1"/>
                     </pic:cNvPicPr>
@@ -507,7 +547,7 @@
         <w:pStyle w:val="BodyText"/>
       </w:pPr>
       <w:r>
-        <w:t xml:space="preserve">Meanwhile, the share of households with children is shrinking while the share of individuals living alone is growing — both across the metro and nation. As of 2021, 24 percent of households in metro New Orleans included children, down from 34 percent in 2000. Between 2000 and 2021, the percent of St. Tammany households with children declined from 40 percent to 31 percent; the percent of Jefferson households with children declined from 33 percent to 24 percent; and the percent of Orleans households with children declined from 30 percent to 19 percent.</w:t>
+        <w:t xml:space="preserve">Meanwhile, the share of households with children is shrinking while the share of individuals living alone is growing — both across the metro and nation. As of 2023, 22 percent of households in metro New Orleans included children, down from 33 percent in 2000. Between 2000 and 2023, the percent of St. Tammany households with children declined from XX percent to XX percent; the percent of Jefferson households with children declined from 33 percent to 23 percent; and the percent of Orleans households with children declined from 30 percent to 20 percent.</w:t>
       </w:r>
     </w:p>
     <w:p>
@@ -524,7 +564,7 @@
               <a:graphicData uri="http://schemas.openxmlformats.org/drawingml/2006/picture">
                 <pic:pic>
                   <pic:nvPicPr>
-                    <pic:cNvPr descr="uploads/2022/10/hwc-1.png" id="50" name="Picture"/>
+                    <pic:cNvPr descr="/uploads/2024/09/hwc-1.png" id="50" name="Picture"/>
                     <pic:cNvPicPr>
                       <a:picLocks noChangeArrowheads="1" noChangeAspect="1"/>
                     </pic:cNvPicPr>
@@ -562,7 +602,7 @@
         <w:pStyle w:val="BodyText"/>
       </w:pPr>
       <w:r>
-        <w:t xml:space="preserve">As households with children have declined, the share of single-person households has grown in the metro and nationwide. The metro area share of individuals living alone grew from 27 percent in 2000 to 34 percent in 2021 — similar to the trend for Jefferson Parish where the share of householders living alone grew from 27 percent to 33 percent. The increase was larger in Orleans Parish, which jumped from 33 to 45 percent.</w:t>
+        <w:t xml:space="preserve">As households with children have declined, the share of single-person households has grown in the metro and nationwide. The metro area share of individuals living alone grew from 28 percent in 2000 to 36 percent in 2023 — similar to the trend for Jefferson Parish where the share of householders living alone grew from 27 percent to 34 percent. The increase was larger in Orleans Parish, which jumped from 33 to 42 percent.</w:t>
       </w:r>
     </w:p>
     <w:p>
@@ -579,7 +619,7 @@
               <a:graphicData uri="http://schemas.openxmlformats.org/drawingml/2006/picture">
                 <pic:pic>
                   <pic:nvPicPr>
-                    <pic:cNvPr descr="uploads/2022/10/sing-1.png" id="53" name="Picture"/>
+                    <pic:cNvPr descr="/uploads/2024/09/sing-1.png" id="53" name="Picture"/>
                     <pic:cNvPicPr>
                       <a:picLocks noChangeArrowheads="1" noChangeAspect="1"/>
                     </pic:cNvPicPr>
@@ -617,7 +657,7 @@
         <w:pStyle w:val="BodyText"/>
       </w:pPr>
       <w:r>
-        <w:t xml:space="preserve">While the metro has regained much of the post-Katrina population losses, youth population is substantially lower than pre-Katrina levels. The metro had 358,092 children under 18 years in 2000 and only 279,805 in 2021. Much of this loss was driven by Orleans Parish, where the population under 18 has declined to 74,460 from 129,408. The under 18 population is now 22 percent of the metro population, down from 27 percent in 2000.</w:t>
+        <w:t xml:space="preserve">While the metro has regained much of the post-Katrina population losses, youth population is substantially lower than pre-Katrina levels. The metro had 303,054 children under 18 years in 2000 and only 206,918 in 2023. Much of this loss was driven by Orleans Parish, where the population under 18 has declined to 70,990 from 129,167. The under 18 population is now 22 percent of the metro population, down from 27 percent in 2000.</w:t>
       </w:r>
     </w:p>
     <w:p>
@@ -634,7 +674,7 @@
               <a:graphicData uri="http://schemas.openxmlformats.org/drawingml/2006/picture">
                 <pic:pic>
                   <pic:nvPicPr>
-                    <pic:cNvPr descr="uploads/2022/10/popunder18-1.png" id="56" name="Picture"/>
+                    <pic:cNvPr descr="/uploads/2024/09/popunder18-1.png" id="56" name="Picture"/>
                     <pic:cNvPicPr>
                       <a:picLocks noChangeArrowheads="1" noChangeAspect="1"/>
                     </pic:cNvPicPr>
@@ -668,13 +708,13 @@
       </w:r>
     </w:p>
     <w:bookmarkEnd w:id="57"/>
-    <w:bookmarkStart w:id="89" w:name="Xe1c283daf6344050a8e5121731d2de540b05bea"/>
+    <w:bookmarkStart w:id="90" w:name="X76c0dfe609f5592b98d36f9e7ce59be372ecc3e"/>
     <w:p>
       <w:pPr>
         <w:pStyle w:val="Heading2"/>
       </w:pPr>
       <w:r>
-        <w:t xml:space="preserve">Educational attainment, income, and internet access</w:t>
+        <w:t xml:space="preserve">Educational attainment, income, and employment</w:t>
       </w:r>
     </w:p>
     <w:p>
@@ -694,7 +734,7 @@
         <w:t xml:space="preserve"> </w:t>
       </w:r>
       <w:r>
-        <w:t xml:space="preserve">In New Orleans, 42 percent of adults 25 and older had at least a bachelor’s degree in 2021 - higher than the U.S. average of 35 percent, and up from 26 percent in 2000. The overall metro area share of adults with a bachelor’s degree grew from 23 to 34 percent - lower than the national average of 35 percent.</w:t>
+        <w:t xml:space="preserve">In New Orleans, 45 percent of adults 25 and older had at least a bachelor’s degree in 2023 — higher than the U.S. average of 36 percent, and up from 26 percent in 2000. The overall metro area share of adults with a bachelor’s degree grew from 23 to 35 percent — lower than the national average of 36 percent.</w:t>
       </w:r>
     </w:p>
     <w:p>
@@ -711,7 +751,7 @@
               <a:graphicData uri="http://schemas.openxmlformats.org/drawingml/2006/picture">
                 <pic:pic>
                   <pic:nvPicPr>
-                    <pic:cNvPr descr="uploads/2022/10/bach-1.png" id="63" name="Picture"/>
+                    <pic:cNvPr descr="/uploads/2024/09/bach-1.png" id="63" name="Picture"/>
                     <pic:cNvPicPr>
                       <a:picLocks noChangeArrowheads="1" noChangeAspect="1"/>
                     </pic:cNvPicPr>
@@ -749,7 +789,7 @@
         <w:pStyle w:val="BodyText"/>
       </w:pPr>
       <w:r>
-        <w:t xml:space="preserve">The share of New Orleans adults who have a bachelor’s degree has grown across racial and ethnic groups since 1980. But while 69 percent of White adults in New Orleans have a bachelor’s, only 23 percent of Black adults have a bachelor’s as of 2021. The share of White adults in Orleans Parish who have a bachelor’s degree is substantially higher than the U.S. or metro area overall: 69 percent of White adults in New Orleans have a bachelor’s degree while that number is 44 percent or lower in neighboring parishes and the nation. Only 20 and 19 percent of Black adults have a bachelor’s degree or higher in Jefferson and St. Tammany, respectively.</w:t>
+        <w:t xml:space="preserve">The share of New Orleans adults who have a bachelor’s degree has grown across racial and ethnic groups since 1980. But while 72 percent of White adults in New Orleans have a bachelor’s, only 27 percent of Black adults have a bachelor’s as of 2023. The share of White adults in Orleans Parish who have a bachelor’s degree is substantially higher than the U.S. or metro area overall: 72 percent of White adults in New Orleans have a bachelor’s degree while that number is 43 percent or lower in neighboring parishes and the nation. Only 23 and XX percent of Black adults have a bachelor’s degree or higher in Jefferson and St. Tammany, respectively.</w:t>
       </w:r>
     </w:p>
     <w:p>
@@ -759,14 +799,14 @@
       <w:r>
         <w:drawing>
           <wp:inline>
-            <wp:extent cx="5334000" cy="4000499"/>
+            <wp:extent cx="5334000" cy="3733800"/>
             <wp:effectExtent b="0" l="0" r="0" t="0"/>
             <wp:docPr descr="" title="" id="65" name="Picture"/>
             <a:graphic>
               <a:graphicData uri="http://schemas.openxmlformats.org/drawingml/2006/picture">
                 <pic:pic>
                   <pic:nvPicPr>
-                    <pic:cNvPr descr="indicator%20expansion%20drafts/graphics/bach.hist.png" id="66" name="Picture"/>
+                    <pic:cNvPr descr="/uploads/2024/09/bachovertime-1.png" id="66" name="Picture"/>
                     <pic:cNvPicPr>
                       <a:picLocks noChangeArrowheads="1" noChangeAspect="1"/>
                     </pic:cNvPicPr>
@@ -780,7 +820,7 @@
                   <pic:spPr bwMode="auto">
                     <a:xfrm>
                       <a:off x="0" y="0"/>
-                      <a:ext cx="5334000" cy="4000499"/>
+                      <a:ext cx="5334000" cy="3733800"/>
                     </a:xfrm>
                     <a:prstGeom prst="rect">
                       <a:avLst/>
@@ -806,14 +846,14 @@
       <w:r>
         <w:drawing>
           <wp:inline>
-            <wp:extent cx="5334000" cy="3200399"/>
+            <wp:extent cx="5334000" cy="3200400"/>
             <wp:effectExtent b="0" l="0" r="0" t="0"/>
             <wp:docPr descr="" title="" id="68" name="Picture"/>
             <a:graphic>
               <a:graphicData uri="http://schemas.openxmlformats.org/drawingml/2006/picture">
                 <pic:pic>
                   <pic:nvPicPr>
-                    <pic:cNvPr descr="indicator%20expansion%20drafts/graphics/bach.raceGeos.png" id="69" name="Picture"/>
+                    <pic:cNvPr descr="/uploads/2024/09/bachbyloc-1.png" id="69" name="Picture"/>
                     <pic:cNvPicPr>
                       <a:picLocks noChangeArrowheads="1" noChangeAspect="1"/>
                     </pic:cNvPicPr>
@@ -827,7 +867,7 @@
                   <pic:spPr bwMode="auto">
                     <a:xfrm>
                       <a:off x="0" y="0"/>
-                      <a:ext cx="5334000" cy="3200399"/>
+                      <a:ext cx="5334000" cy="3200400"/>
                     </a:xfrm>
                     <a:prstGeom prst="rect">
                       <a:avLst/>
@@ -851,7 +891,7 @@
         <w:pStyle w:val="BodyText"/>
       </w:pPr>
       <w:r>
-        <w:t xml:space="preserve">The metro area increase in the share of adults with a bachelor’s degree or higher has been coupled with a decline in the share of adults with less than a high school degree. The proportion of adults 25 years and older with less than a high school education declined across all three of the largest parishes, leading to a metro-wide decrease from 15 percent in 2000 to 12 percent in 2021. In the city of New Orleans, the share of adults with less than a high school degree fell from 25 percent to 10 percent.</w:t>
+        <w:t xml:space="preserve">The metro area increase in the share of adults with a bachelor’s degree or higher has been coupled with a decline in the share of adults with less than a high school degree. The proportion of adults 25 years and older with less than a high school education declined across all three of the largest parishes, leading to a metro-wide decrease from 15 percent in 2000 to 12 percent in 2023. In the city of New Orleans, the share of adults with less than a high school degree fell from 25 percent to 9 percent.</w:t>
       </w:r>
     </w:p>
     <w:p>
@@ -868,7 +908,7 @@
               <a:graphicData uri="http://schemas.openxmlformats.org/drawingml/2006/picture">
                 <pic:pic>
                   <pic:nvPicPr>
-                    <pic:cNvPr descr="uploads/2022/10/hs-1.png" id="72" name="Picture"/>
+                    <pic:cNvPr descr="/uploads/2024/09/hs-1.png" id="72" name="Picture"/>
                     <pic:cNvPicPr>
                       <a:picLocks noChangeArrowheads="1" noChangeAspect="1"/>
                     </pic:cNvPicPr>
@@ -906,7 +946,7 @@
         <w:pStyle w:val="BodyText"/>
       </w:pPr>
       <w:r>
-        <w:t xml:space="preserve">The 2021 median household income of $56,837 for the metro, $56,282 for Jefferson Parish, and $46,942 for the city of New Orleans are significantly lower than the U.S. median of $69,717.</w:t>
+        <w:t xml:space="preserve">The 2023 median household income of $61,000 for the metro, $61,085 for Jefferson Parish, and $55,580 for the city of New Orleans are significantly lower than the U.S. median of $77,719.</w:t>
       </w:r>
     </w:p>
     <w:p>
@@ -923,7 +963,7 @@
               <a:graphicData uri="http://schemas.openxmlformats.org/drawingml/2006/picture">
                 <pic:pic>
                   <pic:nvPicPr>
-                    <pic:cNvPr descr="uploads/2022/10/medhh-1.png" id="75" name="Picture"/>
+                    <pic:cNvPr descr="/uploads/2024/09/medhh-1.png" id="75" name="Picture"/>
                     <pic:cNvPicPr>
                       <a:picLocks noChangeArrowheads="1" noChangeAspect="1"/>
                     </pic:cNvPicPr>
@@ -964,9 +1004,6 @@
         <w:t xml:space="preserve">In 1979, households with higher incomes were disproportionately in the parishes surrounding New Orleans, while lower income White, Hispanic, and Black households were more likely to live in the city.</w:t>
       </w:r>
       <w:r>
-        <w:t xml:space="preserve"> </w:t>
-      </w:r>
-      <w:r>
         <w:rPr>
           <w:rStyle w:val="FootnoteReference"/>
         </w:rPr>
@@ -976,7 +1013,7 @@
         <w:t xml:space="preserve"> </w:t>
       </w:r>
       <w:r>
-        <w:t xml:space="preserve">By 2021, these patterns had changed with higher income White households more often living in the city such that income disparity within the city has escalated. In 2021, Black households in New Orleans had a median income of only $30,292, while Hispanic households were at $60,358 and White households at $83,727.</w:t>
+        <w:t xml:space="preserve">By 2023, these patterns had changed with higher income White households more often living in the city such that income disparity within the city has escalated. In 2023, Black households in New Orleans had a median income of only $38,092, while Hispanic households were at $56,992 and White households at $97,494.</w:t>
       </w:r>
     </w:p>
     <w:p>
@@ -986,14 +1023,14 @@
       <w:r>
         <w:drawing>
           <wp:inline>
-            <wp:extent cx="5334000" cy="3200399"/>
+            <wp:extent cx="5334000" cy="3200400"/>
             <wp:effectExtent b="0" l="0" r="0" t="0"/>
             <wp:docPr descr="" title="" id="79" name="Picture"/>
             <a:graphic>
               <a:graphicData uri="http://schemas.openxmlformats.org/drawingml/2006/picture">
                 <pic:pic>
                   <pic:nvPicPr>
-                    <pic:cNvPr descr="indicator%20expansion%20drafts/graphics/medhh.hist.png" id="80" name="Picture"/>
+                    <pic:cNvPr descr="/uploads/2024/09/medhhtime-1.png" id="80" name="Picture"/>
                     <pic:cNvPicPr>
                       <a:picLocks noChangeArrowheads="1" noChangeAspect="1"/>
                     </pic:cNvPicPr>
@@ -1007,7 +1044,7 @@
                   <pic:spPr bwMode="auto">
                     <a:xfrm>
                       <a:off x="0" y="0"/>
-                      <a:ext cx="5334000" cy="3200399"/>
+                      <a:ext cx="5334000" cy="3200400"/>
                     </a:xfrm>
                     <a:prstGeom prst="rect">
                       <a:avLst/>
@@ -1031,7 +1068,7 @@
         <w:pStyle w:val="BodyText"/>
       </w:pPr>
       <w:r>
-        <w:t xml:space="preserve">In 2021, Black households in New Orleans have incomes 64 percent less than White households. In St. Tammany, Black households have a median income of $52,849 which is 27 percent less than White households in that parish. In Jefferson, Black households have a median income of $40,168 which is 37 percent less than White households in that parish. Hispanic households have a median of $58,930 across the metro which is relatively consistent across the 3 large parishes.</w:t>
+        <w:t xml:space="preserve">In 2023, Black households in New Orleans have incomes 61 percent less than White households. In St. Tammany, Black households have a median income of XX which is XX percent less than White households in that parish. In Jefferson, Black households have a median income of $40,198 which is 45 percent less than White households in that parish. Hispanic households have a median of $61,117 across the metro which is relatively consistent across the three largest metro parishes.</w:t>
       </w:r>
     </w:p>
     <w:p>
@@ -1041,14 +1078,14 @@
       <w:r>
         <w:drawing>
           <wp:inline>
-            <wp:extent cx="5334000" cy="3200399"/>
+            <wp:extent cx="5334000" cy="3200400"/>
             <wp:effectExtent b="0" l="0" r="0" t="0"/>
             <wp:docPr descr="" title="" id="82" name="Picture"/>
             <a:graphic>
               <a:graphicData uri="http://schemas.openxmlformats.org/drawingml/2006/picture">
                 <pic:pic>
                   <pic:nvPicPr>
-                    <pic:cNvPr descr="indicator%20expansion%20drafts/graphics/medhh.raceGeos.png" id="83" name="Picture"/>
+                    <pic:cNvPr descr="/uploads/2024/09/medhhbyrace-1.png" id="83" name="Picture"/>
                     <pic:cNvPicPr>
                       <a:picLocks noChangeArrowheads="1" noChangeAspect="1"/>
                     </pic:cNvPicPr>
@@ -1062,7 +1099,7 @@
                   <pic:spPr bwMode="auto">
                     <a:xfrm>
                       <a:off x="0" y="0"/>
-                      <a:ext cx="5334000" cy="3200399"/>
+                      <a:ext cx="5334000" cy="3200400"/>
                     </a:xfrm>
                     <a:prstGeom prst="rect">
                       <a:avLst/>
@@ -1086,27 +1123,7 @@
         <w:pStyle w:val="BodyText"/>
       </w:pPr>
       <w:r>
-        <w:t xml:space="preserve">Internet access is an important indicator of access to information. Studies have shown that without broadband, computer access, and encompassing technology training services, workers and students are at a disadvantage in the job market and education system.</w:t>
-      </w:r>
-      <w:r>
-        <w:rPr>
-          <w:rStyle w:val="FootnoteReference"/>
-        </w:rPr>
-        <w:footnoteReference w:id="84"/>
-      </w:r>
-      <w:r>
-        <w:t xml:space="preserve"> </w:t>
-      </w:r>
-      <w:r>
-        <w:t xml:space="preserve">Only 71 percent of households in Orleans Parish and only 76 percent of households in Jefferson Parish are connected to the internet through a home-based internet service, such as broadband (cable, DSL, or fiber), satellite, or dial-up service, compared to 79 percent nationwide. St. Tammany is above the national average at 84 percent of households connected to the internet by a home-based service internet connection. Internet access without a subscription refers to households that only have access through group access locations such as school, work, a library, or coffee shop.</w:t>
-      </w:r>
-    </w:p>
-    <w:p>
-      <w:pPr>
-        <w:pStyle w:val="BodyText"/>
-      </w:pPr>
-      <w:r>
-        <w:t xml:space="preserve">An increasingly common way to access the internet is through a smartphone or some other cellular device. While, in general, smartphone access contributes positively to lessening the Digital Divide, having access only through a smartphone restricts ability to fully leverage the internet to complete common tasks such as writing and researching a resume, registering your kids for school, analyzing data about your neighborhood, or creating content for an internet business. 13 percent of households in Orleans Parish only have access through a smartphone, compared to 11 percent nationwide.</w:t>
+        <w:t xml:space="preserve">Lorem ipsum dolor sit amet, consectetur adipiscing elit. In massa lacus, vehicula sed nibh ac, sollicitudin accumsan urna. Aenean sit amet hendrerit purus. In ut augue tincidunt tellus tempus volutpat sed at nulla. Sed tempus ex felis, a convallis sapien ultricies sed. Donec tortor urna, sodales a laoreet sed, mollis ac erat. In vestibulum et dolor at rutrum. Duis quis ex ante. Suspendisse potenti. In tempus ipsum purus, sed maximus diam pharetra eget. Quisque justo arcu, ornare eu vulputate quis, semper sit amet felis. Curabitur sit amet metus nibh. Nam ultrices nunc nec erat rhoncus tincidunt. In imperdiet venenatis lobortis.</w:t>
       </w:r>
     </w:p>
     <w:p>
@@ -1116,20 +1133,140 @@
       <w:r>
         <w:drawing>
           <wp:inline>
-            <wp:extent cx="5334000" cy="3809999"/>
+            <wp:extent cx="5334000" cy="3200400"/>
             <wp:effectExtent b="0" l="0" r="0" t="0"/>
-            <wp:docPr descr="" title="" id="87" name="Picture"/>
+            <wp:docPr descr="" title="" id="85" name="Picture"/>
             <a:graphic>
               <a:graphicData uri="http://schemas.openxmlformats.org/drawingml/2006/picture">
                 <pic:pic>
                   <pic:nvPicPr>
-                    <pic:cNvPr descr="uploads/2022/10/inta-1.png" id="88" name="Picture"/>
+                    <pic:cNvPr descr="/uploads/2024/09/employtime-1.png" id="86" name="Picture"/>
                     <pic:cNvPicPr>
                       <a:picLocks noChangeArrowheads="1" noChangeAspect="1"/>
                     </pic:cNvPicPr>
                   </pic:nvPicPr>
                   <pic:blipFill>
-                    <a:blip r:embed="rId86"/>
+                    <a:blip r:embed="rId84"/>
+                    <a:stretch>
+                      <a:fillRect/>
+                    </a:stretch>
+                  </pic:blipFill>
+                  <pic:spPr bwMode="auto">
+                    <a:xfrm>
+                      <a:off x="0" y="0"/>
+                      <a:ext cx="5334000" cy="3200400"/>
+                    </a:xfrm>
+                    <a:prstGeom prst="rect">
+                      <a:avLst/>
+                    </a:prstGeom>
+                    <a:noFill/>
+                    <a:ln w="9525">
+                      <a:noFill/>
+                      <a:headEnd/>
+                      <a:tailEnd/>
+                    </a:ln>
+                  </pic:spPr>
+                </pic:pic>
+              </a:graphicData>
+            </a:graphic>
+          </wp:inline>
+        </w:drawing>
+      </w:r>
+    </w:p>
+    <w:p>
+      <w:pPr>
+        <w:pStyle w:val="BodyText"/>
+      </w:pPr>
+      <w:r>
+        <w:t xml:space="preserve">Lorem ipsum dolor sit amet, consectetur adipiscing elit. In massa lacus, vehicula sed nibh ac, sollicitudin accumsan urna. Aenean sit amet hendrerit purus. In ut augue tincidunt tellus tempus volutpat sed at nulla. Sed tempus ex felis, a convallis sapien ultricies sed. Donec tortor urna, sodales a laoreet sed, mollis ac erat. In vestibulum et dolor at rutrum. Duis quis ex ante. Suspendisse potenti. In tempus ipsum purus, sed maximus diam pharetra eget. Quisque justo arcu, ornare eu vulputate quis, semper sit amet felis. Curabitur sit amet metus nibh. Nam ultrices nunc nec erat rhoncus tincidunt. In imperdiet venenatis lobortis.</w:t>
+      </w:r>
+    </w:p>
+    <w:p>
+      <w:pPr>
+        <w:pStyle w:val="BodyText"/>
+      </w:pPr>
+      <w:r>
+        <w:drawing>
+          <wp:inline>
+            <wp:extent cx="5334000" cy="3200400"/>
+            <wp:effectExtent b="0" l="0" r="0" t="0"/>
+            <wp:docPr descr="" title="" id="88" name="Picture"/>
+            <a:graphic>
+              <a:graphicData uri="http://schemas.openxmlformats.org/drawingml/2006/picture">
+                <pic:pic>
+                  <pic:nvPicPr>
+                    <pic:cNvPr descr="/uploads/2024/09/employbyrace-1.png" id="89" name="Picture"/>
+                    <pic:cNvPicPr>
+                      <a:picLocks noChangeArrowheads="1" noChangeAspect="1"/>
+                    </pic:cNvPicPr>
+                  </pic:nvPicPr>
+                  <pic:blipFill>
+                    <a:blip r:embed="rId87"/>
+                    <a:stretch>
+                      <a:fillRect/>
+                    </a:stretch>
+                  </pic:blipFill>
+                  <pic:spPr bwMode="auto">
+                    <a:xfrm>
+                      <a:off x="0" y="0"/>
+                      <a:ext cx="5334000" cy="3200400"/>
+                    </a:xfrm>
+                    <a:prstGeom prst="rect">
+                      <a:avLst/>
+                    </a:prstGeom>
+                    <a:noFill/>
+                    <a:ln w="9525">
+                      <a:noFill/>
+                      <a:headEnd/>
+                      <a:tailEnd/>
+                    </a:ln>
+                  </pic:spPr>
+                </pic:pic>
+              </a:graphicData>
+            </a:graphic>
+          </wp:inline>
+        </w:drawing>
+      </w:r>
+    </w:p>
+    <w:bookmarkEnd w:id="90"/>
+    <w:bookmarkStart w:id="118" w:name="Xa9a5d774dce1e0eca10f40ac54579fccf7848fa"/>
+    <w:p>
+      <w:pPr>
+        <w:pStyle w:val="Heading2"/>
+      </w:pPr>
+      <w:r>
+        <w:t xml:space="preserve">Poverty and access to vehicles and internet</w:t>
+      </w:r>
+    </w:p>
+    <w:p>
+      <w:pPr>
+        <w:pStyle w:val="FirstParagraph"/>
+      </w:pPr>
+      <w:r>
+        <w:t xml:space="preserve">A high share of residents living below the poverty level indicates the economy is not providing many residents with the ability to meet their most basic needs, including food, housing, and transportation. The poverty rate in New Orleans decreased from 28 to 23 percent between 1999 and 2023 while the Jefferson Parish poverty rate increased from 14 to 17 percent. Across the U.S., the poverty rate increased by one percentage point between 1999 and 2023.</w:t>
+      </w:r>
+    </w:p>
+    <w:p>
+      <w:pPr>
+        <w:pStyle w:val="BodyText"/>
+      </w:pPr>
+      <w:r>
+        <w:drawing>
+          <wp:inline>
+            <wp:extent cx="5334000" cy="3809999"/>
+            <wp:effectExtent b="0" l="0" r="0" t="0"/>
+            <wp:docPr descr="" title="" id="92" name="Picture"/>
+            <a:graphic>
+              <a:graphicData uri="http://schemas.openxmlformats.org/drawingml/2006/picture">
+                <pic:pic>
+                  <pic:nvPicPr>
+                    <pic:cNvPr descr="/uploads/2024/09/pov-1.png" id="93" name="Picture"/>
+                    <pic:cNvPicPr>
+                      <a:picLocks noChangeArrowheads="1" noChangeAspect="1"/>
+                    </pic:cNvPicPr>
+                  </pic:nvPicPr>
+                  <pic:blipFill>
+                    <a:blip r:embed="rId91"/>
                     <a:stretch>
                       <a:fillRect/>
                     </a:stretch>
@@ -1156,22 +1293,36 @@
         </w:drawing>
       </w:r>
     </w:p>
-    <w:bookmarkEnd w:id="89"/>
-    <w:bookmarkStart w:id="112" w:name="poverty-and-access-to-vehicles"/>
-    <w:p>
-      <w:pPr>
-        <w:pStyle w:val="Heading2"/>
-      </w:pPr>
-      <w:r>
-        <w:t xml:space="preserve">Poverty and access to vehicles</w:t>
-      </w:r>
-    </w:p>
-    <w:p>
-      <w:pPr>
-        <w:pStyle w:val="FirstParagraph"/>
-      </w:pPr>
-      <w:r>
-        <w:t xml:space="preserve">A high share of residents living below the poverty level indicates the economy is not providing many residents with the ability to meet their most basic needs, including food, housing, and transportation. The poverty rate in New Orleans decreased from 28 to 25 percent between 1999 and 2021 while the Jefferson Parish poverty rate increased from 14 to 17 percent. Across the U.S., the poverty rate increased by one percentage point between 1999 and 2021.</w:t>
+    <w:p>
+      <w:pPr>
+        <w:pStyle w:val="BodyText"/>
+      </w:pPr>
+      <w:r>
+        <w:t xml:space="preserve">The poverty rate for Black New Orleanians spiked when the 1980s</w:t>
+      </w:r>
+      <w:r>
+        <w:t xml:space="preserve"> </w:t>
+      </w:r>
+      <w:r>
+        <w:t xml:space="preserve">“</w:t>
+      </w:r>
+      <w:r>
+        <w:t xml:space="preserve">oil bust</w:t>
+      </w:r>
+      <w:r>
+        <w:t xml:space="preserve">”</w:t>
+      </w:r>
+      <w:r>
+        <w:t xml:space="preserve"> </w:t>
+      </w:r>
+      <w:r>
+        <w:t xml:space="preserve">hit, jumping from 37% in 1979 to 42% in 1989. White New Orleanians were not similarly affected. The poverty rate for White New Orleanians remained at roughly 12% in 1979 and in 1989. Large disparities in the poverty rate continue to be evident at all geographic levels. For example, in metro New Orleans 26 percent of Black people and 22 percent of Hispanic people live in poverty compared to 10 percent of White people and 20 percent of Asian people.</w:t>
+      </w:r>
+      <w:r>
+        <w:rPr>
+          <w:rStyle w:val="FootnoteReference"/>
+        </w:rPr>
+        <w:footnoteReference w:id="94"/>
       </w:r>
     </w:p>
     <w:p>
@@ -1181,20 +1332,287 @@
       <w:r>
         <w:drawing>
           <wp:inline>
-            <wp:extent cx="5334000" cy="3809999"/>
+            <wp:extent cx="5334000" cy="4000500"/>
             <wp:effectExtent b="0" l="0" r="0" t="0"/>
-            <wp:docPr descr="" title="" id="91" name="Picture"/>
+            <wp:docPr descr="" title="" id="96" name="Picture"/>
             <a:graphic>
               <a:graphicData uri="http://schemas.openxmlformats.org/drawingml/2006/picture">
                 <pic:pic>
                   <pic:nvPicPr>
-                    <pic:cNvPr descr="uploads/2022/10/pov-1.png" id="92" name="Picture"/>
+                    <pic:cNvPr descr="/uploads/2024/09/povhist-1.png" id="97" name="Picture"/>
                     <pic:cNvPicPr>
                       <a:picLocks noChangeArrowheads="1" noChangeAspect="1"/>
                     </pic:cNvPicPr>
                   </pic:nvPicPr>
                   <pic:blipFill>
-                    <a:blip r:embed="rId90"/>
+                    <a:blip r:embed="rId95"/>
+                    <a:stretch>
+                      <a:fillRect/>
+                    </a:stretch>
+                  </pic:blipFill>
+                  <pic:spPr bwMode="auto">
+                    <a:xfrm>
+                      <a:off x="0" y="0"/>
+                      <a:ext cx="5334000" cy="4000500"/>
+                    </a:xfrm>
+                    <a:prstGeom prst="rect">
+                      <a:avLst/>
+                    </a:prstGeom>
+                    <a:noFill/>
+                    <a:ln w="9525">
+                      <a:noFill/>
+                      <a:headEnd/>
+                      <a:tailEnd/>
+                    </a:ln>
+                  </pic:spPr>
+                </pic:pic>
+              </a:graphicData>
+            </a:graphic>
+          </wp:inline>
+        </w:drawing>
+      </w:r>
+    </w:p>
+    <w:p>
+      <w:pPr>
+        <w:pStyle w:val="BodyText"/>
+      </w:pPr>
+      <w:r>
+        <w:drawing>
+          <wp:inline>
+            <wp:extent cx="5334000" cy="3200400"/>
+            <wp:effectExtent b="0" l="0" r="0" t="0"/>
+            <wp:docPr descr="" title="" id="99" name="Picture"/>
+            <a:graphic>
+              <a:graphicData uri="http://schemas.openxmlformats.org/drawingml/2006/picture">
+                <pic:pic>
+                  <pic:nvPicPr>
+                    <pic:cNvPr descr="/uploads/2024/09/povbyrace-1.png" id="100" name="Picture"/>
+                    <pic:cNvPicPr>
+                      <a:picLocks noChangeArrowheads="1" noChangeAspect="1"/>
+                    </pic:cNvPicPr>
+                  </pic:nvPicPr>
+                  <pic:blipFill>
+                    <a:blip r:embed="rId98"/>
+                    <a:stretch>
+                      <a:fillRect/>
+                    </a:stretch>
+                  </pic:blipFill>
+                  <pic:spPr bwMode="auto">
+                    <a:xfrm>
+                      <a:off x="0" y="0"/>
+                      <a:ext cx="5334000" cy="3200400"/>
+                    </a:xfrm>
+                    <a:prstGeom prst="rect">
+                      <a:avLst/>
+                    </a:prstGeom>
+                    <a:noFill/>
+                    <a:ln w="9525">
+                      <a:noFill/>
+                      <a:headEnd/>
+                      <a:tailEnd/>
+                    </a:ln>
+                  </pic:spPr>
+                </pic:pic>
+              </a:graphicData>
+            </a:graphic>
+          </wp:inline>
+        </w:drawing>
+      </w:r>
+    </w:p>
+    <w:p>
+      <w:pPr>
+        <w:pStyle w:val="BodyText"/>
+      </w:pPr>
+      <w:r>
+        <w:t xml:space="preserve">Like the overall poverty rate, the child poverty rate in New Orleans decreased between 1999 and 2023. The child poverty rate of across the Metro area in 2023 is higher than the U.S. child poverty rate.</w:t>
+      </w:r>
+    </w:p>
+    <w:p>
+      <w:pPr>
+        <w:pStyle w:val="BodyText"/>
+      </w:pPr>
+      <w:r>
+        <w:drawing>
+          <wp:inline>
+            <wp:extent cx="5334000" cy="3333750"/>
+            <wp:effectExtent b="0" l="0" r="0" t="0"/>
+            <wp:docPr descr="" title="" id="102" name="Picture"/>
+            <a:graphic>
+              <a:graphicData uri="http://schemas.openxmlformats.org/drawingml/2006/picture">
+                <pic:pic>
+                  <pic:nvPicPr>
+                    <pic:cNvPr descr="/uploads/2024/09/childpov-1.png" id="103" name="Picture"/>
+                    <pic:cNvPicPr>
+                      <a:picLocks noChangeArrowheads="1" noChangeAspect="1"/>
+                    </pic:cNvPicPr>
+                  </pic:nvPicPr>
+                  <pic:blipFill>
+                    <a:blip r:embed="rId101"/>
+                    <a:stretch>
+                      <a:fillRect/>
+                    </a:stretch>
+                  </pic:blipFill>
+                  <pic:spPr bwMode="auto">
+                    <a:xfrm>
+                      <a:off x="0" y="0"/>
+                      <a:ext cx="5334000" cy="3333750"/>
+                    </a:xfrm>
+                    <a:prstGeom prst="rect">
+                      <a:avLst/>
+                    </a:prstGeom>
+                    <a:noFill/>
+                    <a:ln w="9525">
+                      <a:noFill/>
+                      <a:headEnd/>
+                      <a:tailEnd/>
+                    </a:ln>
+                  </pic:spPr>
+                </pic:pic>
+              </a:graphicData>
+            </a:graphic>
+          </wp:inline>
+        </w:drawing>
+      </w:r>
+    </w:p>
+    <w:p>
+      <w:pPr>
+        <w:pStyle w:val="BodyText"/>
+      </w:pPr>
+      <w:r>
+        <w:t xml:space="preserve">In Orleans Parish, about half of all Black children live in poverty while 4 percent of White children are poor. In New Orleans, child poverty rates peaked in 1989 for Black children and have fallen slightly such that they are now virtually the same as in 1979 with one in two Black children living in poverty in 2023. The poverty rate for White children has declined from one in 10 children in poverty in 1979 to about one in 50 in 2023.</w:t>
+      </w:r>
+    </w:p>
+    <w:p>
+      <w:pPr>
+        <w:pStyle w:val="BodyText"/>
+      </w:pPr>
+      <w:r>
+        <w:drawing>
+          <wp:inline>
+            <wp:extent cx="5334000" cy="3200400"/>
+            <wp:effectExtent b="0" l="0" r="0" t="0"/>
+            <wp:docPr descr="" title="" id="105" name="Picture"/>
+            <a:graphic>
+              <a:graphicData uri="http://schemas.openxmlformats.org/drawingml/2006/picture">
+                <pic:pic>
+                  <pic:nvPicPr>
+                    <pic:cNvPr descr="/uploads/2024/09/childpovhist-1.png" id="106" name="Picture"/>
+                    <pic:cNvPicPr>
+                      <a:picLocks noChangeArrowheads="1" noChangeAspect="1"/>
+                    </pic:cNvPicPr>
+                  </pic:nvPicPr>
+                  <pic:blipFill>
+                    <a:blip r:embed="rId104"/>
+                    <a:stretch>
+                      <a:fillRect/>
+                    </a:stretch>
+                  </pic:blipFill>
+                  <pic:spPr bwMode="auto">
+                    <a:xfrm>
+                      <a:off x="0" y="0"/>
+                      <a:ext cx="5334000" cy="3200400"/>
+                    </a:xfrm>
+                    <a:prstGeom prst="rect">
+                      <a:avLst/>
+                    </a:prstGeom>
+                    <a:noFill/>
+                    <a:ln w="9525">
+                      <a:noFill/>
+                      <a:headEnd/>
+                      <a:tailEnd/>
+                    </a:ln>
+                  </pic:spPr>
+                </pic:pic>
+              </a:graphicData>
+            </a:graphic>
+          </wp:inline>
+        </w:drawing>
+      </w:r>
+    </w:p>
+    <w:p>
+      <w:pPr>
+        <w:pStyle w:val="BodyText"/>
+      </w:pPr>
+      <w:r>
+        <w:t xml:space="preserve">Orleans Parish’s very low rate of 4 percent child poverty for White children stands in stark contrast to the 51 percent rate for Black children. While in Orleans, poverty rates for Black children are 10 times higher than for White children, in Jefferson Parish Black children experience poverty at a little over 3 times higher rates than White children – which is a disparity on par with the national average. In metro New Orleans, 31 percent of Hispanic children live in poverty – statistically no different from the national rate.</w:t>
+      </w:r>
+    </w:p>
+    <w:p>
+      <w:pPr>
+        <w:pStyle w:val="BodyText"/>
+      </w:pPr>
+      <w:r>
+        <w:drawing>
+          <wp:inline>
+            <wp:extent cx="5334000" cy="2909454"/>
+            <wp:effectExtent b="0" l="0" r="0" t="0"/>
+            <wp:docPr descr="" title="" id="108" name="Picture"/>
+            <a:graphic>
+              <a:graphicData uri="http://schemas.openxmlformats.org/drawingml/2006/picture">
+                <pic:pic>
+                  <pic:nvPicPr>
+                    <pic:cNvPr descr="/uploads/2024/09/childpovrace-1.png" id="109" name="Picture"/>
+                    <pic:cNvPicPr>
+                      <a:picLocks noChangeArrowheads="1" noChangeAspect="1"/>
+                    </pic:cNvPicPr>
+                  </pic:nvPicPr>
+                  <pic:blipFill>
+                    <a:blip r:embed="rId107"/>
+                    <a:stretch>
+                      <a:fillRect/>
+                    </a:stretch>
+                  </pic:blipFill>
+                  <pic:spPr bwMode="auto">
+                    <a:xfrm>
+                      <a:off x="0" y="0"/>
+                      <a:ext cx="5334000" cy="2909454"/>
+                    </a:xfrm>
+                    <a:prstGeom prst="rect">
+                      <a:avLst/>
+                    </a:prstGeom>
+                    <a:noFill/>
+                    <a:ln w="9525">
+                      <a:noFill/>
+                      <a:headEnd/>
+                      <a:tailEnd/>
+                    </a:ln>
+                  </pic:spPr>
+                </pic:pic>
+              </a:graphicData>
+            </a:graphic>
+          </wp:inline>
+        </w:drawing>
+      </w:r>
+    </w:p>
+    <w:p>
+      <w:pPr>
+        <w:pStyle w:val="BodyText"/>
+      </w:pPr>
+      <w:r>
+        <w:t xml:space="preserve">Post-Katrina, the share of New Orleans households without access to a vehicle dropped from 27 percent in 2000 to 18 percent in 2023. Nonetheless, at 18 percent, New Orleans’ share is more than twice as high as in neighboring parishes, indicating the importance of a robust public transportation system and comprehensive evacuation plan.</w:t>
+      </w:r>
+    </w:p>
+    <w:p>
+      <w:pPr>
+        <w:pStyle w:val="BodyText"/>
+      </w:pPr>
+      <w:r>
+        <w:drawing>
+          <wp:inline>
+            <wp:extent cx="5334000" cy="3809999"/>
+            <wp:effectExtent b="0" l="0" r="0" t="0"/>
+            <wp:docPr descr="" title="" id="111" name="Picture"/>
+            <a:graphic>
+              <a:graphicData uri="http://schemas.openxmlformats.org/drawingml/2006/picture">
+                <pic:pic>
+                  <pic:nvPicPr>
+                    <pic:cNvPr descr="/uploads/2024/09/veh-1.png" id="112" name="Picture"/>
+                    <pic:cNvPicPr>
+                      <a:picLocks noChangeArrowheads="1" noChangeAspect="1"/>
+                    </pic:cNvPicPr>
+                  </pic:nvPicPr>
+                  <pic:blipFill>
+                    <a:blip r:embed="rId110"/>
                     <a:stretch>
                       <a:fillRect/>
                     </a:stretch>
@@ -1226,366 +1644,7 @@
         <w:pStyle w:val="BodyText"/>
       </w:pPr>
       <w:r>
-        <w:t xml:space="preserve">The poverty rate for Black New Orleanians spiked when the 1980s</w:t>
-      </w:r>
-      <w:r>
-        <w:t xml:space="preserve"> </w:t>
-      </w:r>
-      <w:r>
-        <w:t xml:space="preserve">“</w:t>
-      </w:r>
-      <w:r>
-        <w:t xml:space="preserve">oil bust</w:t>
-      </w:r>
-      <w:r>
-        <w:t xml:space="preserve">”</w:t>
-      </w:r>
-      <w:r>
-        <w:t xml:space="preserve"> </w:t>
-      </w:r>
-      <w:r>
-        <w:t xml:space="preserve">hit, jumping from 37% in 1979 to 42% in 1989. White New Orleanians were not similarly affected. The poverty rate for White New Orleanians remained at roughly 12% in 1979 and in 1989. Large disparities in the poverty rate continue to be evident at all geographic levels. For example, in metro New Orleans 29 percent of Black people and 19 percent of Hispanic people live in poverty compared to 11 percent of White people and 19 percent of Asian people.</w:t>
-      </w:r>
-      <w:r>
-        <w:t xml:space="preserve"> </w:t>
-      </w:r>
-      <w:r>
-        <w:rPr>
-          <w:rStyle w:val="FootnoteReference"/>
-        </w:rPr>
-        <w:footnoteReference w:id="93"/>
-      </w:r>
-    </w:p>
-    <w:p>
-      <w:pPr>
-        <w:pStyle w:val="BodyText"/>
-      </w:pPr>
-      <w:r>
-        <w:drawing>
-          <wp:inline>
-            <wp:extent cx="5334000" cy="4000499"/>
-            <wp:effectExtent b="0" l="0" r="0" t="0"/>
-            <wp:docPr descr="" title="" id="95" name="Picture"/>
-            <a:graphic>
-              <a:graphicData uri="http://schemas.openxmlformats.org/drawingml/2006/picture">
-                <pic:pic>
-                  <pic:nvPicPr>
-                    <pic:cNvPr descr="indicator%20expansion%20drafts/graphics/pov.hist.png" id="96" name="Picture"/>
-                    <pic:cNvPicPr>
-                      <a:picLocks noChangeArrowheads="1" noChangeAspect="1"/>
-                    </pic:cNvPicPr>
-                  </pic:nvPicPr>
-                  <pic:blipFill>
-                    <a:blip r:embed="rId94"/>
-                    <a:stretch>
-                      <a:fillRect/>
-                    </a:stretch>
-                  </pic:blipFill>
-                  <pic:spPr bwMode="auto">
-                    <a:xfrm>
-                      <a:off x="0" y="0"/>
-                      <a:ext cx="5334000" cy="4000499"/>
-                    </a:xfrm>
-                    <a:prstGeom prst="rect">
-                      <a:avLst/>
-                    </a:prstGeom>
-                    <a:noFill/>
-                    <a:ln w="9525">
-                      <a:noFill/>
-                      <a:headEnd/>
-                      <a:tailEnd/>
-                    </a:ln>
-                  </pic:spPr>
-                </pic:pic>
-              </a:graphicData>
-            </a:graphic>
-          </wp:inline>
-        </w:drawing>
-      </w:r>
-    </w:p>
-    <w:p>
-      <w:pPr>
-        <w:pStyle w:val="BodyText"/>
-      </w:pPr>
-      <w:r>
-        <w:drawing>
-          <wp:inline>
-            <wp:extent cx="5334000" cy="3200399"/>
-            <wp:effectExtent b="0" l="0" r="0" t="0"/>
-            <wp:docPr descr="" title="" id="98" name="Picture"/>
-            <a:graphic>
-              <a:graphicData uri="http://schemas.openxmlformats.org/drawingml/2006/picture">
-                <pic:pic>
-                  <pic:nvPicPr>
-                    <pic:cNvPr descr="indicator%20expansion%20drafts/graphics/pov.raceGeos.png" id="99" name="Picture"/>
-                    <pic:cNvPicPr>
-                      <a:picLocks noChangeArrowheads="1" noChangeAspect="1"/>
-                    </pic:cNvPicPr>
-                  </pic:nvPicPr>
-                  <pic:blipFill>
-                    <a:blip r:embed="rId97"/>
-                    <a:stretch>
-                      <a:fillRect/>
-                    </a:stretch>
-                  </pic:blipFill>
-                  <pic:spPr bwMode="auto">
-                    <a:xfrm>
-                      <a:off x="0" y="0"/>
-                      <a:ext cx="5334000" cy="3200399"/>
-                    </a:xfrm>
-                    <a:prstGeom prst="rect">
-                      <a:avLst/>
-                    </a:prstGeom>
-                    <a:noFill/>
-                    <a:ln w="9525">
-                      <a:noFill/>
-                      <a:headEnd/>
-                      <a:tailEnd/>
-                    </a:ln>
-                  </pic:spPr>
-                </pic:pic>
-              </a:graphicData>
-            </a:graphic>
-          </wp:inline>
-        </w:drawing>
-      </w:r>
-    </w:p>
-    <w:p>
-      <w:pPr>
-        <w:pStyle w:val="BodyText"/>
-      </w:pPr>
-      <w:r>
-        <w:t xml:space="preserve">Like the overall poverty rate, the child poverty rate in New Orleans decreased between 1999 and 2021. The child poverty rate of across the Metro area in 2021 is higher than the U.S. child poverty rate.</w:t>
-      </w:r>
-    </w:p>
-    <w:p>
-      <w:pPr>
-        <w:pStyle w:val="BodyText"/>
-      </w:pPr>
-      <w:r>
-        <w:drawing>
-          <wp:inline>
-            <wp:extent cx="5334000" cy="3606084"/>
-            <wp:effectExtent b="0" l="0" r="0" t="0"/>
-            <wp:docPr descr="" title="" id="101" name="Picture"/>
-            <a:graphic>
-              <a:graphicData uri="http://schemas.openxmlformats.org/drawingml/2006/picture">
-                <pic:pic>
-                  <pic:nvPicPr>
-                    <pic:cNvPr descr="uploads/2022/10/childpov-1.png" id="102" name="Picture"/>
-                    <pic:cNvPicPr>
-                      <a:picLocks noChangeArrowheads="1" noChangeAspect="1"/>
-                    </pic:cNvPicPr>
-                  </pic:nvPicPr>
-                  <pic:blipFill>
-                    <a:blip r:embed="rId100"/>
-                    <a:stretch>
-                      <a:fillRect/>
-                    </a:stretch>
-                  </pic:blipFill>
-                  <pic:spPr bwMode="auto">
-                    <a:xfrm>
-                      <a:off x="0" y="0"/>
-                      <a:ext cx="5334000" cy="3606084"/>
-                    </a:xfrm>
-                    <a:prstGeom prst="rect">
-                      <a:avLst/>
-                    </a:prstGeom>
-                    <a:noFill/>
-                    <a:ln w="9525">
-                      <a:noFill/>
-                      <a:headEnd/>
-                      <a:tailEnd/>
-                    </a:ln>
-                  </pic:spPr>
-                </pic:pic>
-              </a:graphicData>
-            </a:graphic>
-          </wp:inline>
-        </w:drawing>
-      </w:r>
-    </w:p>
-    <w:p>
-      <w:pPr>
-        <w:pStyle w:val="BodyText"/>
-      </w:pPr>
-      <w:r>
-        <w:t xml:space="preserve">In Orleans Parish, about half of all Black children live in poverty while 5 percent of White children are poor. In New Orleans, child poverty rates peaked in 1989 for Black children and have fallen slightly such that they are now virtually the same as in 1979 with one in two Black children living in poverty in 2021. The poverty rate for White children has declined from one in 10 children in poverty in 1979 to about one in 50 in 2021.</w:t>
-      </w:r>
-    </w:p>
-    <w:p>
-      <w:pPr>
-        <w:pStyle w:val="BodyText"/>
-      </w:pPr>
-      <w:r>
-        <w:drawing>
-          <wp:inline>
-            <wp:extent cx="5334000" cy="4000499"/>
-            <wp:effectExtent b="0" l="0" r="0" t="0"/>
-            <wp:docPr descr="" title="" id="104" name="Picture"/>
-            <a:graphic>
-              <a:graphicData uri="http://schemas.openxmlformats.org/drawingml/2006/picture">
-                <pic:pic>
-                  <pic:nvPicPr>
-                    <pic:cNvPr descr="indicator%20expansion%20drafts/graphics/childpov.hist.png" id="105" name="Picture"/>
-                    <pic:cNvPicPr>
-                      <a:picLocks noChangeArrowheads="1" noChangeAspect="1"/>
-                    </pic:cNvPicPr>
-                  </pic:nvPicPr>
-                  <pic:blipFill>
-                    <a:blip r:embed="rId103"/>
-                    <a:stretch>
-                      <a:fillRect/>
-                    </a:stretch>
-                  </pic:blipFill>
-                  <pic:spPr bwMode="auto">
-                    <a:xfrm>
-                      <a:off x="0" y="0"/>
-                      <a:ext cx="5334000" cy="4000499"/>
-                    </a:xfrm>
-                    <a:prstGeom prst="rect">
-                      <a:avLst/>
-                    </a:prstGeom>
-                    <a:noFill/>
-                    <a:ln w="9525">
-                      <a:noFill/>
-                      <a:headEnd/>
-                      <a:tailEnd/>
-                    </a:ln>
-                  </pic:spPr>
-                </pic:pic>
-              </a:graphicData>
-            </a:graphic>
-          </wp:inline>
-        </w:drawing>
-      </w:r>
-    </w:p>
-    <w:p>
-      <w:pPr>
-        <w:pStyle w:val="BodyText"/>
-      </w:pPr>
-      <w:r>
-        <w:t xml:space="preserve">Orleans Parish’s very low rate of 5 percent child poverty for White children stands in stark contrast to the 51 percent rate for Black children. While in Orleans, poverty rates for Black children are 10 times higher than for White children, in Jefferson Parish Black children experience poverty at a little over 3 times higher rates than White children – which is a disparity on par with the national average. In metro New Orleans, 26 percent of Hispanic children live in poverty – statistically no different from the national rate.</w:t>
-      </w:r>
-    </w:p>
-    <w:p>
-      <w:pPr>
-        <w:pStyle w:val="BodyText"/>
-      </w:pPr>
-      <w:r>
-        <w:drawing>
-          <wp:inline>
-            <wp:extent cx="5334000" cy="3200399"/>
-            <wp:effectExtent b="0" l="0" r="0" t="0"/>
-            <wp:docPr descr="" title="" id="107" name="Picture"/>
-            <a:graphic>
-              <a:graphicData uri="http://schemas.openxmlformats.org/drawingml/2006/picture">
-                <pic:pic>
-                  <pic:nvPicPr>
-                    <pic:cNvPr descr="indicator%20expansion%20drafts/graphics/childpov.raceGeos.png" id="108" name="Picture"/>
-                    <pic:cNvPicPr>
-                      <a:picLocks noChangeArrowheads="1" noChangeAspect="1"/>
-                    </pic:cNvPicPr>
-                  </pic:nvPicPr>
-                  <pic:blipFill>
-                    <a:blip r:embed="rId106"/>
-                    <a:stretch>
-                      <a:fillRect/>
-                    </a:stretch>
-                  </pic:blipFill>
-                  <pic:spPr bwMode="auto">
-                    <a:xfrm>
-                      <a:off x="0" y="0"/>
-                      <a:ext cx="5334000" cy="3200399"/>
-                    </a:xfrm>
-                    <a:prstGeom prst="rect">
-                      <a:avLst/>
-                    </a:prstGeom>
-                    <a:noFill/>
-                    <a:ln w="9525">
-                      <a:noFill/>
-                      <a:headEnd/>
-                      <a:tailEnd/>
-                    </a:ln>
-                  </pic:spPr>
-                </pic:pic>
-              </a:graphicData>
-            </a:graphic>
-          </wp:inline>
-        </w:drawing>
-      </w:r>
-    </w:p>
-    <w:p>
-      <w:pPr>
-        <w:pStyle w:val="BodyText"/>
-      </w:pPr>
-      <w:r>
-        <w:t xml:space="preserve">Post-Katrina, the share of New Orleans households without access to a vehicle dropped from 27 percent in 2000 to 17 percent in 2021. Nonetheless, at 17 percent, New Orleans’ share is more than twice as high as in neighboring parishes, indicating the importance of a robust public transportation system and comprehensive evacuation plan.</w:t>
-      </w:r>
-    </w:p>
-    <w:p>
-      <w:pPr>
-        <w:pStyle w:val="BodyText"/>
-      </w:pPr>
-      <w:r>
-        <w:drawing>
-          <wp:inline>
-            <wp:extent cx="5334000" cy="3809999"/>
-            <wp:effectExtent b="0" l="0" r="0" t="0"/>
-            <wp:docPr descr="" title="" id="110" name="Picture"/>
-            <a:graphic>
-              <a:graphicData uri="http://schemas.openxmlformats.org/drawingml/2006/picture">
-                <pic:pic>
-                  <pic:nvPicPr>
-                    <pic:cNvPr descr="uploads/2022/10/veh-1.png" id="111" name="Picture"/>
-                    <pic:cNvPicPr>
-                      <a:picLocks noChangeArrowheads="1" noChangeAspect="1"/>
-                    </pic:cNvPicPr>
-                  </pic:nvPicPr>
-                  <pic:blipFill>
-                    <a:blip r:embed="rId109"/>
-                    <a:stretch>
-                      <a:fillRect/>
-                    </a:stretch>
-                  </pic:blipFill>
-                  <pic:spPr bwMode="auto">
-                    <a:xfrm>
-                      <a:off x="0" y="0"/>
-                      <a:ext cx="5334000" cy="3809999"/>
-                    </a:xfrm>
-                    <a:prstGeom prst="rect">
-                      <a:avLst/>
-                    </a:prstGeom>
-                    <a:noFill/>
-                    <a:ln w="9525">
-                      <a:noFill/>
-                      <a:headEnd/>
-                      <a:tailEnd/>
-                    </a:ln>
-                  </pic:spPr>
-                </pic:pic>
-              </a:graphicData>
-            </a:graphic>
-          </wp:inline>
-        </w:drawing>
-      </w:r>
-    </w:p>
-    <w:bookmarkEnd w:id="112"/>
-    <w:bookmarkStart w:id="124" w:name="X7187bcff5d72451bb72cd123b124e890c5e399f"/>
-    <w:p>
-      <w:pPr>
-        <w:pStyle w:val="Heading2"/>
-      </w:pPr>
-      <w:r>
-        <w:t xml:space="preserve">Foreign-born population and geographic mobility</w:t>
-      </w:r>
-    </w:p>
-    <w:p>
-      <w:pPr>
-        <w:pStyle w:val="FirstParagraph"/>
-      </w:pPr>
-      <w:r>
-        <w:t xml:space="preserve">A rising foreign-born share of the population may reflect expanding economic opportunities for both high-skilled and low-skilled workers.</w:t>
+        <w:t xml:space="preserve">Internet access is an important indicator of access to information. Studies have shown that without broadband, computer access, and encompassing technology training services, workers and students are at a disadvantage in the job market and education system.</w:t>
       </w:r>
       <w:r>
         <w:rPr>
@@ -1597,7 +1656,15 @@
         <w:t xml:space="preserve"> </w:t>
       </w:r>
       <w:r>
-        <w:t xml:space="preserve">That share of the population has grown in all three of the most populous metro parishes since 2000, led by a 6.1 percentage point gain in Jefferson Parish. By 2021, fully 13.6 percent of Jefferson Parish population was foreign-born, similar to the U.S. share. In Orleans Parish the foreign-born share of the population increased by 1.4 percentage points between 2000 and 2021 while St. Tammany saw an increase of -2.3 percentage points.</w:t>
+        <w:t xml:space="preserve">Only 76 percent of households in Orleans Parish and only 72 percent of households in Jefferson Parish are connected to the internet through a home-based internet service, such as broadband (cable, DSL, or fiber), satellite, or dial-up service, compared to 80 percent nationwide. St. Tammany is above the national average at percent of households connected to the internet by a home-based service internet connection. Internet access without a subscription refers to households that only have access through group access locations such as school, work, a library, or coffee shop.</w:t>
+      </w:r>
+    </w:p>
+    <w:p>
+      <w:pPr>
+        <w:pStyle w:val="BodyText"/>
+      </w:pPr>
+      <w:r>
+        <w:t xml:space="preserve">An increasingly common way to access the internet is through a smartphone or some other cellular device. While, in general, smartphone access contributes positively to lessening the Digital Divide, having access only through a smartphone restricts ability to fully leverage the internet to complete common tasks such as writing and researching a resume, registering your kids for school, analyzing data about your neighborhood, or creating content for an internet business. In Orleans Parish, 13 percent of households only have access through a smartphone, compared to 12 percent nationwide.</w:t>
       </w:r>
     </w:p>
     <w:p>
@@ -1614,7 +1681,7 @@
               <a:graphicData uri="http://schemas.openxmlformats.org/drawingml/2006/picture">
                 <pic:pic>
                   <pic:nvPicPr>
-                    <pic:cNvPr descr="uploads/2022/10/forbor-1.png" id="117" name="Picture"/>
+                    <pic:cNvPr descr="/uploads/2024/09/inta-1.png" id="117" name="Picture"/>
                     <pic:cNvPicPr>
                       <a:picLocks noChangeArrowheads="1" noChangeAspect="1"/>
                     </pic:cNvPicPr>
@@ -1647,36 +1714,34 @@
         </w:drawing>
       </w:r>
     </w:p>
-    <w:p>
-      <w:pPr>
-        <w:pStyle w:val="BodyText"/>
-      </w:pPr>
-      <w:r>
-        <w:t xml:space="preserve">Like the foreign-born population, a rising share of the population who moved into Orleans Parish in the past year may reflect expanding economic opportunities. The most frequent reason people move long distances, such as from one state to another state, is for job opportunities.</w:t>
+    <w:bookmarkEnd w:id="118"/>
+    <w:bookmarkStart w:id="130" w:name="X7187bcff5d72451bb72cd123b124e890c5e399f"/>
+    <w:p>
+      <w:pPr>
+        <w:pStyle w:val="Heading2"/>
+      </w:pPr>
+      <w:r>
+        <w:t xml:space="preserve">Foreign-born population and geographic mobility</w:t>
+      </w:r>
+    </w:p>
+    <w:p>
+      <w:pPr>
+        <w:pStyle w:val="FirstParagraph"/>
+      </w:pPr>
+      <w:r>
+        <w:t xml:space="preserve">A rising foreign-born share of the population may reflect expanding economic opportunities for both high-skilled and low-skilled workers.</w:t>
       </w:r>
       <w:r>
         <w:rPr>
           <w:rStyle w:val="FootnoteReference"/>
         </w:rPr>
-        <w:footnoteReference w:id="118"/>
-      </w:r>
-      <w:r>
-        <w:t xml:space="preserve"> </w:t>
-      </w:r>
-      <w:r>
-        <w:t xml:space="preserve">In addition, the young and well-educated are more likely than others to move long distances.</w:t>
-      </w:r>
-      <w:r>
-        <w:rPr>
-          <w:rStyle w:val="FootnoteReference"/>
-        </w:rPr>
-        <w:footnoteReference w:id="120"/>
-      </w:r>
-      <w:r>
-        <w:t xml:space="preserve"> </w:t>
-      </w:r>
-      <w:r>
-        <w:t xml:space="preserve">In 2021, 6 percent of the population in Orleans Parish had moved into the parish in the past year, up from 3 percent in 2004. Over 59 percent of the new movers into Orleans Parish came from outside the state of Louisiana. In Jefferson Parish, the share of the population who were new movers into the parish was 5 percent in 2004 and has not significantly changed.</w:t>
+        <w:footnoteReference w:id="119"/>
+      </w:r>
+      <w:r>
+        <w:t xml:space="preserve"> </w:t>
+      </w:r>
+      <w:r>
+        <w:t xml:space="preserve">That share of the population has grown in all three of the most populous metro parishes since 2000, led by a 6.5 percentage point gain in Jefferson Parish. By 2023, fully 14 percent of Jefferson Parish population was foreign-born, similar to the U.S. share. In Orleans Parish the foreign-born share of the population increased by 2.5 percentage points between 2000 and 2023 while St. Tammany saw an increase of percentage points.</w:t>
       </w:r>
     </w:p>
     <w:p>
@@ -1686,20 +1751,99 @@
       <w:r>
         <w:drawing>
           <wp:inline>
-            <wp:extent cx="5334000" cy="3200400"/>
+            <wp:extent cx="5334000" cy="3809999"/>
             <wp:effectExtent b="0" l="0" r="0" t="0"/>
             <wp:docPr descr="" title="" id="122" name="Picture"/>
             <a:graphic>
               <a:graphicData uri="http://schemas.openxmlformats.org/drawingml/2006/picture">
                 <pic:pic>
                   <pic:nvPicPr>
-                    <pic:cNvPr descr="uploads/2022/10/mob-1.png" id="123" name="Picture"/>
+                    <pic:cNvPr descr="/uploads/2024/09/forbor-1.png" id="123" name="Picture"/>
                     <pic:cNvPicPr>
                       <a:picLocks noChangeArrowheads="1" noChangeAspect="1"/>
                     </pic:cNvPicPr>
                   </pic:nvPicPr>
                   <pic:blipFill>
                     <a:blip r:embed="rId121"/>
+                    <a:stretch>
+                      <a:fillRect/>
+                    </a:stretch>
+                  </pic:blipFill>
+                  <pic:spPr bwMode="auto">
+                    <a:xfrm>
+                      <a:off x="0" y="0"/>
+                      <a:ext cx="5334000" cy="3809999"/>
+                    </a:xfrm>
+                    <a:prstGeom prst="rect">
+                      <a:avLst/>
+                    </a:prstGeom>
+                    <a:noFill/>
+                    <a:ln w="9525">
+                      <a:noFill/>
+                      <a:headEnd/>
+                      <a:tailEnd/>
+                    </a:ln>
+                  </pic:spPr>
+                </pic:pic>
+              </a:graphicData>
+            </a:graphic>
+          </wp:inline>
+        </w:drawing>
+      </w:r>
+    </w:p>
+    <w:p>
+      <w:pPr>
+        <w:pStyle w:val="BodyText"/>
+      </w:pPr>
+      <w:r>
+        <w:t xml:space="preserve">Like the foreign-born population, a rising share of the population who moved into Orleans Parish in the past year may reflect expanding economic opportunities. The most frequent reason people move long distances, such as from one state to another state, is for job opportunities.</w:t>
+      </w:r>
+      <w:r>
+        <w:rPr>
+          <w:rStyle w:val="FootnoteReference"/>
+        </w:rPr>
+        <w:footnoteReference w:id="124"/>
+      </w:r>
+      <w:r>
+        <w:t xml:space="preserve"> </w:t>
+      </w:r>
+      <w:r>
+        <w:t xml:space="preserve">In addition, the young and well-educated are more likely than others to move long distances.</w:t>
+      </w:r>
+      <w:r>
+        <w:rPr>
+          <w:rStyle w:val="FootnoteReference"/>
+        </w:rPr>
+        <w:footnoteReference w:id="126"/>
+      </w:r>
+      <w:r>
+        <w:t xml:space="preserve"> </w:t>
+      </w:r>
+      <w:r>
+        <w:t xml:space="preserve">In 2023, 5 percent of the population in Orleans Parish had moved into the parish in the past year, up from 3 percent in 2004. Over 65 percent of the new movers into Orleans Parish came from outside the state of Louisiana. In Jefferson Parish, the share of the population who were new movers into the parish was 5 percent in 2004 and has not significantly changed.</w:t>
+      </w:r>
+    </w:p>
+    <w:p>
+      <w:pPr>
+        <w:pStyle w:val="BodyText"/>
+      </w:pPr>
+      <w:r>
+        <w:drawing>
+          <wp:inline>
+            <wp:extent cx="5334000" cy="3200400"/>
+            <wp:effectExtent b="0" l="0" r="0" t="0"/>
+            <wp:docPr descr="" title="" id="128" name="Picture"/>
+            <a:graphic>
+              <a:graphicData uri="http://schemas.openxmlformats.org/drawingml/2006/picture">
+                <pic:pic>
+                  <pic:nvPicPr>
+                    <pic:cNvPr descr="/uploads/2024/09/mob-1.png" id="129" name="Picture"/>
+                    <pic:cNvPicPr>
+                      <a:picLocks noChangeArrowheads="1" noChangeAspect="1"/>
+                    </pic:cNvPicPr>
+                  </pic:nvPicPr>
+                  <pic:blipFill>
+                    <a:blip r:embed="rId127"/>
                     <a:stretch>
                       <a:fillRect/>
                     </a:stretch>
@@ -1726,8 +1870,8 @@
         </w:drawing>
       </w:r>
     </w:p>
-    <w:bookmarkEnd w:id="124"/>
-    <w:bookmarkStart w:id="137" w:name="homeownership"/>
+    <w:bookmarkEnd w:id="130"/>
+    <w:bookmarkStart w:id="144" w:name="homeownership"/>
     <w:p>
       <w:pPr>
         <w:pStyle w:val="Heading2"/>
@@ -1741,7 +1885,7 @@
         <w:pStyle w:val="FirstParagraph"/>
       </w:pPr>
       <w:r>
-        <w:t xml:space="preserve">Homeownership rates across the U.S. have fallen since 2000 from 66 to 65 percent in 2021. Homeownership rates have held steady in St. Tammany around 80 percent since 2000. In contrast, homeownership rates in New Orleans have increased slightly, but remain lower than neighboring parishes at 53 percent.</w:t>
+        <w:t xml:space="preserve">Homeownership rates across the U.S. have fallen since 2000 from 66 to 65 percent in 2023. Homeownership rates have held steady in St. Tammany around percent since 2000. In contrast, homeownership rates in New Orleans have increased slightly, but remain lower than neighboring parishes at 56 percent.</w:t>
       </w:r>
     </w:p>
     <w:p>
@@ -1753,18 +1897,18 @@
           <wp:inline>
             <wp:extent cx="5334000" cy="3809999"/>
             <wp:effectExtent b="0" l="0" r="0" t="0"/>
-            <wp:docPr descr="" title="" id="126" name="Picture"/>
+            <wp:docPr descr="" title="" id="132" name="Picture"/>
             <a:graphic>
               <a:graphicData uri="http://schemas.openxmlformats.org/drawingml/2006/picture">
                 <pic:pic>
                   <pic:nvPicPr>
-                    <pic:cNvPr descr="uploads/2022/10/ho-1.png" id="127" name="Picture"/>
+                    <pic:cNvPr descr="/uploads/2024/09/ho-1.png" id="133" name="Picture"/>
                     <pic:cNvPicPr>
                       <a:picLocks noChangeArrowheads="1" noChangeAspect="1"/>
                     </pic:cNvPicPr>
                   </pic:nvPicPr>
                   <pic:blipFill>
-                    <a:blip r:embed="rId125"/>
+                    <a:blip r:embed="rId131"/>
                     <a:stretch>
                       <a:fillRect/>
                     </a:stretch>
@@ -1796,7 +1940,7 @@
         <w:pStyle w:val="BodyText"/>
       </w:pPr>
       <w:r>
-        <w:t xml:space="preserve">Homeownership rates among Black householders in New Orleans made consistent progress between 1970 and 2021, increasing from 27 percent to 46 percent. Still, the difference in homeownership rates between Black and White people in 2021 was significant, with only 46 percent of Black householders in New Orleans owning their homes compared to 63 percent of White householders.</w:t>
+        <w:t xml:space="preserve">Homeownership rates among Black householders in New Orleans made consistent progress between 1970 and 2023, increasing from 27 percent to 50 percent. Still, the difference in homeownership rates between Black and White people in 2023 was significant, with only 50 percent of Black householders in New Orleans owning their homes compared to 64 percent of White householders.</w:t>
       </w:r>
     </w:p>
     <w:p>
@@ -1806,20 +1950,20 @@
       <w:r>
         <w:drawing>
           <wp:inline>
-            <wp:extent cx="5334000" cy="4000499"/>
+            <wp:extent cx="5334000" cy="4000500"/>
             <wp:effectExtent b="0" l="0" r="0" t="0"/>
-            <wp:docPr descr="" title="" id="129" name="Picture"/>
+            <wp:docPr descr="" title="" id="135" name="Picture"/>
             <a:graphic>
               <a:graphicData uri="http://schemas.openxmlformats.org/drawingml/2006/picture">
                 <pic:pic>
                   <pic:nvPicPr>
-                    <pic:cNvPr descr="indicator%20expansion%20drafts/graphics/homeownership.hist.png" id="130" name="Picture"/>
+                    <pic:cNvPr descr="/uploads/2024/09/honomohist-1.png" id="136" name="Picture"/>
                     <pic:cNvPicPr>
                       <a:picLocks noChangeArrowheads="1" noChangeAspect="1"/>
                     </pic:cNvPicPr>
                   </pic:nvPicPr>
                   <pic:blipFill>
-                    <a:blip r:embed="rId128"/>
+                    <a:blip r:embed="rId134"/>
                     <a:stretch>
                       <a:fillRect/>
                     </a:stretch>
@@ -1827,7 +1971,7 @@
                   <pic:spPr bwMode="auto">
                     <a:xfrm>
                       <a:off x="0" y="0"/>
-                      <a:ext cx="5334000" cy="4000499"/>
+                      <a:ext cx="5334000" cy="4000500"/>
                     </a:xfrm>
                     <a:prstGeom prst="rect">
                       <a:avLst/>
@@ -1851,7 +1995,7 @@
         <w:pStyle w:val="BodyText"/>
       </w:pPr>
       <w:r>
-        <w:t xml:space="preserve">Metro homeownership rates mirror national rates, with just over 65 percent of all householders owning their homes and White homeownership rates about 27 percentage points higher than rates for Black homeownership. This disparity is smaller in Orleans Parish, where only 63 percent of White householders own their homes. Homeownership in St. Tammany outstrips Orleans, Jefferson, and the metro overall, with 80 percent of all householders owning their home: a rate of 61 percent for Black householders, 84 percent for White householders, and 73 percent for Hispanic householders.</w:t>
+        <w:t xml:space="preserve">Metro homeownership rates mirror national rates, with just over 63 percent of all householders owning their homes and White homeownership rates about 24 percentage points higher than rates for Black homeownership. This disparity is smaller in Orleans Parish, where only 64 percent of White householders own their homes. Homeownership in St. Tammany outstrips Orleans, Jefferson, and the metro overall, with percent of all householders owning their home: a rate of XX percent for Black householders, XX percent for White householders, and XX percent for Hispanic householders.</w:t>
       </w:r>
     </w:p>
     <w:p>
@@ -1861,20 +2005,20 @@
       <w:r>
         <w:drawing>
           <wp:inline>
-            <wp:extent cx="5334000" cy="3200399"/>
+            <wp:extent cx="5334000" cy="3200400"/>
             <wp:effectExtent b="0" l="0" r="0" t="0"/>
-            <wp:docPr descr="" title="" id="132" name="Picture"/>
+            <wp:docPr descr="" title="" id="138" name="Picture"/>
             <a:graphic>
               <a:graphicData uri="http://schemas.openxmlformats.org/drawingml/2006/picture">
                 <pic:pic>
                   <pic:nvPicPr>
-                    <pic:cNvPr descr="indicator%20expansion%20drafts/graphics/homeownership.raceGeos.png" id="133" name="Picture"/>
+                    <pic:cNvPr descr="/uploads/2024/09/honomoraceeth-1.png" id="139" name="Picture"/>
                     <pic:cNvPicPr>
                       <a:picLocks noChangeArrowheads="1" noChangeAspect="1"/>
                     </pic:cNvPicPr>
                   </pic:nvPicPr>
                   <pic:blipFill>
-                    <a:blip r:embed="rId131"/>
+                    <a:blip r:embed="rId137"/>
                     <a:stretch>
                       <a:fillRect/>
                     </a:stretch>
@@ -1882,7 +2026,7 @@
                   <pic:spPr bwMode="auto">
                     <a:xfrm>
                       <a:off x="0" y="0"/>
-                      <a:ext cx="5334000" cy="3200399"/>
+                      <a:ext cx="5334000" cy="3200400"/>
                     </a:xfrm>
                     <a:prstGeom prst="rect">
                       <a:avLst/>
@@ -1906,7 +2050,13 @@
         <w:pStyle w:val="BodyText"/>
       </w:pPr>
       <w:r>
-        <w:t xml:space="preserve">Homeowners without a mortgage own their homes free and clear of any type of loan. A high share of such homeowners usually indicates residents living in the same house for long periods of time and helps shield neighborhoods from foreclosures. The proportion of metro area homeowners without a mortgage has increased from 35 to 43 percent between 2000 and 2021, driven by changes in Orleans and Jefferson. The share of homeowners without a mortgage jumped from 33 to 43 percent in Orleans and from 35 to 45 percent in Jefferson. One reason for the surge may be that homeowners who returned after Katrina used insurance or Road Home proceeds to pay off their mortgage principal. In fact, Orleans and Jefferson received the first and second largest number of Road Home Option 1 Grants among all Louisiana parishes.</w:t>
+        <w:t xml:space="preserve">Homeowners without a mortgage own their homes free and clear of any type of loan. A high share of such homeowners usually indicates residents living in the same house for long periods of time and helps shield neighborhoods from foreclosures. The proportion of metro area homeowners without a mortgage has increased from 35 to 46 percent between 2000 and 2023, driven by changes in Orleans and Jefferson. The share of homeowners without a mortgage jumped from 33 to 44 percent in Orleans and from 35 to 46 percent in Jefferson. One reason for the surge may be that homeowners who returned after Katrina used insurance or Road Home proceeds to pay off their mortgage principal. In fact, Orleans and Jefferson received the first and second largest number of Road Home Option 1 Grants among all Louisiana parishes.</w:t>
+      </w:r>
+      <w:r>
+        <w:rPr>
+          <w:rStyle w:val="FootnoteReference"/>
+        </w:rPr>
+        <w:footnoteReference w:id="140"/>
       </w:r>
     </w:p>
     <w:p>
@@ -1918,18 +2068,18 @@
           <wp:inline>
             <wp:extent cx="5334000" cy="3809999"/>
             <wp:effectExtent b="0" l="0" r="0" t="0"/>
-            <wp:docPr descr="" title="" id="135" name="Picture"/>
+            <wp:docPr descr="" title="" id="142" name="Picture"/>
             <a:graphic>
               <a:graphicData uri="http://schemas.openxmlformats.org/drawingml/2006/picture">
                 <pic:pic>
                   <pic:nvPicPr>
-                    <pic:cNvPr descr="uploads/2022/10/honomo-1.png" id="136" name="Picture"/>
+                    <pic:cNvPr descr="/uploads/2024/09/honomo-1.png" id="143" name="Picture"/>
                     <pic:cNvPicPr>
                       <a:picLocks noChangeArrowheads="1" noChangeAspect="1"/>
                     </pic:cNvPicPr>
                   </pic:nvPicPr>
                   <pic:blipFill>
-                    <a:blip r:embed="rId134"/>
+                    <a:blip r:embed="rId141"/>
                     <a:stretch>
                       <a:fillRect/>
                     </a:stretch>
@@ -1956,8 +2106,8 @@
         </w:drawing>
       </w:r>
     </w:p>
-    <w:bookmarkEnd w:id="137"/>
-    <w:bookmarkStart w:id="158" w:name="X69b755cb956f42ab3887b20d5b9e3ff8373766b"/>
+    <w:bookmarkEnd w:id="144"/>
+    <w:bookmarkStart w:id="166" w:name="X69b755cb956f42ab3887b20d5b9e3ff8373766b"/>
     <w:p>
       <w:pPr>
         <w:pStyle w:val="Heading2"/>
@@ -1977,13 +2127,13 @@
         <w:rPr>
           <w:rStyle w:val="FootnoteReference"/>
         </w:rPr>
-        <w:footnoteReference w:id="138"/>
-      </w:r>
-      <w:r>
-        <w:t xml:space="preserve"> </w:t>
-      </w:r>
-      <w:r>
-        <w:t xml:space="preserve">Severe housing cost burdens of more than 50 percent of household income indicate a serious problem in housing affordability. In 2004, the share of severely cost-burdened renters in New Orleans and the U.S. was 23 and 22 percent, respectively. In the 17 years since, that share has spiked to 37 percent in Orleans while growing to only 26 percent nationally. In Jefferson Parish, the share of renters paying more than 50 percent of household income on housing and utilities is 29 percent in 2021.</w:t>
+        <w:footnoteReference w:id="145"/>
+      </w:r>
+      <w:r>
+        <w:t xml:space="preserve"> </w:t>
+      </w:r>
+      <w:r>
+        <w:t xml:space="preserve">Severe housing cost burdens of more than 50 percent of household income indicate a serious problem in housing affordability. In 2004, the share of severely cost-burdened renters in New Orleans and the U.S. was 24 and 24 percent, respectively. In the 19 years since, that share has spiked to 34 percent in Orleans while growing to only 26 percent nationally. In Jefferson Parish, the share of renters paying more than 50 percent of household income on housing and utilities is 32 percent in 2023.</w:t>
       </w:r>
     </w:p>
     <w:p>
@@ -1995,18 +2145,18 @@
           <wp:inline>
             <wp:extent cx="5334000" cy="3809999"/>
             <wp:effectExtent b="0" l="0" r="0" t="0"/>
-            <wp:docPr descr="" title="" id="140" name="Picture"/>
+            <wp:docPr descr="" title="" id="148" name="Picture"/>
             <a:graphic>
               <a:graphicData uri="http://schemas.openxmlformats.org/drawingml/2006/picture">
                 <pic:pic>
                   <pic:nvPicPr>
-                    <pic:cNvPr descr="uploads/2022/10/rentbur-1.png" id="141" name="Picture"/>
+                    <pic:cNvPr descr="/uploads/2024/09/rentbur-1.png" id="149" name="Picture"/>
                     <pic:cNvPicPr>
                       <a:picLocks noChangeArrowheads="1" noChangeAspect="1"/>
                     </pic:cNvPicPr>
                   </pic:nvPicPr>
                   <pic:blipFill>
-                    <a:blip r:embed="rId139"/>
+                    <a:blip r:embed="rId147"/>
                     <a:stretch>
                       <a:fillRect/>
                     </a:stretch>
@@ -2038,7 +2188,7 @@
         <w:pStyle w:val="BodyText"/>
       </w:pPr>
       <w:r>
-        <w:t xml:space="preserve">The share of homeowners paying more than 50 percent of household income on their mortgage, taxes, utilities, and insurance is only 11 percent across the metro area. There is a clear gap between the rate of housing cost burden for renters vs. homeowners, and that gap has widened.</w:t>
+        <w:t xml:space="preserve">The share of homeowners paying more than 50 percent of household income on their mortgage, taxes, utilities, and insurance is only 13 percent across the metro area. There is a clear gap between the rate of housing cost burden for renters vs. homeowners, and that gap has widened.</w:t>
       </w:r>
     </w:p>
     <w:p>
@@ -2050,18 +2200,18 @@
           <wp:inline>
             <wp:extent cx="5334000" cy="3809999"/>
             <wp:effectExtent b="0" l="0" r="0" t="0"/>
-            <wp:docPr descr="" title="" id="143" name="Picture"/>
+            <wp:docPr descr="" title="" id="151" name="Picture"/>
             <a:graphic>
               <a:graphicData uri="http://schemas.openxmlformats.org/drawingml/2006/picture">
                 <pic:pic>
                   <pic:nvPicPr>
-                    <pic:cNvPr descr="uploads/2022/10/hoburGraphic-1.png" id="144" name="Picture"/>
+                    <pic:cNvPr descr="/uploads/2024/09/hoburGraphic-1.png" id="152" name="Picture"/>
                     <pic:cNvPicPr>
                       <a:picLocks noChangeArrowheads="1" noChangeAspect="1"/>
                     </pic:cNvPicPr>
                   </pic:nvPicPr>
                   <pic:blipFill>
-                    <a:blip r:embed="rId142"/>
+                    <a:blip r:embed="rId150"/>
                     <a:stretch>
                       <a:fillRect/>
                     </a:stretch>
@@ -2093,7 +2243,7 @@
         <w:pStyle w:val="BodyText"/>
       </w:pPr>
       <w:r>
-        <w:t xml:space="preserve">The surge in the share of severely cost-burdened renters in New Orleans is reflective of the surge in the median gross rent (rent plus utilities) in the city. From 2004 to 2021, monthly rent plus utilities rose from $798 to $1,082 in New Orleans, a 36 percent increase after adjusting for inflation. Meanwhile, median gross rents increased 22 percent nationwide.</w:t>
+        <w:t xml:space="preserve">The surge in the share of severely cost-burdened renters in New Orleans is reflective of the surge in the median gross rent (rent plus utilities) in the city. From 2004 to 2023, monthly rent plus utilities rose from $917 to $1,203 in New Orleans, a 31 percent increase after adjusting for inflation. Meanwhile, median gross rents increased 25 percent nationwide.</w:t>
       </w:r>
     </w:p>
     <w:p>
@@ -2105,18 +2255,18 @@
           <wp:inline>
             <wp:extent cx="5334000" cy="3809999"/>
             <wp:effectExtent b="0" l="0" r="0" t="0"/>
-            <wp:docPr descr="" title="" id="146" name="Picture"/>
+            <wp:docPr descr="" title="" id="154" name="Picture"/>
             <a:graphic>
               <a:graphicData uri="http://schemas.openxmlformats.org/drawingml/2006/picture">
                 <pic:pic>
                   <pic:nvPicPr>
-                    <pic:cNvPr descr="uploads/2022/10/medrent-1.png" id="147" name="Picture"/>
+                    <pic:cNvPr descr="/uploads/2024/09/medrent-1.png" id="155" name="Picture"/>
                     <pic:cNvPicPr>
                       <a:picLocks noChangeArrowheads="1" noChangeAspect="1"/>
                     </pic:cNvPicPr>
                   </pic:nvPicPr>
                   <pic:blipFill>
-                    <a:blip r:embed="rId145"/>
+                    <a:blip r:embed="rId153"/>
                     <a:stretch>
                       <a:fillRect/>
                     </a:stretch>
@@ -2154,7 +2304,7 @@
         <w:rPr>
           <w:rStyle w:val="FootnoteReference"/>
         </w:rPr>
-        <w:footnoteReference w:id="148"/>
+        <w:footnoteReference w:id="156"/>
       </w:r>
       <w:r>
         <w:t xml:space="preserve"> </w:t>
@@ -2166,7 +2316,7 @@
         <w:rPr>
           <w:rStyle w:val="FootnoteReference"/>
         </w:rPr>
-        <w:footnoteReference w:id="150"/>
+        <w:footnoteReference w:id="158"/>
       </w:r>
       <w:r>
         <w:t xml:space="preserve"> </w:t>
@@ -2180,7 +2330,7 @@
         <w:pStyle w:val="BodyText"/>
       </w:pPr>
       <w:r>
-        <w:t xml:space="preserve">In Orleans Parish, fully 38 percent of all housing units are in pre-1950 structures. Meanwhile, in Jefferson Parish, 72 percent of the housing stock was built in the 1950s, 1960s, 1970s, and 1980s, and just 20 percent of housing stock has been built since 1990. In contrast, in St. Tammany, the majority of housing units are in structures that have been built since 1990.</w:t>
+        <w:t xml:space="preserve">In Orleans Parish, fully 37 percent of all housing units are in pre-1950 structures. Meanwhile, in Jefferson Parish, 71 percent of the housing stock was built in the 1950s, 1960s, 1970s, and 1980s, and just 21 percent of housing stock has been built since 1990. In contrast, in St. Tammany, the majority of housing units are in structures that have been built since 1990.</w:t>
       </w:r>
     </w:p>
     <w:p>
@@ -2192,18 +2342,18 @@
           <wp:inline>
             <wp:extent cx="5334000" cy="4445000"/>
             <wp:effectExtent b="0" l="0" r="0" t="0"/>
-            <wp:docPr descr="" title="" id="153" name="Picture"/>
+            <wp:docPr descr="" title="" id="161" name="Picture"/>
             <a:graphic>
               <a:graphicData uri="http://schemas.openxmlformats.org/drawingml/2006/picture">
                 <pic:pic>
                   <pic:nvPicPr>
-                    <pic:cNvPr descr="uploads/2022/10/yrbuilt-1.png" id="154" name="Picture"/>
+                    <pic:cNvPr descr="/uploads/2024/09/yrbuilt-1.png" id="162" name="Picture"/>
                     <pic:cNvPicPr>
                       <a:picLocks noChangeArrowheads="1" noChangeAspect="1"/>
                     </pic:cNvPicPr>
                   </pic:nvPicPr>
                   <pic:blipFill>
-                    <a:blip r:embed="rId152"/>
+                    <a:blip r:embed="rId160"/>
                     <a:stretch>
                       <a:fillRect/>
                     </a:stretch>
@@ -2235,15 +2385,18 @@
         <w:pStyle w:val="BodyText"/>
       </w:pPr>
       <w:r>
-        <w:t xml:space="preserve">A metro region is partially defined by the commuting patterns of its residents. Commuting has been studied more and more as the costs and burdens (physical, mental, familial, etc.) are uncovered.</w:t>
-      </w:r>
-    </w:p>
-    <w:p>
-      <w:pPr>
-        <w:pStyle w:val="BodyText"/>
-      </w:pPr>
-      <w:r>
-        <w:t xml:space="preserve">Nationwide and across the New Orleans metro, there has been a sizable increase in people working from home since the COVID-19 pandemic struck. In New Orleans, the share working at home rose from 3 percent in 2000 to 18 percent in 2021, while the share using public transportation declined sharply from 13 percent in 2000 to 4 percent in 2021. Working in home is somewhat less common in Jefferson (10 percent) and St. Tammany () than in New Orleans or across the nation (18%).</w:t>
+        <w:t xml:space="preserve">A metro region is partially defined by the commuting patterns of its residents. Commuting has been studied more and more as its costs and burdens (physical, mental, familial, etc.) are uncovered.</w:t>
+      </w:r>
+    </w:p>
+    <w:p>
+      <w:pPr>
+        <w:pStyle w:val="BodyText"/>
+      </w:pPr>
+      <w:r>
+        <w:t xml:space="preserve">Nationwide and across the New Orleans metro, there has been a sizable increase in people working from home since the COVID-19 pandemic struck. In New Orleans, the share working at home rose from 3 percent in 2000 to 16 percent in 2023, while the share using public transportation declined sharply from 2.5803</w:t>
+      </w:r>
+      <w:r>
+        <w:t xml:space="preserve">^{6} percent in 2000 to 4 percent in 2023. Working from home is somewhat less common in Jefferson (7 percent) than in New Orleans or across the nation (18 percent).</w:t>
       </w:r>
     </w:p>
     <w:p>
@@ -2255,18 +2408,18 @@
           <wp:inline>
             <wp:extent cx="5334000" cy="3200400"/>
             <wp:effectExtent b="0" l="0" r="0" t="0"/>
-            <wp:docPr descr="" title="" id="156" name="Picture"/>
+            <wp:docPr descr="" title="" id="164" name="Picture"/>
             <a:graphic>
               <a:graphicData uri="http://schemas.openxmlformats.org/drawingml/2006/picture">
                 <pic:pic>
                   <pic:nvPicPr>
-                    <pic:cNvPr descr="uploads/2022/10/commute-1.png" id="157" name="Picture"/>
+                    <pic:cNvPr descr="/uploads/2024/09/commute-1.png" id="165" name="Picture"/>
                     <pic:cNvPicPr>
                       <a:picLocks noChangeArrowheads="1" noChangeAspect="1"/>
                     </pic:cNvPicPr>
                   </pic:nvPicPr>
                   <pic:blipFill>
-                    <a:blip r:embed="rId155"/>
+                    <a:blip r:embed="rId163"/>
                     <a:stretch>
                       <a:fillRect/>
                     </a:stretch>
@@ -2293,8 +2446,8 @@
         </w:drawing>
       </w:r>
     </w:p>
-    <w:bookmarkEnd w:id="158"/>
-    <w:bookmarkStart w:id="161" w:name="data-sources-methodology"/>
+    <w:bookmarkEnd w:id="166"/>
+    <w:bookmarkStart w:id="169" w:name="data-sources-methodology"/>
     <w:p>
       <w:pPr>
         <w:pStyle w:val="Heading2"/>
@@ -2308,7 +2461,7 @@
         <w:pStyle w:val="FirstParagraph"/>
       </w:pPr>
       <w:r>
-        <w:t xml:space="preserve">Data on race/ethnicity and age is from the Census Bureau vintage 2021 population estimates and Census 2000 Summary File 1 (SF1). Other demographic data is from the Census 2000 Summary File 3 (SF3) and American Community Survey 2004, and 2021 (single-year files).</w:t>
+        <w:t xml:space="preserve">Data on race/ethnicity and age is from the Census Bureau vintage 2023 population estimates and Census 2000 Summary File 1 (SF1). Other demographic data is from the Census 2000 Summary File 3 (SF3) and American Community Survey 2004, and 2023 (single-year files).</w:t>
       </w:r>
     </w:p>
     <w:p>
@@ -2324,7 +2477,7 @@
         <w:pStyle w:val="BodyText"/>
       </w:pPr>
       <w:r>
-        <w:t xml:space="preserve">The significance tests require both estimates and their standard errors. Standard errors for the ACS estimates were calculated using formulas from section 7,</w:t>
+        <w:t xml:space="preserve">The significance tests require both estimates and their standard errors. Standard errors for the ACS estimates were calculated using formulas from section seven,</w:t>
       </w:r>
       <w:r>
         <w:t xml:space="preserve"> </w:t>
@@ -2347,7 +2500,7 @@
       <w:r>
         <w:t xml:space="preserve"> </w:t>
       </w:r>
-      <w:hyperlink r:id="rId159">
+      <w:hyperlink r:id="rId167">
         <w:r>
           <w:rPr>
             <w:rStyle w:val="Hyperlink"/>
@@ -2369,7 +2522,7 @@
       <w:r>
         <w:t xml:space="preserve"> </w:t>
       </w:r>
-      <w:hyperlink r:id="rId160">
+      <w:hyperlink r:id="rId168">
         <w:r>
           <w:rPr>
             <w:rStyle w:val="Hyperlink"/>
@@ -2389,8 +2542,8 @@
         <w:t xml:space="preserve">Standard errors for Census 2000 and Census 2010 SF1 data are zero.</w:t>
       </w:r>
     </w:p>
-    <w:bookmarkEnd w:id="161"/>
-    <w:bookmarkStart w:id="162" w:name="endnotes"/>
+    <w:bookmarkEnd w:id="169"/>
+    <w:bookmarkStart w:id="170" w:name="endnotes"/>
     <w:p>
       <w:pPr>
         <w:pStyle w:val="Heading2"/>
@@ -2399,7 +2552,7 @@
         <w:t xml:space="preserve">Endnotes</w:t>
       </w:r>
     </w:p>
-    <w:bookmarkEnd w:id="162"/>
+    <w:bookmarkEnd w:id="170"/>
     <w:sectPr/>
   </w:body>
 </w:document>
@@ -2440,7 +2593,7 @@
         <w:t xml:space="preserve"> </w:t>
       </w:r>
       <w:r>
-        <w:t xml:space="preserve">The eight-parish New Orleans metro includes Jefferson, Orleans, Plaquemines, St. Bernard, St. Charles, St. James, St. John the Baptist, and St. Tammany. From 2003-2012, the New Orleans metro was comprised of 7 parishes, excluding St. James. This brief has updated all 2000 metro data to reflect an 8-parish definition, however previous versions of this report will have used the 7-parish metro definition and accompanying numbers.</w:t>
+        <w:t xml:space="preserve">The eight-parish New Orleans metro includes Jefferson, Orleans, Plaquemines, St. Bernard, St. Charles, St. James, St. John the Baptist, and St. Tammany. From 2003-2012, the New Orleans metro was comprised of seven parishes, excluding St. James. In 2023, the official definition of the New Orleans metro area changed to exclude St. Tammany. Later this year, when the Census Bureau releases 2023 ACS data, we’ll publish data according to the new 7-parish metro area definition which excludes St. Tammany.</w:t>
       </w:r>
     </w:p>
   </w:footnote>
@@ -2459,7 +2612,7 @@
         <w:t xml:space="preserve"> </w:t>
       </w:r>
       <w:r>
-        <w:t xml:space="preserve">Throughout this brief</w:t>
+        <w:t xml:space="preserve">Throughout this brief, when referring to Population Estimates and Projections data,</w:t>
       </w:r>
       <w:r>
         <w:t xml:space="preserve"> </w:t>
@@ -2468,7 +2621,7 @@
         <w:t xml:space="preserve">“</w:t>
       </w:r>
       <w:r>
-        <w:t xml:space="preserve">African American/black,</w:t>
+        <w:t xml:space="preserve">Black,</w:t>
       </w:r>
       <w:r>
         <w:t xml:space="preserve">”</w:t>
@@ -2498,7 +2651,7 @@
         <w:t xml:space="preserve">“</w:t>
       </w:r>
       <w:r>
-        <w:t xml:space="preserve">white</w:t>
+        <w:t xml:space="preserve">White</w:t>
       </w:r>
       <w:r>
         <w:t xml:space="preserve">”</w:t>
@@ -2525,7 +2678,58 @@
         <w:t xml:space="preserve"> </w:t>
       </w:r>
       <w:r>
-        <w:t xml:space="preserve">can be of any race(s).</w:t>
+        <w:t xml:space="preserve">can be of any race(s). When using American Community Survey data,</w:t>
+      </w:r>
+      <w:r>
+        <w:t xml:space="preserve"> </w:t>
+      </w:r>
+      <w:r>
+        <w:t xml:space="preserve">“</w:t>
+      </w:r>
+      <w:r>
+        <w:t xml:space="preserve">Black</w:t>
+      </w:r>
+      <w:r>
+        <w:t xml:space="preserve">”</w:t>
+      </w:r>
+      <w:r>
+        <w:t xml:space="preserve"> </w:t>
+      </w:r>
+      <w:r>
+        <w:t xml:space="preserve">and</w:t>
+      </w:r>
+      <w:r>
+        <w:t xml:space="preserve"> </w:t>
+      </w:r>
+      <w:r>
+        <w:t xml:space="preserve">“</w:t>
+      </w:r>
+      <w:r>
+        <w:t xml:space="preserve">Asian</w:t>
+      </w:r>
+      <w:r>
+        <w:t xml:space="preserve">”</w:t>
+      </w:r>
+      <w:r>
+        <w:t xml:space="preserve"> </w:t>
+      </w:r>
+      <w:r>
+        <w:t xml:space="preserve">are inclusive of</w:t>
+      </w:r>
+      <w:r>
+        <w:t xml:space="preserve"> </w:t>
+      </w:r>
+      <w:r>
+        <w:t xml:space="preserve">“</w:t>
+      </w:r>
+      <w:r>
+        <w:t xml:space="preserve">Hispanics</w:t>
+      </w:r>
+      <w:r>
+        <w:t xml:space="preserve">”</w:t>
+      </w:r>
+      <w:r>
+        <w:t xml:space="preserve">.</w:t>
       </w:r>
     </w:p>
   </w:footnote>
@@ -2610,7 +2814,7 @@
         <w:t xml:space="preserve"> </w:t>
       </w:r>
       <w:r>
-        <w:t xml:space="preserve">Julian, T. and Kominski, R. (2011). Education and synthetic work-life earnings estimates. Retrieved February 8, 2019 from</w:t>
+        <w:t xml:space="preserve">Julian, T. and Kominski, R. (2011). Education and synthetic work-life earnings estimates. Retrieved February 8, 2023 from</w:t>
       </w:r>
       <w:r>
         <w:t xml:space="preserve"> </w:t>
@@ -2657,7 +2861,7 @@
         <w:t xml:space="preserve"> </w:t>
       </w:r>
       <w:r>
-        <w:t xml:space="preserve">Plyer, A. and Gardere, L. (2018), The New Orleans Prosperity Index: Tricentennial Edition. Retrieved October 17, 2022 from</w:t>
+        <w:t xml:space="preserve">Plyer, A. and Gardere, L. (2018), The New Orleans Prosperity Index: Tricentennial Edition. Retrieved October 17, 2021 from</w:t>
       </w:r>
       <w:r>
         <w:t xml:space="preserve"> </w:t>
@@ -2675,7 +2879,7 @@
       </w:r>
     </w:p>
   </w:footnote>
-  <w:footnote w:id="84">
+  <w:footnote w:id="94">
     <w:p>
       <w:pPr>
         <w:pStyle w:val="FootnoteText"/>
@@ -2690,12 +2894,31 @@
         <w:t xml:space="preserve"> </w:t>
       </w:r>
       <w:r>
-        <w:t xml:space="preserve">Vigdor J. and Ladd, H. (2010). Scaling the Digital Divide: Home Computer Technology and Student Achievement. Retrieved February 8, 2019 from</w:t>
-      </w:r>
-      <w:r>
-        <w:t xml:space="preserve"> </w:t>
-      </w:r>
-      <w:hyperlink r:id="rId85">
+        <w:t xml:space="preserve">Difference between Black and Hispanic not statistically significant at a 95% confidence level.</w:t>
+      </w:r>
+    </w:p>
+  </w:footnote>
+  <w:footnote w:id="113">
+    <w:p>
+      <w:pPr>
+        <w:pStyle w:val="FootnoteText"/>
+      </w:pPr>
+      <w:r>
+        <w:rPr>
+          <w:rStyle w:val="FootnoteReference"/>
+        </w:rPr>
+        <w:footnoteRef/>
+      </w:r>
+      <w:r>
+        <w:t xml:space="preserve"> </w:t>
+      </w:r>
+      <w:r>
+        <w:t xml:space="preserve">Vigdor J. and Ladd, H. (2010). Scaling the Digital Divide: Home Computer Technology and Student Achievement. Retrieved February 8, 2021 from</w:t>
+      </w:r>
+      <w:r>
+        <w:t xml:space="preserve"> </w:t>
+      </w:r>
+      <w:hyperlink r:id="rId114">
         <w:r>
           <w:rPr>
             <w:rStyle w:val="Hyperlink"/>
@@ -2708,7 +2931,7 @@
       </w:r>
     </w:p>
   </w:footnote>
-  <w:footnote w:id="93">
+  <w:footnote w:id="119">
     <w:p>
       <w:pPr>
         <w:pStyle w:val="FootnoteText"/>
@@ -2723,31 +2946,12 @@
         <w:t xml:space="preserve"> </w:t>
       </w:r>
       <w:r>
-        <w:t xml:space="preserve">Difference between Black and Hispanic not statistically significant at a 95% confidence level.</w:t>
-      </w:r>
-    </w:p>
-  </w:footnote>
-  <w:footnote w:id="113">
-    <w:p>
-      <w:pPr>
-        <w:pStyle w:val="FootnoteText"/>
-      </w:pPr>
-      <w:r>
-        <w:rPr>
-          <w:rStyle w:val="FootnoteReference"/>
-        </w:rPr>
-        <w:footnoteRef/>
-      </w:r>
-      <w:r>
-        <w:t xml:space="preserve"> </w:t>
-      </w:r>
-      <w:r>
-        <w:t xml:space="preserve">De Jong, G.F., Graefe, D.R., Hall, M., and Singer, A. (2001). The geography of immigrant skills: Educational profiles of metropolitan areas. Retrieved February 8, 2019 from</w:t>
-      </w:r>
-      <w:r>
-        <w:t xml:space="preserve"> </w:t>
-      </w:r>
-      <w:hyperlink r:id="rId114">
+        <w:t xml:space="preserve">De Jong, G.F., Graefe, D.R., Hall, M., and Singer, A. (2001). The geography of immigrant skills: Educational profiles of metropolitan areas. Retrieved February 8, 2021 from</w:t>
+      </w:r>
+      <w:r>
+        <w:t xml:space="preserve"> </w:t>
+      </w:r>
+      <w:hyperlink r:id="rId120">
         <w:r>
           <w:rPr>
             <w:rStyle w:val="Hyperlink"/>
@@ -2760,7 +2964,7 @@
       </w:r>
     </w:p>
   </w:footnote>
-  <w:footnote w:id="118">
+  <w:footnote w:id="124">
     <w:p>
       <w:pPr>
         <w:pStyle w:val="FootnoteText"/>
@@ -2775,12 +2979,12 @@
         <w:t xml:space="preserve"> </w:t>
       </w:r>
       <w:r>
-        <w:t xml:space="preserve">Based on surveys conducted by the U.S. Census Bureau, employment-related reasons are the most frequent reason for inter-county moves of greater than 50 miles. For example, among people in the United States who moved over 500 miles, 52 percent moved for an employment-related reason compared to 23 percent for a family-related reason and 22 percent for a housing-related reason. Employment-related reasons include a new job or job transfer, to look for work, to be closer to work, retirement, and other job-related reasons. See U.S. Census Bureau. (n.d.). Geographic Mobility: 2011 to 2012 (Table 27). Retrieved February 8, 2019 from</w:t>
-      </w:r>
-      <w:r>
-        <w:t xml:space="preserve"> </w:t>
-      </w:r>
-      <w:hyperlink r:id="rId119">
+        <w:t xml:space="preserve">Based on surveys conducted by the U.S. Census Bureau, employment-related reasons are the most frequent reason for inter-county moves of greater than 50 miles. For example, among people in the United States who moved over 500 miles, 52 percent moved for an employment-related reason compared to 23 percent for a family-related reason and 22 percent for a housing-related reason. Employment-related reasons include a new job or job transfer, to look for work, to be closer to work, retirement, and other job-related reasons. See U.S. Census Bureau. (n.d.). Geographic Mobility: 2011 to 2012 (Table 27). Retrieved February 8, 2021 from</w:t>
+      </w:r>
+      <w:r>
+        <w:t xml:space="preserve"> </w:t>
+      </w:r>
+      <w:hyperlink r:id="rId125">
         <w:r>
           <w:rPr>
             <w:rStyle w:val="Hyperlink"/>
@@ -2793,7 +2997,7 @@
       </w:r>
     </w:p>
   </w:footnote>
-  <w:footnote w:id="120">
+  <w:footnote w:id="126">
     <w:p>
       <w:pPr>
         <w:pStyle w:val="FootnoteText"/>
@@ -2813,7 +3017,7 @@
       <w:r>
         <w:t xml:space="preserve"> </w:t>
       </w:r>
-      <w:hyperlink r:id="rId119">
+      <w:hyperlink r:id="rId125">
         <w:r>
           <w:rPr>
             <w:rStyle w:val="Hyperlink"/>
@@ -2826,7 +3030,7 @@
       </w:r>
     </w:p>
   </w:footnote>
-  <w:footnote w:id="138">
+  <w:footnote w:id="140">
     <w:p>
       <w:pPr>
         <w:pStyle w:val="FootnoteText"/>
@@ -2845,7 +3049,7 @@
       </w:r>
     </w:p>
   </w:footnote>
-  <w:footnote w:id="148">
+  <w:footnote w:id="145">
     <w:p>
       <w:pPr>
         <w:pStyle w:val="FootnoteText"/>
@@ -2865,7 +3069,7 @@
       <w:r>
         <w:t xml:space="preserve"> </w:t>
       </w:r>
-      <w:hyperlink r:id="rId149">
+      <w:hyperlink r:id="rId146">
         <w:r>
           <w:rPr>
             <w:rStyle w:val="Hyperlink"/>
@@ -2878,7 +3082,7 @@
       </w:r>
     </w:p>
   </w:footnote>
-  <w:footnote w:id="150">
+  <w:footnote w:id="156">
     <w:p>
       <w:pPr>
         <w:pStyle w:val="FootnoteText"/>
@@ -2898,12 +3102,45 @@
       <w:r>
         <w:t xml:space="preserve"> </w:t>
       </w:r>
-      <w:hyperlink r:id="rId151">
+      <w:hyperlink r:id="rId157">
         <w:r>
           <w:rPr>
             <w:rStyle w:val="Hyperlink"/>
           </w:rPr>
           <w:t xml:space="preserve">http://www.jchs.harvard.edu/sites/jchs.harvard.edu/files/harvard_jchs_remodeling_report_2013.pdf</w:t>
+        </w:r>
+      </w:hyperlink>
+      <w:r>
+        <w:t xml:space="preserve">.</w:t>
+      </w:r>
+    </w:p>
+  </w:footnote>
+  <w:footnote w:id="158">
+    <w:p>
+      <w:pPr>
+        <w:pStyle w:val="FootnoteText"/>
+      </w:pPr>
+      <w:r>
+        <w:rPr>
+          <w:rStyle w:val="FootnoteReference"/>
+        </w:rPr>
+        <w:footnoteRef/>
+      </w:r>
+      <w:r>
+        <w:t xml:space="preserve"> </w:t>
+      </w:r>
+      <w:r>
+        <w:t xml:space="preserve">Roberts, J.R., Hulsey, T.C., Curtis, G.B., and Reigart, J.R. (2003). Using Geographic Information Systems to Assess Risk for Elevated Blood Lead Levels in Children. Retrieved October 10, 2014 from</w:t>
+      </w:r>
+      <w:r>
+        <w:t xml:space="preserve"> </w:t>
+      </w:r>
+      <w:hyperlink r:id="rId159">
+        <w:r>
+          <w:rPr>
+            <w:rStyle w:val="Hyperlink"/>
+          </w:rPr>
+          <w:t xml:space="preserve">http://www.ncbi.nlm.nih.gov/pmc/articles/PMC1497528/pdf/12766217.pdf</w:t>
         </w:r>
       </w:hyperlink>
       <w:r>
@@ -3099,6 +3336,25 @@
       <w:jc w:val="center"/>
     </w:pPr>
   </w:style>
+  <w:style w:customStyle="1" w:styleId="AbstractTitle" w:type="paragraph">
+    <w:name w:val="Abstract Title"/>
+    <w:basedOn w:val="Normal"/>
+    <w:next w:val="Abstract"/>
+    <w:qFormat/>
+    <w:pPr>
+      <w:keepNext/>
+      <w:keepLines/>
+      <w:jc w:val="center"/>
+      <w:spacing w:after="0" w:before="300"/>
+    </w:pPr>
+    <w:rPr>
+      <w:sz w:val="20"/>
+      <w:szCs w:val="20"/>
+      <w:b/>
+      <w:color w:val="345A8A"/>
+      &gt;
+    </w:rPr>
+  </w:style>
   <w:style w:customStyle="1" w:styleId="Abstract" w:type="paragraph">
     <w:name w:val="Abstract"/>
     <w:basedOn w:val="Normal"/>
@@ -3107,7 +3363,7 @@
     <w:pPr>
       <w:keepNext/>
       <w:keepLines/>
-      <w:spacing w:after="300" w:before="300"/>
+      <w:spacing w:after="300" w:before="100"/>
     </w:pPr>
     <w:rPr>
       <w:sz w:val="20"/>
@@ -3329,6 +3585,18 @@
     <w:uiPriority w:val="9"/>
     <w:unhideWhenUsed/>
     <w:qFormat/>
+  </w:style>
+  <w:style w:styleId="FootnoteBlockText" w:type="paragraph">
+    <w:name w:val="Footnote Block Text"/>
+    <w:basedOn w:val="Footnote Text"/>
+    <w:next w:val="Footnote Text"/>
+    <w:uiPriority w:val="9"/>
+    <w:unhideWhenUsed/>
+    <w:qFormat/>
+    <w:pPr>
+      <w:spacing w:after="100" w:before="100"/>
+      <w:ind w:firstLine="0" w:left="480" w:right="480"/>
+    </w:pPr>
   </w:style>
   <w:style w:default="1" w:styleId="DefaultParagraphFont" w:type="character">
     <w:name w:val="Default Paragraph Font"/>
@@ -3519,7 +3787,7 @@
     <w:name w:val="ConstantTok"/>
     <w:basedOn w:val="VerbatimChar"/>
     <w:rPr>
-      <w:color w:val="000000"/>
+      <w:color w:val="8f5902"/>
       <w:shd w:val="clear" w:fill="f8f8f8"/>
     </w:rPr>
   </w:style>
@@ -3535,8 +3803,9 @@
     <w:name w:val="SpecialCharTok"/>
     <w:basedOn w:val="VerbatimChar"/>
     <w:rPr>
-      <w:color w:val="000000"/>
+      <w:color w:val="ce5c00"/>
       <w:shd w:val="clear" w:fill="f8f8f8"/>
+      <w:b/>
     </w:rPr>
   </w:style>
   <w:style w:type="character" w:customStyle="1" w:styleId="StringTok">
@@ -3621,8 +3890,9 @@
     <w:name w:val="FunctionTok"/>
     <w:basedOn w:val="VerbatimChar"/>
     <w:rPr>
-      <w:color w:val="000000"/>
+      <w:color w:val="204a87"/>
       <w:shd w:val="clear" w:fill="f8f8f8"/>
+      <w:b/>
     </w:rPr>
   </w:style>
   <w:style w:type="character" w:customStyle="1" w:styleId="VariableTok">
@@ -3678,7 +3948,7 @@
     <w:name w:val="AttributeTok"/>
     <w:basedOn w:val="VerbatimChar"/>
     <w:rPr>
-      <w:color w:val="c4a000"/>
+      <w:color w:val="204a87"/>
       <w:shd w:val="clear" w:fill="f8f8f8"/>
     </w:rPr>
   </w:style>

</xml_diff>